<commit_message>
Corrige alguns campos documento de layout
</commit_message>
<xml_diff>
--- a/Documentos/Documento de layout/Documento de Layout - Miaudote.docx
+++ b/Documentos/Documento de layout/Documento de Layout - Miaudote.docx
@@ -711,55 +711,7 @@
                 <w:rFonts w:ascii="Exo 2" w:hAnsi="Exo 2" w:cstheme="minorBidi"/>
                 <w:color w:val="auto"/>
               </w:rPr>
-              <w:t>"</w:t>
-            </w:r>
-            <w:proofErr w:type="spellStart"/>
-            <w:r>
-              <w:rPr>
-                <w:rFonts w:ascii="Exo 2" w:hAnsi="Exo 2" w:cstheme="minorBidi"/>
-                <w:color w:val="auto"/>
-              </w:rPr>
-              <w:t>dd</w:t>
-            </w:r>
-            <w:proofErr w:type="spellEnd"/>
-            <w:r>
-              <w:rPr>
-                <w:rFonts w:ascii="Exo 2" w:hAnsi="Exo 2" w:cstheme="minorBidi"/>
-                <w:color w:val="auto"/>
-              </w:rPr>
-              <w:t>-MM-</w:t>
-            </w:r>
-            <w:proofErr w:type="spellStart"/>
-            <w:r>
-              <w:rPr>
-                <w:rFonts w:ascii="Exo 2" w:hAnsi="Exo 2" w:cstheme="minorBidi"/>
-                <w:color w:val="auto"/>
-              </w:rPr>
-              <w:t>yyyy</w:t>
-            </w:r>
-            <w:proofErr w:type="spellEnd"/>
-            <w:r>
-              <w:rPr>
-                <w:rFonts w:ascii="Exo 2" w:hAnsi="Exo 2" w:cstheme="minorBidi"/>
-                <w:color w:val="auto"/>
-              </w:rPr>
-              <w:t xml:space="preserve"> </w:t>
-            </w:r>
-            <w:proofErr w:type="spellStart"/>
-            <w:r>
-              <w:rPr>
-                <w:rFonts w:ascii="Exo 2" w:hAnsi="Exo 2" w:cstheme="minorBidi"/>
-                <w:color w:val="auto"/>
-              </w:rPr>
-              <w:t>HH:mm:ss</w:t>
-            </w:r>
-            <w:proofErr w:type="spellEnd"/>
-            <w:r>
-              <w:rPr>
-                <w:rFonts w:ascii="Exo 2" w:hAnsi="Exo 2" w:cstheme="minorBidi"/>
-                <w:color w:val="auto"/>
-              </w:rPr>
-              <w:t>"</w:t>
+              <w:t>"dd-MM-yyyy HH:mm:ss"</w:t>
             </w:r>
           </w:p>
         </w:tc>
@@ -1012,7 +964,14 @@
           <w:rFonts w:ascii="Exo 2" w:hAnsi="Exo 2" w:cstheme="minorBidi"/>
           <w:color w:val="auto"/>
         </w:rPr>
-        <w:t>938</w:t>
+        <w:t>9</w:t>
+      </w:r>
+      <w:r>
+        <w:rPr>
+          <w:rFonts w:ascii="Exo 2" w:hAnsi="Exo 2" w:cstheme="minorBidi"/>
+          <w:color w:val="auto"/>
+        </w:rPr>
+        <w:t>99</w:t>
       </w:r>
     </w:p>
     <w:tbl>
@@ -1991,60 +1950,14 @@
                 <w:rFonts w:ascii="Exo 2" w:hAnsi="Exo 2" w:cstheme="minorBidi"/>
                 <w:color w:val="auto"/>
               </w:rPr>
-              <w:t xml:space="preserve">Data </w:t>
-            </w:r>
-            <w:r>
-              <w:rPr>
-                <w:rFonts w:ascii="Exo 2" w:hAnsi="Exo 2" w:cstheme="minorBidi"/>
-                <w:color w:val="auto"/>
-              </w:rPr>
-              <w:t>da chegada do animal na ONG</w:t>
-            </w:r>
-            <w:r>
-              <w:rPr>
-                <w:rFonts w:ascii="Exo 2" w:hAnsi="Exo 2" w:cstheme="minorBidi"/>
-                <w:color w:val="auto"/>
-              </w:rPr>
-              <w:t xml:space="preserve">, no formato </w:t>
-            </w:r>
-            <w:r>
-              <w:rPr>
-                <w:rFonts w:ascii="Exo 2" w:hAnsi="Exo 2" w:cstheme="minorBidi"/>
-                <w:color w:val="auto"/>
-              </w:rPr>
-              <w:t>"</w:t>
-            </w:r>
-            <w:proofErr w:type="spellStart"/>
-            <w:r>
-              <w:rPr>
-                <w:rFonts w:ascii="Exo 2" w:hAnsi="Exo 2" w:cstheme="minorBidi"/>
-                <w:color w:val="auto"/>
-              </w:rPr>
-              <w:t>dd</w:t>
-            </w:r>
-            <w:proofErr w:type="spellEnd"/>
-            <w:r>
-              <w:rPr>
-                <w:rFonts w:ascii="Exo 2" w:hAnsi="Exo 2" w:cstheme="minorBidi"/>
-                <w:color w:val="auto"/>
-              </w:rPr>
-              <w:t>-MM-</w:t>
-            </w:r>
-            <w:proofErr w:type="spellStart"/>
-            <w:r>
-              <w:rPr>
-                <w:rFonts w:ascii="Exo 2" w:hAnsi="Exo 2" w:cstheme="minorBidi"/>
-                <w:color w:val="auto"/>
-              </w:rPr>
-              <w:t>yyyy</w:t>
-            </w:r>
-            <w:proofErr w:type="spellEnd"/>
-            <w:r>
-              <w:rPr>
-                <w:rFonts w:ascii="Exo 2" w:hAnsi="Exo 2" w:cstheme="minorBidi"/>
-                <w:color w:val="auto"/>
-              </w:rPr>
-              <w:t>"</w:t>
+              <w:t xml:space="preserve">Data da chegada do animal na ONG, no formato </w:t>
+            </w:r>
+            <w:r>
+              <w:rPr>
+                <w:rFonts w:ascii="Exo 2" w:hAnsi="Exo 2" w:cstheme="minorBidi"/>
+                <w:color w:val="auto"/>
+              </w:rPr>
+              <w:t>"dd-MM-yyyy"</w:t>
             </w:r>
           </w:p>
         </w:tc>
@@ -2399,7 +2312,14 @@
                 <w:rFonts w:ascii="Exo 2" w:hAnsi="Exo 2" w:cstheme="minorBidi"/>
                 <w:color w:val="auto"/>
               </w:rPr>
-              <w:t>001</w:t>
+              <w:t>00</w:t>
+            </w:r>
+            <w:r>
+              <w:rPr>
+                <w:rFonts w:ascii="Exo 2" w:hAnsi="Exo 2" w:cstheme="minorBidi"/>
+                <w:color w:val="auto"/>
+              </w:rPr>
+              <w:t>5</w:t>
             </w:r>
           </w:p>
         </w:tc>
@@ -2422,7 +2342,14 @@
                 <w:rFonts w:ascii="Exo 2" w:hAnsi="Exo 2" w:cstheme="minorBidi"/>
                 <w:color w:val="auto"/>
               </w:rPr>
-              <w:t>368-369</w:t>
+              <w:t>368-3</w:t>
+            </w:r>
+            <w:r>
+              <w:rPr>
+                <w:rFonts w:ascii="Exo 2" w:hAnsi="Exo 2" w:cstheme="minorBidi"/>
+                <w:color w:val="auto"/>
+              </w:rPr>
+              <w:t>72</w:t>
             </w:r>
           </w:p>
         </w:tc>
@@ -2445,7 +2372,7 @@
                 <w:rFonts w:ascii="Exo 2" w:hAnsi="Exo 2" w:cstheme="minorBidi"/>
                 <w:color w:val="auto"/>
               </w:rPr>
-              <w:t>A</w:t>
+              <w:t>Lógico</w:t>
             </w:r>
           </w:p>
         </w:tc>
@@ -2468,7 +2395,35 @@
                 <w:rFonts w:ascii="Exo 2" w:hAnsi="Exo 2" w:cstheme="minorBidi"/>
                 <w:color w:val="auto"/>
               </w:rPr>
-              <w:t xml:space="preserve">Castração do animal, sendo “S” para sim (animal castrado), e “N” para não (animal não castrado) </w:t>
+              <w:t>Castração do animal, sendo “</w:t>
+            </w:r>
+            <w:r>
+              <w:rPr>
+                <w:rFonts w:ascii="Exo 2" w:hAnsi="Exo 2" w:cstheme="minorBidi"/>
+                <w:color w:val="auto"/>
+              </w:rPr>
+              <w:t>true</w:t>
+            </w:r>
+            <w:r>
+              <w:rPr>
+                <w:rFonts w:ascii="Exo 2" w:hAnsi="Exo 2" w:cstheme="minorBidi"/>
+                <w:color w:val="auto"/>
+              </w:rPr>
+              <w:t>” para sim (animal castrado), e “</w:t>
+            </w:r>
+            <w:r>
+              <w:rPr>
+                <w:rFonts w:ascii="Exo 2" w:hAnsi="Exo 2" w:cstheme="minorBidi"/>
+                <w:color w:val="auto"/>
+              </w:rPr>
+              <w:t>false</w:t>
+            </w:r>
+            <w:r>
+              <w:rPr>
+                <w:rFonts w:ascii="Exo 2" w:hAnsi="Exo 2" w:cstheme="minorBidi"/>
+                <w:color w:val="auto"/>
+              </w:rPr>
+              <w:t xml:space="preserve">” para não (animal não castrado) </w:t>
             </w:r>
           </w:p>
         </w:tc>
@@ -2538,7 +2493,14 @@
                 <w:rFonts w:ascii="Exo 2" w:hAnsi="Exo 2" w:cstheme="minorBidi"/>
                 <w:color w:val="auto"/>
               </w:rPr>
-              <w:t>001</w:t>
+              <w:t>00</w:t>
+            </w:r>
+            <w:r>
+              <w:rPr>
+                <w:rFonts w:ascii="Exo 2" w:hAnsi="Exo 2" w:cstheme="minorBidi"/>
+                <w:color w:val="auto"/>
+              </w:rPr>
+              <w:t>5</w:t>
             </w:r>
           </w:p>
         </w:tc>
@@ -2561,7 +2523,28 @@
                 <w:rFonts w:ascii="Exo 2" w:hAnsi="Exo 2" w:cstheme="minorBidi"/>
                 <w:color w:val="auto"/>
               </w:rPr>
-              <w:t>370-371</w:t>
+              <w:t>37</w:t>
+            </w:r>
+            <w:r>
+              <w:rPr>
+                <w:rFonts w:ascii="Exo 2" w:hAnsi="Exo 2" w:cstheme="minorBidi"/>
+                <w:color w:val="auto"/>
+              </w:rPr>
+              <w:t>3</w:t>
+            </w:r>
+            <w:r>
+              <w:rPr>
+                <w:rFonts w:ascii="Exo 2" w:hAnsi="Exo 2" w:cstheme="minorBidi"/>
+                <w:color w:val="auto"/>
+              </w:rPr>
+              <w:t>-37</w:t>
+            </w:r>
+            <w:r>
+              <w:rPr>
+                <w:rFonts w:ascii="Exo 2" w:hAnsi="Exo 2" w:cstheme="minorBidi"/>
+                <w:color w:val="auto"/>
+              </w:rPr>
+              <w:t>7</w:t>
             </w:r>
           </w:p>
         </w:tc>
@@ -2584,7 +2567,7 @@
                 <w:rFonts w:ascii="Exo 2" w:hAnsi="Exo 2" w:cstheme="minorBidi"/>
                 <w:color w:val="auto"/>
               </w:rPr>
-              <w:t>A</w:t>
+              <w:t>Lógico</w:t>
             </w:r>
           </w:p>
         </w:tc>
@@ -2621,35 +2604,35 @@
                 <w:rFonts w:ascii="Exo 2" w:hAnsi="Exo 2" w:cstheme="minorBidi"/>
                 <w:color w:val="auto"/>
               </w:rPr>
-              <w:t xml:space="preserve">, sendo “S” para sim (animal </w:t>
-            </w:r>
-            <w:r>
-              <w:rPr>
-                <w:rFonts w:ascii="Exo 2" w:hAnsi="Exo 2" w:cstheme="minorBidi"/>
-                <w:color w:val="auto"/>
-              </w:rPr>
-              <w:t>com vacinação em dia</w:t>
-            </w:r>
-            <w:r>
-              <w:rPr>
-                <w:rFonts w:ascii="Exo 2" w:hAnsi="Exo 2" w:cstheme="minorBidi"/>
-                <w:color w:val="auto"/>
-              </w:rPr>
-              <w:t xml:space="preserve">), e “N” para não (animal </w:t>
-            </w:r>
-            <w:r>
-              <w:rPr>
-                <w:rFonts w:ascii="Exo 2" w:hAnsi="Exo 2" w:cstheme="minorBidi"/>
-                <w:color w:val="auto"/>
-              </w:rPr>
-              <w:t>ainda não vacinado</w:t>
-            </w:r>
-            <w:r>
-              <w:rPr>
-                <w:rFonts w:ascii="Exo 2" w:hAnsi="Exo 2" w:cstheme="minorBidi"/>
-                <w:color w:val="auto"/>
-              </w:rPr>
-              <w:t>)</w:t>
+              <w:t>, sendo “</w:t>
+            </w:r>
+            <w:r>
+              <w:rPr>
+                <w:rFonts w:ascii="Exo 2" w:hAnsi="Exo 2" w:cstheme="minorBidi"/>
+                <w:color w:val="auto"/>
+              </w:rPr>
+              <w:t>true</w:t>
+            </w:r>
+            <w:r>
+              <w:rPr>
+                <w:rFonts w:ascii="Exo 2" w:hAnsi="Exo 2" w:cstheme="minorBidi"/>
+                <w:color w:val="auto"/>
+              </w:rPr>
+              <w:t>” para sim (animal com vacinação em dia), e “</w:t>
+            </w:r>
+            <w:r>
+              <w:rPr>
+                <w:rFonts w:ascii="Exo 2" w:hAnsi="Exo 2" w:cstheme="minorBidi"/>
+                <w:color w:val="auto"/>
+              </w:rPr>
+              <w:t>false</w:t>
+            </w:r>
+            <w:r>
+              <w:rPr>
+                <w:rFonts w:ascii="Exo 2" w:hAnsi="Exo 2" w:cstheme="minorBidi"/>
+                <w:color w:val="auto"/>
+              </w:rPr>
+              <w:t>” para não (animal ainda não vacinado)</w:t>
             </w:r>
           </w:p>
         </w:tc>
@@ -2742,7 +2725,28 @@
                 <w:rFonts w:ascii="Exo 2" w:hAnsi="Exo 2" w:cstheme="minorBidi"/>
                 <w:color w:val="auto"/>
               </w:rPr>
-              <w:t>371-377</w:t>
+              <w:t>37</w:t>
+            </w:r>
+            <w:r>
+              <w:rPr>
+                <w:rFonts w:ascii="Exo 2" w:hAnsi="Exo 2" w:cstheme="minorBidi"/>
+                <w:color w:val="auto"/>
+              </w:rPr>
+              <w:t>8</w:t>
+            </w:r>
+            <w:r>
+              <w:rPr>
+                <w:rFonts w:ascii="Exo 2" w:hAnsi="Exo 2" w:cstheme="minorBidi"/>
+                <w:color w:val="auto"/>
+              </w:rPr>
+              <w:t>-3</w:t>
+            </w:r>
+            <w:r>
+              <w:rPr>
+                <w:rFonts w:ascii="Exo 2" w:hAnsi="Exo 2" w:cstheme="minorBidi"/>
+                <w:color w:val="auto"/>
+              </w:rPr>
+              <w:t>84</w:t>
             </w:r>
           </w:p>
         </w:tc>
@@ -2881,7 +2885,28 @@
                 <w:rFonts w:ascii="Exo 2" w:hAnsi="Exo 2" w:cstheme="minorBidi"/>
                 <w:color w:val="auto"/>
               </w:rPr>
-              <w:t>377-422</w:t>
+              <w:t>3</w:t>
+            </w:r>
+            <w:r>
+              <w:rPr>
+                <w:rFonts w:ascii="Exo 2" w:hAnsi="Exo 2" w:cstheme="minorBidi"/>
+                <w:color w:val="auto"/>
+              </w:rPr>
+              <w:t>85</w:t>
+            </w:r>
+            <w:r>
+              <w:rPr>
+                <w:rFonts w:ascii="Exo 2" w:hAnsi="Exo 2" w:cstheme="minorBidi"/>
+                <w:color w:val="auto"/>
+              </w:rPr>
+              <w:t>-42</w:t>
+            </w:r>
+            <w:r>
+              <w:rPr>
+                <w:rFonts w:ascii="Exo 2" w:hAnsi="Exo 2" w:cstheme="minorBidi"/>
+                <w:color w:val="auto"/>
+              </w:rPr>
+              <w:t>9</w:t>
             </w:r>
           </w:p>
         </w:tc>
@@ -3020,7 +3045,28 @@
                 <w:rFonts w:ascii="Exo 2" w:hAnsi="Exo 2" w:cstheme="minorBidi"/>
                 <w:color w:val="auto"/>
               </w:rPr>
-              <w:t>423-702</w:t>
+              <w:t>4</w:t>
+            </w:r>
+            <w:r>
+              <w:rPr>
+                <w:rFonts w:ascii="Exo 2" w:hAnsi="Exo 2" w:cstheme="minorBidi"/>
+                <w:color w:val="auto"/>
+              </w:rPr>
+              <w:t>30</w:t>
+            </w:r>
+            <w:r>
+              <w:rPr>
+                <w:rFonts w:ascii="Exo 2" w:hAnsi="Exo 2" w:cstheme="minorBidi"/>
+                <w:color w:val="auto"/>
+              </w:rPr>
+              <w:t>-7</w:t>
+            </w:r>
+            <w:r>
+              <w:rPr>
+                <w:rFonts w:ascii="Exo 2" w:hAnsi="Exo 2" w:cstheme="minorBidi"/>
+                <w:color w:val="auto"/>
+              </w:rPr>
+              <w:t>09</w:t>
             </w:r>
           </w:p>
         </w:tc>
@@ -3159,7 +3205,28 @@
                 <w:rFonts w:ascii="Exo 2" w:hAnsi="Exo 2" w:cstheme="minorBidi"/>
                 <w:color w:val="auto"/>
               </w:rPr>
-              <w:t>703-928</w:t>
+              <w:t>7</w:t>
+            </w:r>
+            <w:r>
+              <w:rPr>
+                <w:rFonts w:ascii="Exo 2" w:hAnsi="Exo 2" w:cstheme="minorBidi"/>
+                <w:color w:val="auto"/>
+              </w:rPr>
+              <w:t>10</w:t>
+            </w:r>
+            <w:r>
+              <w:rPr>
+                <w:rFonts w:ascii="Exo 2" w:hAnsi="Exo 2" w:cstheme="minorBidi"/>
+                <w:color w:val="auto"/>
+              </w:rPr>
+              <w:t>-9</w:t>
+            </w:r>
+            <w:r>
+              <w:rPr>
+                <w:rFonts w:ascii="Exo 2" w:hAnsi="Exo 2" w:cstheme="minorBidi"/>
+                <w:color w:val="auto"/>
+              </w:rPr>
+              <w:t>89</w:t>
             </w:r>
           </w:p>
         </w:tc>
@@ -3298,21 +3365,28 @@
                 <w:rFonts w:ascii="Exo 2" w:hAnsi="Exo 2" w:cstheme="minorBidi"/>
                 <w:color w:val="auto"/>
               </w:rPr>
-              <w:t>929</w:t>
-            </w:r>
-            <w:r>
-              <w:rPr>
-                <w:rFonts w:ascii="Exo 2" w:hAnsi="Exo 2" w:cstheme="minorBidi"/>
-                <w:color w:val="auto"/>
-              </w:rPr>
-              <w:t>-</w:t>
-            </w:r>
-            <w:r>
-              <w:rPr>
-                <w:rFonts w:ascii="Exo 2" w:hAnsi="Exo 2" w:cstheme="minorBidi"/>
-                <w:color w:val="auto"/>
-              </w:rPr>
-              <w:t>938</w:t>
+              <w:t>9</w:t>
+            </w:r>
+            <w:r>
+              <w:rPr>
+                <w:rFonts w:ascii="Exo 2" w:hAnsi="Exo 2" w:cstheme="minorBidi"/>
+                <w:color w:val="auto"/>
+              </w:rPr>
+              <w:t>90</w:t>
+            </w:r>
+            <w:r>
+              <w:rPr>
+                <w:rFonts w:ascii="Exo 2" w:hAnsi="Exo 2" w:cstheme="minorBidi"/>
+                <w:color w:val="auto"/>
+              </w:rPr>
+              <w:t>-9</w:t>
+            </w:r>
+            <w:r>
+              <w:rPr>
+                <w:rFonts w:ascii="Exo 2" w:hAnsi="Exo 2" w:cstheme="minorBidi"/>
+                <w:color w:val="auto"/>
+              </w:rPr>
+              <w:t>99</w:t>
             </w:r>
           </w:p>
         </w:tc>
@@ -3358,60 +3432,14 @@
                 <w:rFonts w:ascii="Exo 2" w:hAnsi="Exo 2" w:cstheme="minorBidi"/>
                 <w:color w:val="auto"/>
               </w:rPr>
-              <w:t>Data d</w:t>
-            </w:r>
-            <w:r>
-              <w:rPr>
-                <w:rFonts w:ascii="Exo 2" w:hAnsi="Exo 2" w:cstheme="minorBidi"/>
-                <w:color w:val="auto"/>
-              </w:rPr>
-              <w:t>e nascimento</w:t>
-            </w:r>
-            <w:r>
-              <w:rPr>
-                <w:rFonts w:ascii="Exo 2" w:hAnsi="Exo 2" w:cstheme="minorBidi"/>
-                <w:color w:val="auto"/>
-              </w:rPr>
-              <w:t xml:space="preserve"> do animal, no formato </w:t>
-            </w:r>
-            <w:r>
-              <w:rPr>
-                <w:rFonts w:ascii="Exo 2" w:hAnsi="Exo 2" w:cstheme="minorBidi"/>
-                <w:color w:val="auto"/>
-              </w:rPr>
-              <w:t>"</w:t>
-            </w:r>
-            <w:proofErr w:type="spellStart"/>
-            <w:r>
-              <w:rPr>
-                <w:rFonts w:ascii="Exo 2" w:hAnsi="Exo 2" w:cstheme="minorBidi"/>
-                <w:color w:val="auto"/>
-              </w:rPr>
-              <w:t>dd</w:t>
-            </w:r>
-            <w:proofErr w:type="spellEnd"/>
-            <w:r>
-              <w:rPr>
-                <w:rFonts w:ascii="Exo 2" w:hAnsi="Exo 2" w:cstheme="minorBidi"/>
-                <w:color w:val="auto"/>
-              </w:rPr>
-              <w:t>-MM-</w:t>
-            </w:r>
-            <w:proofErr w:type="spellStart"/>
-            <w:r>
-              <w:rPr>
-                <w:rFonts w:ascii="Exo 2" w:hAnsi="Exo 2" w:cstheme="minorBidi"/>
-                <w:color w:val="auto"/>
-              </w:rPr>
-              <w:t>yyyy</w:t>
-            </w:r>
-            <w:proofErr w:type="spellEnd"/>
-            <w:r>
-              <w:rPr>
-                <w:rFonts w:ascii="Exo 2" w:hAnsi="Exo 2" w:cstheme="minorBidi"/>
-                <w:color w:val="auto"/>
-              </w:rPr>
-              <w:t>"</w:t>
+              <w:t xml:space="preserve">Data de nascimento do animal, no formato </w:t>
+            </w:r>
+            <w:r>
+              <w:rPr>
+                <w:rFonts w:ascii="Exo 2" w:hAnsi="Exo 2" w:cstheme="minorBidi"/>
+                <w:color w:val="auto"/>
+              </w:rPr>
+              <w:t>"dd-MM-yyyy"</w:t>
             </w:r>
           </w:p>
         </w:tc>
@@ -3434,19 +3462,6 @@
         </w:rPr>
         <w:br/>
       </w:r>
-    </w:p>
-    <w:p>
-      <w:pPr>
-        <w:spacing w:after="160" w:line="259" w:lineRule="auto"/>
-        <w:ind w:left="0" w:right="0" w:firstLine="0"/>
-        <w:jc w:val="left"/>
-        <w:rPr>
-          <w:rFonts w:ascii="Exo 2" w:eastAsiaTheme="minorHAnsi" w:hAnsi="Exo 2" w:cstheme="minorBidi"/>
-          <w:color w:val="auto"/>
-          <w:szCs w:val="24"/>
-          <w:lang w:eastAsia="en-US"/>
-        </w:rPr>
-      </w:pPr>
     </w:p>
     <w:p>
       <w:pPr>
@@ -3467,6 +3482,2122 @@
           <w:rFonts w:ascii="Exo 2" w:hAnsi="Exo 2" w:cstheme="minorBidi"/>
           <w:color w:val="auto"/>
         </w:rPr>
+        <w:lastRenderedPageBreak/>
+        <w:t>0</w:t>
+      </w:r>
+      <w:r>
+        <w:rPr>
+          <w:rFonts w:ascii="Exo 2" w:hAnsi="Exo 2" w:cstheme="minorBidi"/>
+          <w:color w:val="auto"/>
+        </w:rPr>
+        <w:t>3</w:t>
+      </w:r>
+      <w:r>
+        <w:rPr>
+          <w:rFonts w:ascii="Exo 2" w:hAnsi="Exo 2" w:cstheme="minorBidi"/>
+          <w:color w:val="auto"/>
+        </w:rPr>
+        <w:t xml:space="preserve"> - Corpo (Registro de dados</w:t>
+      </w:r>
+      <w:r>
+        <w:rPr>
+          <w:rFonts w:ascii="Exo 2" w:hAnsi="Exo 2" w:cstheme="minorBidi"/>
+          <w:color w:val="auto"/>
+        </w:rPr>
+        <w:t xml:space="preserve"> sem Url imagem</w:t>
+      </w:r>
+      <w:r>
+        <w:rPr>
+          <w:rFonts w:ascii="Exo 2" w:hAnsi="Exo 2" w:cstheme="minorBidi"/>
+          <w:color w:val="auto"/>
+        </w:rPr>
+        <w:t>)</w:t>
+      </w:r>
+    </w:p>
+    <w:p>
+      <w:pPr>
+        <w:pStyle w:val="Default"/>
+        <w:spacing w:after="120"/>
+        <w:ind w:left="720"/>
+        <w:jc w:val="both"/>
+        <w:rPr>
+          <w:rFonts w:ascii="Exo 2" w:hAnsi="Exo 2" w:cstheme="minorBidi"/>
+          <w:color w:val="auto"/>
+        </w:rPr>
+      </w:pPr>
+      <w:r>
+        <w:rPr>
+          <w:rFonts w:ascii="Exo 2" w:hAnsi="Exo 2" w:cstheme="minorBidi"/>
+          <w:color w:val="auto"/>
+        </w:rPr>
+        <w:t xml:space="preserve">Tamanho dos dados úteis: </w:t>
+      </w:r>
+      <w:r>
+        <w:rPr>
+          <w:rFonts w:ascii="Exo 2" w:hAnsi="Exo 2" w:cstheme="minorBidi"/>
+          <w:color w:val="auto"/>
+        </w:rPr>
+        <w:t>719</w:t>
+      </w:r>
+    </w:p>
+    <w:tbl>
+      <w:tblPr>
+        <w:tblStyle w:val="Tabelacomgrade"/>
+        <w:tblW w:w="0" w:type="auto"/>
+        <w:tblLook w:val="04A0" w:firstRow="1" w:lastRow="0" w:firstColumn="1" w:lastColumn="0" w:noHBand="0" w:noVBand="1"/>
+      </w:tblPr>
+      <w:tblGrid>
+        <w:gridCol w:w="1094"/>
+        <w:gridCol w:w="1876"/>
+        <w:gridCol w:w="1245"/>
+        <w:gridCol w:w="1250"/>
+        <w:gridCol w:w="1148"/>
+        <w:gridCol w:w="3008"/>
+      </w:tblGrid>
+      <w:tr>
+        <w:tc>
+          <w:tcPr>
+            <w:tcW w:w="1094" w:type="dxa"/>
+          </w:tcPr>
+          <w:p>
+            <w:pPr>
+              <w:pStyle w:val="Default"/>
+              <w:spacing w:after="120"/>
+              <w:jc w:val="both"/>
+              <w:rPr>
+                <w:rFonts w:ascii="Exo 2" w:hAnsi="Exo 2" w:cstheme="minorBidi"/>
+                <w:color w:val="auto"/>
+              </w:rPr>
+            </w:pPr>
+            <w:r>
+              <w:rPr>
+                <w:rFonts w:ascii="Exo 2" w:hAnsi="Exo 2" w:cstheme="minorBidi"/>
+                <w:color w:val="auto"/>
+              </w:rPr>
+              <w:t>Número do campo</w:t>
+            </w:r>
+          </w:p>
+        </w:tc>
+        <w:tc>
+          <w:tcPr>
+            <w:tcW w:w="1876" w:type="dxa"/>
+          </w:tcPr>
+          <w:p>
+            <w:pPr>
+              <w:pStyle w:val="Default"/>
+              <w:spacing w:after="120"/>
+              <w:rPr>
+                <w:rFonts w:ascii="Exo 2" w:hAnsi="Exo 2" w:cstheme="minorBidi"/>
+                <w:color w:val="auto"/>
+              </w:rPr>
+            </w:pPr>
+            <w:r>
+              <w:rPr>
+                <w:rFonts w:ascii="Exo 2" w:hAnsi="Exo 2" w:cstheme="minorBidi"/>
+                <w:color w:val="auto"/>
+              </w:rPr>
+              <w:t>Nome do campo</w:t>
+            </w:r>
+          </w:p>
+        </w:tc>
+        <w:tc>
+          <w:tcPr>
+            <w:tcW w:w="1245" w:type="dxa"/>
+          </w:tcPr>
+          <w:p>
+            <w:pPr>
+              <w:pStyle w:val="Default"/>
+              <w:spacing w:after="120"/>
+              <w:jc w:val="center"/>
+              <w:rPr>
+                <w:rFonts w:ascii="Exo 2" w:hAnsi="Exo 2" w:cstheme="minorBidi"/>
+                <w:color w:val="auto"/>
+              </w:rPr>
+            </w:pPr>
+            <w:r>
+              <w:rPr>
+                <w:rFonts w:ascii="Exo 2" w:hAnsi="Exo 2" w:cstheme="minorBidi"/>
+                <w:color w:val="auto"/>
+              </w:rPr>
+              <w:t>Tamanho</w:t>
+            </w:r>
+          </w:p>
+        </w:tc>
+        <w:tc>
+          <w:tcPr>
+            <w:tcW w:w="1250" w:type="dxa"/>
+          </w:tcPr>
+          <w:p>
+            <w:pPr>
+              <w:pStyle w:val="Default"/>
+              <w:spacing w:after="120"/>
+              <w:jc w:val="center"/>
+              <w:rPr>
+                <w:rFonts w:ascii="Exo 2" w:hAnsi="Exo 2" w:cstheme="minorBidi"/>
+                <w:color w:val="auto"/>
+              </w:rPr>
+            </w:pPr>
+            <w:r>
+              <w:rPr>
+                <w:rFonts w:ascii="Exo 2" w:hAnsi="Exo 2" w:cstheme="minorBidi"/>
+                <w:color w:val="auto"/>
+              </w:rPr>
+              <w:t>Posição</w:t>
+            </w:r>
+          </w:p>
+        </w:tc>
+        <w:tc>
+          <w:tcPr>
+            <w:tcW w:w="1148" w:type="dxa"/>
+          </w:tcPr>
+          <w:p>
+            <w:pPr>
+              <w:pStyle w:val="Default"/>
+              <w:spacing w:after="120"/>
+              <w:jc w:val="center"/>
+              <w:rPr>
+                <w:rFonts w:ascii="Exo 2" w:hAnsi="Exo 2" w:cstheme="minorBidi"/>
+                <w:color w:val="auto"/>
+              </w:rPr>
+            </w:pPr>
+            <w:r>
+              <w:rPr>
+                <w:rFonts w:ascii="Exo 2" w:hAnsi="Exo 2" w:cstheme="minorBidi"/>
+                <w:color w:val="auto"/>
+              </w:rPr>
+              <w:t>Formato</w:t>
+            </w:r>
+          </w:p>
+        </w:tc>
+        <w:tc>
+          <w:tcPr>
+            <w:tcW w:w="3008" w:type="dxa"/>
+          </w:tcPr>
+          <w:p>
+            <w:pPr>
+              <w:pStyle w:val="Default"/>
+              <w:spacing w:after="120"/>
+              <w:jc w:val="both"/>
+              <w:rPr>
+                <w:rFonts w:ascii="Exo 2" w:hAnsi="Exo 2" w:cstheme="minorBidi"/>
+                <w:color w:val="auto"/>
+              </w:rPr>
+            </w:pPr>
+            <w:r>
+              <w:rPr>
+                <w:rFonts w:ascii="Exo 2" w:hAnsi="Exo 2" w:cstheme="minorBidi"/>
+                <w:color w:val="auto"/>
+              </w:rPr>
+              <w:t>Descrição</w:t>
+            </w:r>
+          </w:p>
+        </w:tc>
+      </w:tr>
+      <w:tr>
+        <w:tc>
+          <w:tcPr>
+            <w:tcW w:w="1094" w:type="dxa"/>
+          </w:tcPr>
+          <w:p>
+            <w:pPr>
+              <w:pStyle w:val="Default"/>
+              <w:spacing w:after="120"/>
+              <w:jc w:val="both"/>
+              <w:rPr>
+                <w:rFonts w:ascii="Exo 2" w:hAnsi="Exo 2" w:cstheme="minorBidi"/>
+                <w:color w:val="auto"/>
+              </w:rPr>
+            </w:pPr>
+            <w:r>
+              <w:rPr>
+                <w:rFonts w:ascii="Exo 2" w:hAnsi="Exo 2" w:cstheme="minorBidi"/>
+                <w:color w:val="auto"/>
+              </w:rPr>
+              <w:t>1</w:t>
+            </w:r>
+          </w:p>
+        </w:tc>
+        <w:tc>
+          <w:tcPr>
+            <w:tcW w:w="1876" w:type="dxa"/>
+          </w:tcPr>
+          <w:p>
+            <w:pPr>
+              <w:pStyle w:val="Default"/>
+              <w:spacing w:after="120"/>
+              <w:rPr>
+                <w:rFonts w:ascii="Exo 2" w:hAnsi="Exo 2" w:cstheme="minorBidi"/>
+                <w:color w:val="auto"/>
+              </w:rPr>
+            </w:pPr>
+            <w:r>
+              <w:rPr>
+                <w:rFonts w:ascii="Exo 2" w:hAnsi="Exo 2" w:cstheme="minorBidi"/>
+                <w:color w:val="auto"/>
+              </w:rPr>
+              <w:t>Tipo de registro</w:t>
+            </w:r>
+          </w:p>
+        </w:tc>
+        <w:tc>
+          <w:tcPr>
+            <w:tcW w:w="1245" w:type="dxa"/>
+          </w:tcPr>
+          <w:p>
+            <w:pPr>
+              <w:pStyle w:val="Default"/>
+              <w:spacing w:after="120"/>
+              <w:jc w:val="center"/>
+              <w:rPr>
+                <w:rFonts w:ascii="Exo 2" w:hAnsi="Exo 2" w:cstheme="minorBidi"/>
+                <w:color w:val="auto"/>
+              </w:rPr>
+            </w:pPr>
+            <w:r>
+              <w:rPr>
+                <w:rFonts w:ascii="Exo 2" w:hAnsi="Exo 2" w:cstheme="minorBidi"/>
+                <w:color w:val="auto"/>
+              </w:rPr>
+              <w:t>002</w:t>
+            </w:r>
+          </w:p>
+        </w:tc>
+        <w:tc>
+          <w:tcPr>
+            <w:tcW w:w="1250" w:type="dxa"/>
+          </w:tcPr>
+          <w:p>
+            <w:pPr>
+              <w:pStyle w:val="Default"/>
+              <w:spacing w:after="120"/>
+              <w:jc w:val="center"/>
+              <w:rPr>
+                <w:rFonts w:ascii="Exo 2" w:hAnsi="Exo 2" w:cstheme="minorBidi"/>
+                <w:color w:val="auto"/>
+              </w:rPr>
+            </w:pPr>
+            <w:r>
+              <w:rPr>
+                <w:rFonts w:ascii="Exo 2" w:hAnsi="Exo 2" w:cstheme="minorBidi"/>
+                <w:color w:val="auto"/>
+              </w:rPr>
+              <w:t>001-002</w:t>
+            </w:r>
+          </w:p>
+        </w:tc>
+        <w:tc>
+          <w:tcPr>
+            <w:tcW w:w="1148" w:type="dxa"/>
+          </w:tcPr>
+          <w:p>
+            <w:pPr>
+              <w:pStyle w:val="Default"/>
+              <w:spacing w:after="120"/>
+              <w:jc w:val="center"/>
+              <w:rPr>
+                <w:rFonts w:ascii="Exo 2" w:hAnsi="Exo 2" w:cstheme="minorBidi"/>
+                <w:color w:val="auto"/>
+              </w:rPr>
+            </w:pPr>
+            <w:r>
+              <w:rPr>
+                <w:rFonts w:ascii="Exo 2" w:hAnsi="Exo 2" w:cstheme="minorBidi"/>
+                <w:color w:val="auto"/>
+              </w:rPr>
+              <w:t>A</w:t>
+            </w:r>
+          </w:p>
+        </w:tc>
+        <w:tc>
+          <w:tcPr>
+            <w:tcW w:w="3008" w:type="dxa"/>
+          </w:tcPr>
+          <w:p>
+            <w:pPr>
+              <w:pStyle w:val="Default"/>
+              <w:spacing w:after="120"/>
+              <w:jc w:val="both"/>
+              <w:rPr>
+                <w:rFonts w:ascii="Exo 2" w:hAnsi="Exo 2" w:cstheme="minorBidi"/>
+                <w:color w:val="auto"/>
+              </w:rPr>
+            </w:pPr>
+            <w:r>
+              <w:rPr>
+                <w:rFonts w:ascii="Exo 2" w:hAnsi="Exo 2" w:cstheme="minorBidi"/>
+                <w:color w:val="auto"/>
+              </w:rPr>
+              <w:t>Registro de dados: “02”</w:t>
+            </w:r>
+          </w:p>
+        </w:tc>
+      </w:tr>
+      <w:tr>
+        <w:tc>
+          <w:tcPr>
+            <w:tcW w:w="1094" w:type="dxa"/>
+          </w:tcPr>
+          <w:p>
+            <w:pPr>
+              <w:pStyle w:val="Default"/>
+              <w:spacing w:after="120"/>
+              <w:jc w:val="both"/>
+              <w:rPr>
+                <w:rFonts w:ascii="Exo 2" w:hAnsi="Exo 2" w:cstheme="minorBidi"/>
+                <w:color w:val="auto"/>
+              </w:rPr>
+            </w:pPr>
+            <w:r>
+              <w:rPr>
+                <w:rFonts w:ascii="Exo 2" w:hAnsi="Exo 2" w:cstheme="minorBidi"/>
+                <w:color w:val="auto"/>
+              </w:rPr>
+              <w:t>3</w:t>
+            </w:r>
+          </w:p>
+        </w:tc>
+        <w:tc>
+          <w:tcPr>
+            <w:tcW w:w="1876" w:type="dxa"/>
+          </w:tcPr>
+          <w:p>
+            <w:pPr>
+              <w:pStyle w:val="Default"/>
+              <w:spacing w:after="120"/>
+              <w:rPr>
+                <w:rFonts w:ascii="Exo 2" w:hAnsi="Exo 2" w:cstheme="minorBidi"/>
+                <w:color w:val="auto"/>
+              </w:rPr>
+            </w:pPr>
+            <w:r>
+              <w:rPr>
+                <w:rFonts w:ascii="Exo 2" w:hAnsi="Exo 2" w:cstheme="minorBidi"/>
+                <w:color w:val="auto"/>
+              </w:rPr>
+              <w:t>Nome</w:t>
+            </w:r>
+          </w:p>
+        </w:tc>
+        <w:tc>
+          <w:tcPr>
+            <w:tcW w:w="1245" w:type="dxa"/>
+          </w:tcPr>
+          <w:p>
+            <w:pPr>
+              <w:pStyle w:val="Default"/>
+              <w:spacing w:after="120"/>
+              <w:jc w:val="center"/>
+              <w:rPr>
+                <w:rFonts w:ascii="Exo 2" w:hAnsi="Exo 2" w:cstheme="minorBidi"/>
+                <w:color w:val="auto"/>
+              </w:rPr>
+            </w:pPr>
+            <w:r>
+              <w:rPr>
+                <w:rFonts w:ascii="Exo 2" w:hAnsi="Exo 2" w:cstheme="minorBidi"/>
+                <w:color w:val="auto"/>
+              </w:rPr>
+              <w:t>050</w:t>
+            </w:r>
+          </w:p>
+        </w:tc>
+        <w:tc>
+          <w:tcPr>
+            <w:tcW w:w="1250" w:type="dxa"/>
+          </w:tcPr>
+          <w:p>
+            <w:pPr>
+              <w:pStyle w:val="Default"/>
+              <w:spacing w:after="120"/>
+              <w:jc w:val="center"/>
+              <w:rPr>
+                <w:rFonts w:ascii="Exo 2" w:hAnsi="Exo 2" w:cstheme="minorBidi"/>
+                <w:color w:val="auto"/>
+              </w:rPr>
+            </w:pPr>
+            <w:r>
+              <w:rPr>
+                <w:rFonts w:ascii="Exo 2" w:hAnsi="Exo 2" w:cstheme="minorBidi"/>
+                <w:color w:val="auto"/>
+              </w:rPr>
+              <w:t>009-058</w:t>
+            </w:r>
+          </w:p>
+        </w:tc>
+        <w:tc>
+          <w:tcPr>
+            <w:tcW w:w="1148" w:type="dxa"/>
+          </w:tcPr>
+          <w:p>
+            <w:pPr>
+              <w:pStyle w:val="Default"/>
+              <w:spacing w:after="120"/>
+              <w:jc w:val="center"/>
+              <w:rPr>
+                <w:rFonts w:ascii="Exo 2" w:hAnsi="Exo 2" w:cstheme="minorBidi"/>
+                <w:color w:val="auto"/>
+              </w:rPr>
+            </w:pPr>
+            <w:r>
+              <w:rPr>
+                <w:rFonts w:ascii="Exo 2" w:hAnsi="Exo 2" w:cstheme="minorBidi"/>
+                <w:color w:val="auto"/>
+              </w:rPr>
+              <w:t>A</w:t>
+            </w:r>
+          </w:p>
+        </w:tc>
+        <w:tc>
+          <w:tcPr>
+            <w:tcW w:w="3008" w:type="dxa"/>
+          </w:tcPr>
+          <w:p>
+            <w:pPr>
+              <w:pStyle w:val="Default"/>
+              <w:spacing w:after="120"/>
+              <w:jc w:val="both"/>
+              <w:rPr>
+                <w:rFonts w:ascii="Exo 2" w:hAnsi="Exo 2" w:cstheme="minorBidi"/>
+                <w:color w:val="auto"/>
+              </w:rPr>
+            </w:pPr>
+            <w:r>
+              <w:rPr>
+                <w:rFonts w:ascii="Exo 2" w:hAnsi="Exo 2" w:cstheme="minorBidi"/>
+                <w:color w:val="auto"/>
+              </w:rPr>
+              <w:t>Nome do animal</w:t>
+            </w:r>
+          </w:p>
+        </w:tc>
+      </w:tr>
+      <w:tr>
+        <w:tc>
+          <w:tcPr>
+            <w:tcW w:w="1094" w:type="dxa"/>
+          </w:tcPr>
+          <w:p>
+            <w:pPr>
+              <w:pStyle w:val="Default"/>
+              <w:spacing w:after="120"/>
+              <w:jc w:val="both"/>
+              <w:rPr>
+                <w:rFonts w:ascii="Exo 2" w:hAnsi="Exo 2" w:cstheme="minorBidi"/>
+                <w:color w:val="auto"/>
+              </w:rPr>
+            </w:pPr>
+            <w:r>
+              <w:rPr>
+                <w:rFonts w:ascii="Exo 2" w:hAnsi="Exo 2" w:cstheme="minorBidi"/>
+                <w:color w:val="auto"/>
+              </w:rPr>
+              <w:t>4</w:t>
+            </w:r>
+          </w:p>
+        </w:tc>
+        <w:tc>
+          <w:tcPr>
+            <w:tcW w:w="1876" w:type="dxa"/>
+          </w:tcPr>
+          <w:p>
+            <w:pPr>
+              <w:pStyle w:val="Default"/>
+              <w:spacing w:after="120"/>
+              <w:rPr>
+                <w:rFonts w:ascii="Exo 2" w:hAnsi="Exo 2" w:cstheme="minorBidi"/>
+                <w:color w:val="auto"/>
+              </w:rPr>
+            </w:pPr>
+            <w:r>
+              <w:rPr>
+                <w:rFonts w:ascii="Exo 2" w:hAnsi="Exo 2" w:cstheme="minorBidi"/>
+                <w:color w:val="auto"/>
+              </w:rPr>
+              <w:t>Descrição</w:t>
+            </w:r>
+          </w:p>
+        </w:tc>
+        <w:tc>
+          <w:tcPr>
+            <w:tcW w:w="1245" w:type="dxa"/>
+          </w:tcPr>
+          <w:p>
+            <w:pPr>
+              <w:pStyle w:val="Default"/>
+              <w:spacing w:after="120"/>
+              <w:jc w:val="center"/>
+              <w:rPr>
+                <w:rFonts w:ascii="Exo 2" w:hAnsi="Exo 2" w:cstheme="minorBidi"/>
+                <w:color w:val="auto"/>
+              </w:rPr>
+            </w:pPr>
+            <w:r>
+              <w:rPr>
+                <w:rFonts w:ascii="Exo 2" w:hAnsi="Exo 2" w:cstheme="minorBidi"/>
+                <w:color w:val="auto"/>
+              </w:rPr>
+              <w:t>280</w:t>
+            </w:r>
+          </w:p>
+        </w:tc>
+        <w:tc>
+          <w:tcPr>
+            <w:tcW w:w="1250" w:type="dxa"/>
+          </w:tcPr>
+          <w:p>
+            <w:pPr>
+              <w:pStyle w:val="Default"/>
+              <w:spacing w:after="120"/>
+              <w:jc w:val="center"/>
+              <w:rPr>
+                <w:rFonts w:ascii="Exo 2" w:hAnsi="Exo 2" w:cstheme="minorBidi"/>
+                <w:color w:val="auto"/>
+              </w:rPr>
+            </w:pPr>
+            <w:r>
+              <w:rPr>
+                <w:rFonts w:ascii="Exo 2" w:hAnsi="Exo 2" w:cstheme="minorBidi"/>
+                <w:color w:val="auto"/>
+              </w:rPr>
+              <w:t>059-338</w:t>
+            </w:r>
+          </w:p>
+        </w:tc>
+        <w:tc>
+          <w:tcPr>
+            <w:tcW w:w="1148" w:type="dxa"/>
+          </w:tcPr>
+          <w:p>
+            <w:pPr>
+              <w:pStyle w:val="Default"/>
+              <w:spacing w:after="120"/>
+              <w:jc w:val="center"/>
+              <w:rPr>
+                <w:rFonts w:ascii="Exo 2" w:hAnsi="Exo 2" w:cstheme="minorBidi"/>
+                <w:color w:val="auto"/>
+              </w:rPr>
+            </w:pPr>
+            <w:r>
+              <w:rPr>
+                <w:rFonts w:ascii="Exo 2" w:hAnsi="Exo 2" w:cstheme="minorBidi"/>
+                <w:color w:val="auto"/>
+              </w:rPr>
+              <w:t>A</w:t>
+            </w:r>
+          </w:p>
+        </w:tc>
+        <w:tc>
+          <w:tcPr>
+            <w:tcW w:w="3008" w:type="dxa"/>
+          </w:tcPr>
+          <w:p>
+            <w:pPr>
+              <w:pStyle w:val="Default"/>
+              <w:spacing w:after="120"/>
+              <w:jc w:val="both"/>
+              <w:rPr>
+                <w:rFonts w:ascii="Exo 2" w:hAnsi="Exo 2" w:cstheme="minorBidi"/>
+                <w:color w:val="auto"/>
+              </w:rPr>
+            </w:pPr>
+            <w:r>
+              <w:rPr>
+                <w:rFonts w:ascii="Exo 2" w:hAnsi="Exo 2" w:cstheme="minorBidi"/>
+                <w:color w:val="auto"/>
+              </w:rPr>
+              <w:t>Descrição do animal</w:t>
+            </w:r>
+          </w:p>
+        </w:tc>
+      </w:tr>
+      <w:tr>
+        <w:tc>
+          <w:tcPr>
+            <w:tcW w:w="1094" w:type="dxa"/>
+          </w:tcPr>
+          <w:p>
+            <w:pPr>
+              <w:pStyle w:val="Default"/>
+              <w:spacing w:after="120"/>
+              <w:jc w:val="both"/>
+              <w:rPr>
+                <w:rFonts w:ascii="Exo 2" w:hAnsi="Exo 2" w:cstheme="minorBidi"/>
+                <w:color w:val="auto"/>
+              </w:rPr>
+            </w:pPr>
+            <w:r>
+              <w:rPr>
+                <w:rFonts w:ascii="Exo 2" w:hAnsi="Exo 2" w:cstheme="minorBidi"/>
+                <w:color w:val="auto"/>
+              </w:rPr>
+              <w:t>5</w:t>
+            </w:r>
+          </w:p>
+        </w:tc>
+        <w:tc>
+          <w:tcPr>
+            <w:tcW w:w="1876" w:type="dxa"/>
+          </w:tcPr>
+          <w:p>
+            <w:pPr>
+              <w:pStyle w:val="Default"/>
+              <w:spacing w:after="120"/>
+              <w:rPr>
+                <w:rFonts w:ascii="Exo 2" w:hAnsi="Exo 2" w:cstheme="minorBidi"/>
+                <w:color w:val="auto"/>
+              </w:rPr>
+            </w:pPr>
+            <w:r>
+              <w:rPr>
+                <w:rFonts w:ascii="Exo 2" w:hAnsi="Exo 2" w:cstheme="minorBidi"/>
+                <w:color w:val="auto"/>
+              </w:rPr>
+              <w:t>Gênero</w:t>
+            </w:r>
+          </w:p>
+        </w:tc>
+        <w:tc>
+          <w:tcPr>
+            <w:tcW w:w="1245" w:type="dxa"/>
+          </w:tcPr>
+          <w:p>
+            <w:pPr>
+              <w:pStyle w:val="Default"/>
+              <w:spacing w:after="120"/>
+              <w:jc w:val="center"/>
+              <w:rPr>
+                <w:rFonts w:ascii="Exo 2" w:hAnsi="Exo 2" w:cstheme="minorBidi"/>
+                <w:color w:val="auto"/>
+              </w:rPr>
+            </w:pPr>
+            <w:r>
+              <w:rPr>
+                <w:rFonts w:ascii="Exo 2" w:hAnsi="Exo 2" w:cstheme="minorBidi"/>
+                <w:color w:val="auto"/>
+              </w:rPr>
+              <w:t>001</w:t>
+            </w:r>
+          </w:p>
+        </w:tc>
+        <w:tc>
+          <w:tcPr>
+            <w:tcW w:w="1250" w:type="dxa"/>
+          </w:tcPr>
+          <w:p>
+            <w:pPr>
+              <w:pStyle w:val="Default"/>
+              <w:spacing w:after="120"/>
+              <w:jc w:val="center"/>
+              <w:rPr>
+                <w:rFonts w:ascii="Exo 2" w:hAnsi="Exo 2" w:cstheme="minorBidi"/>
+                <w:color w:val="auto"/>
+              </w:rPr>
+            </w:pPr>
+            <w:r>
+              <w:rPr>
+                <w:rFonts w:ascii="Exo 2" w:hAnsi="Exo 2" w:cstheme="minorBidi"/>
+                <w:color w:val="auto"/>
+              </w:rPr>
+              <w:t>339-340</w:t>
+            </w:r>
+          </w:p>
+        </w:tc>
+        <w:tc>
+          <w:tcPr>
+            <w:tcW w:w="1148" w:type="dxa"/>
+          </w:tcPr>
+          <w:p>
+            <w:pPr>
+              <w:pStyle w:val="Default"/>
+              <w:spacing w:after="120"/>
+              <w:jc w:val="center"/>
+              <w:rPr>
+                <w:rFonts w:ascii="Exo 2" w:hAnsi="Exo 2" w:cstheme="minorBidi"/>
+                <w:color w:val="auto"/>
+              </w:rPr>
+            </w:pPr>
+            <w:r>
+              <w:rPr>
+                <w:rFonts w:ascii="Exo 2" w:hAnsi="Exo 2" w:cstheme="minorBidi"/>
+                <w:color w:val="auto"/>
+              </w:rPr>
+              <w:t>A</w:t>
+            </w:r>
+          </w:p>
+        </w:tc>
+        <w:tc>
+          <w:tcPr>
+            <w:tcW w:w="3008" w:type="dxa"/>
+          </w:tcPr>
+          <w:p>
+            <w:pPr>
+              <w:pStyle w:val="Default"/>
+              <w:spacing w:after="120"/>
+              <w:jc w:val="both"/>
+              <w:rPr>
+                <w:rFonts w:ascii="Exo 2" w:hAnsi="Exo 2" w:cstheme="minorBidi"/>
+                <w:color w:val="auto"/>
+              </w:rPr>
+            </w:pPr>
+            <w:r>
+              <w:rPr>
+                <w:rFonts w:ascii="Exo 2" w:hAnsi="Exo 2" w:cstheme="minorBidi"/>
+                <w:color w:val="auto"/>
+              </w:rPr>
+              <w:t>Gênero do animal, sendo “F” pata feminino e “M” para masculino</w:t>
+            </w:r>
+          </w:p>
+        </w:tc>
+      </w:tr>
+      <w:tr>
+        <w:tc>
+          <w:tcPr>
+            <w:tcW w:w="1094" w:type="dxa"/>
+          </w:tcPr>
+          <w:p>
+            <w:pPr>
+              <w:pStyle w:val="Default"/>
+              <w:spacing w:after="120"/>
+              <w:jc w:val="both"/>
+              <w:rPr>
+                <w:rFonts w:ascii="Exo 2" w:hAnsi="Exo 2" w:cstheme="minorBidi"/>
+                <w:color w:val="auto"/>
+              </w:rPr>
+            </w:pPr>
+            <w:r>
+              <w:rPr>
+                <w:rFonts w:ascii="Exo 2" w:hAnsi="Exo 2" w:cstheme="minorBidi"/>
+                <w:color w:val="auto"/>
+              </w:rPr>
+              <w:t>6</w:t>
+            </w:r>
+          </w:p>
+        </w:tc>
+        <w:tc>
+          <w:tcPr>
+            <w:tcW w:w="1876" w:type="dxa"/>
+          </w:tcPr>
+          <w:p>
+            <w:pPr>
+              <w:pStyle w:val="Default"/>
+              <w:spacing w:after="120"/>
+              <w:rPr>
+                <w:rFonts w:ascii="Exo 2" w:hAnsi="Exo 2" w:cstheme="minorBidi"/>
+                <w:color w:val="auto"/>
+              </w:rPr>
+            </w:pPr>
+            <w:r>
+              <w:rPr>
+                <w:rFonts w:ascii="Exo 2" w:hAnsi="Exo 2" w:cstheme="minorBidi"/>
+                <w:color w:val="auto"/>
+              </w:rPr>
+              <w:t>Data da chegada</w:t>
+            </w:r>
+          </w:p>
+        </w:tc>
+        <w:tc>
+          <w:tcPr>
+            <w:tcW w:w="1245" w:type="dxa"/>
+          </w:tcPr>
+          <w:p>
+            <w:pPr>
+              <w:pStyle w:val="Default"/>
+              <w:spacing w:after="120"/>
+              <w:jc w:val="center"/>
+              <w:rPr>
+                <w:rFonts w:ascii="Exo 2" w:hAnsi="Exo 2" w:cstheme="minorBidi"/>
+                <w:color w:val="auto"/>
+              </w:rPr>
+            </w:pPr>
+            <w:r>
+              <w:rPr>
+                <w:rFonts w:ascii="Exo 2" w:hAnsi="Exo 2" w:cstheme="minorBidi"/>
+                <w:color w:val="auto"/>
+              </w:rPr>
+              <w:t>010</w:t>
+            </w:r>
+          </w:p>
+        </w:tc>
+        <w:tc>
+          <w:tcPr>
+            <w:tcW w:w="1250" w:type="dxa"/>
+          </w:tcPr>
+          <w:p>
+            <w:pPr>
+              <w:pStyle w:val="Default"/>
+              <w:spacing w:after="120"/>
+              <w:jc w:val="center"/>
+              <w:rPr>
+                <w:rFonts w:ascii="Exo 2" w:hAnsi="Exo 2" w:cstheme="minorBidi"/>
+                <w:color w:val="auto"/>
+              </w:rPr>
+            </w:pPr>
+            <w:r>
+              <w:rPr>
+                <w:rFonts w:ascii="Exo 2" w:hAnsi="Exo 2" w:cstheme="minorBidi"/>
+                <w:color w:val="auto"/>
+              </w:rPr>
+              <w:t>341-350</w:t>
+            </w:r>
+          </w:p>
+        </w:tc>
+        <w:tc>
+          <w:tcPr>
+            <w:tcW w:w="1148" w:type="dxa"/>
+          </w:tcPr>
+          <w:p>
+            <w:pPr>
+              <w:pStyle w:val="Default"/>
+              <w:spacing w:after="120"/>
+              <w:jc w:val="center"/>
+              <w:rPr>
+                <w:rFonts w:ascii="Exo 2" w:hAnsi="Exo 2" w:cstheme="minorBidi"/>
+                <w:color w:val="auto"/>
+              </w:rPr>
+            </w:pPr>
+            <w:r>
+              <w:rPr>
+                <w:rFonts w:ascii="Exo 2" w:hAnsi="Exo 2" w:cstheme="minorBidi"/>
+                <w:color w:val="auto"/>
+              </w:rPr>
+              <w:t>A</w:t>
+            </w:r>
+          </w:p>
+        </w:tc>
+        <w:tc>
+          <w:tcPr>
+            <w:tcW w:w="3008" w:type="dxa"/>
+          </w:tcPr>
+          <w:p>
+            <w:pPr>
+              <w:pStyle w:val="Default"/>
+              <w:spacing w:after="120"/>
+              <w:jc w:val="both"/>
+              <w:rPr>
+                <w:rFonts w:ascii="Exo 2" w:hAnsi="Exo 2" w:cstheme="minorBidi"/>
+                <w:color w:val="auto"/>
+              </w:rPr>
+            </w:pPr>
+            <w:r>
+              <w:rPr>
+                <w:rFonts w:ascii="Exo 2" w:hAnsi="Exo 2" w:cstheme="minorBidi"/>
+                <w:color w:val="auto"/>
+              </w:rPr>
+              <w:t xml:space="preserve">Data da chegada do animal na ONG, no formato </w:t>
+            </w:r>
+            <w:r>
+              <w:rPr>
+                <w:rFonts w:ascii="Exo 2" w:hAnsi="Exo 2" w:cstheme="minorBidi"/>
+                <w:color w:val="auto"/>
+              </w:rPr>
+              <w:t>"dd-MM-yyyy"</w:t>
+            </w:r>
+          </w:p>
+        </w:tc>
+      </w:tr>
+      <w:tr>
+        <w:tc>
+          <w:tcPr>
+            <w:tcW w:w="1094" w:type="dxa"/>
+          </w:tcPr>
+          <w:p>
+            <w:pPr>
+              <w:pStyle w:val="Default"/>
+              <w:spacing w:after="120"/>
+              <w:jc w:val="both"/>
+              <w:rPr>
+                <w:rFonts w:ascii="Exo 2" w:hAnsi="Exo 2" w:cstheme="minorBidi"/>
+                <w:color w:val="auto"/>
+              </w:rPr>
+            </w:pPr>
+            <w:r>
+              <w:rPr>
+                <w:rFonts w:ascii="Exo 2" w:hAnsi="Exo 2" w:cstheme="minorBidi"/>
+                <w:color w:val="auto"/>
+              </w:rPr>
+              <w:t>7</w:t>
+            </w:r>
+          </w:p>
+        </w:tc>
+        <w:tc>
+          <w:tcPr>
+            <w:tcW w:w="1876" w:type="dxa"/>
+          </w:tcPr>
+          <w:p>
+            <w:pPr>
+              <w:pStyle w:val="Default"/>
+              <w:spacing w:after="120"/>
+              <w:rPr>
+                <w:rFonts w:ascii="Exo 2" w:hAnsi="Exo 2" w:cstheme="minorBidi"/>
+                <w:color w:val="auto"/>
+              </w:rPr>
+            </w:pPr>
+            <w:r>
+              <w:rPr>
+                <w:rFonts w:ascii="Exo 2" w:hAnsi="Exo 2" w:cstheme="minorBidi"/>
+                <w:color w:val="auto"/>
+              </w:rPr>
+              <w:t xml:space="preserve">Cor da pelagem </w:t>
+            </w:r>
+          </w:p>
+        </w:tc>
+        <w:tc>
+          <w:tcPr>
+            <w:tcW w:w="1245" w:type="dxa"/>
+          </w:tcPr>
+          <w:p>
+            <w:pPr>
+              <w:pStyle w:val="Default"/>
+              <w:spacing w:after="120"/>
+              <w:jc w:val="center"/>
+              <w:rPr>
+                <w:rFonts w:ascii="Exo 2" w:hAnsi="Exo 2" w:cstheme="minorBidi"/>
+                <w:color w:val="auto"/>
+              </w:rPr>
+            </w:pPr>
+            <w:r>
+              <w:rPr>
+                <w:rFonts w:ascii="Exo 2" w:hAnsi="Exo 2" w:cstheme="minorBidi"/>
+                <w:color w:val="auto"/>
+              </w:rPr>
+              <w:t>010</w:t>
+            </w:r>
+          </w:p>
+        </w:tc>
+        <w:tc>
+          <w:tcPr>
+            <w:tcW w:w="1250" w:type="dxa"/>
+          </w:tcPr>
+          <w:p>
+            <w:pPr>
+              <w:pStyle w:val="Default"/>
+              <w:spacing w:after="120"/>
+              <w:jc w:val="center"/>
+              <w:rPr>
+                <w:rFonts w:ascii="Exo 2" w:hAnsi="Exo 2" w:cstheme="minorBidi"/>
+                <w:color w:val="auto"/>
+              </w:rPr>
+            </w:pPr>
+            <w:r>
+              <w:rPr>
+                <w:rFonts w:ascii="Exo 2" w:hAnsi="Exo 2" w:cstheme="minorBidi"/>
+                <w:color w:val="auto"/>
+              </w:rPr>
+              <w:t>351-360</w:t>
+            </w:r>
+          </w:p>
+        </w:tc>
+        <w:tc>
+          <w:tcPr>
+            <w:tcW w:w="1148" w:type="dxa"/>
+          </w:tcPr>
+          <w:p>
+            <w:pPr>
+              <w:pStyle w:val="Default"/>
+              <w:spacing w:after="120"/>
+              <w:jc w:val="center"/>
+              <w:rPr>
+                <w:rFonts w:ascii="Exo 2" w:hAnsi="Exo 2" w:cstheme="minorBidi"/>
+                <w:color w:val="auto"/>
+              </w:rPr>
+            </w:pPr>
+            <w:r>
+              <w:rPr>
+                <w:rFonts w:ascii="Exo 2" w:hAnsi="Exo 2" w:cstheme="minorBidi"/>
+                <w:color w:val="auto"/>
+              </w:rPr>
+              <w:t>A</w:t>
+            </w:r>
+          </w:p>
+        </w:tc>
+        <w:tc>
+          <w:tcPr>
+            <w:tcW w:w="3008" w:type="dxa"/>
+          </w:tcPr>
+          <w:p>
+            <w:pPr>
+              <w:pStyle w:val="Default"/>
+              <w:spacing w:after="120"/>
+              <w:jc w:val="both"/>
+              <w:rPr>
+                <w:rFonts w:ascii="Exo 2" w:hAnsi="Exo 2" w:cstheme="minorBidi"/>
+                <w:color w:val="auto"/>
+              </w:rPr>
+            </w:pPr>
+            <w:r>
+              <w:rPr>
+                <w:rFonts w:ascii="Exo 2" w:hAnsi="Exo 2" w:cstheme="minorBidi"/>
+                <w:color w:val="auto"/>
+              </w:rPr>
+              <w:t>Cor da pelagem do animal</w:t>
+            </w:r>
+          </w:p>
+        </w:tc>
+      </w:tr>
+      <w:tr>
+        <w:tc>
+          <w:tcPr>
+            <w:tcW w:w="1094" w:type="dxa"/>
+          </w:tcPr>
+          <w:p>
+            <w:pPr>
+              <w:pStyle w:val="Default"/>
+              <w:spacing w:after="120"/>
+              <w:jc w:val="both"/>
+              <w:rPr>
+                <w:rFonts w:ascii="Exo 2" w:hAnsi="Exo 2" w:cstheme="minorBidi"/>
+                <w:color w:val="auto"/>
+              </w:rPr>
+            </w:pPr>
+            <w:r>
+              <w:rPr>
+                <w:rFonts w:ascii="Exo 2" w:hAnsi="Exo 2" w:cstheme="minorBidi"/>
+                <w:color w:val="auto"/>
+              </w:rPr>
+              <w:t>8</w:t>
+            </w:r>
+          </w:p>
+        </w:tc>
+        <w:tc>
+          <w:tcPr>
+            <w:tcW w:w="1876" w:type="dxa"/>
+          </w:tcPr>
+          <w:p>
+            <w:pPr>
+              <w:pStyle w:val="Default"/>
+              <w:spacing w:after="120"/>
+              <w:rPr>
+                <w:rFonts w:ascii="Exo 2" w:hAnsi="Exo 2" w:cstheme="minorBidi"/>
+                <w:color w:val="auto"/>
+              </w:rPr>
+            </w:pPr>
+            <w:r>
+              <w:rPr>
+                <w:rFonts w:ascii="Exo 2" w:hAnsi="Exo 2" w:cstheme="minorBidi"/>
+                <w:color w:val="auto"/>
+              </w:rPr>
+              <w:t>Tipo de pelagem</w:t>
+            </w:r>
+          </w:p>
+        </w:tc>
+        <w:tc>
+          <w:tcPr>
+            <w:tcW w:w="1245" w:type="dxa"/>
+          </w:tcPr>
+          <w:p>
+            <w:pPr>
+              <w:pStyle w:val="Default"/>
+              <w:spacing w:after="120"/>
+              <w:jc w:val="center"/>
+              <w:rPr>
+                <w:rFonts w:ascii="Exo 2" w:hAnsi="Exo 2" w:cstheme="minorBidi"/>
+                <w:color w:val="auto"/>
+              </w:rPr>
+            </w:pPr>
+            <w:r>
+              <w:rPr>
+                <w:rFonts w:ascii="Exo 2" w:hAnsi="Exo 2" w:cstheme="minorBidi"/>
+                <w:color w:val="auto"/>
+              </w:rPr>
+              <w:t>007</w:t>
+            </w:r>
+          </w:p>
+        </w:tc>
+        <w:tc>
+          <w:tcPr>
+            <w:tcW w:w="1250" w:type="dxa"/>
+          </w:tcPr>
+          <w:p>
+            <w:pPr>
+              <w:pStyle w:val="Default"/>
+              <w:spacing w:after="120"/>
+              <w:jc w:val="center"/>
+              <w:rPr>
+                <w:rFonts w:ascii="Exo 2" w:hAnsi="Exo 2" w:cstheme="minorBidi"/>
+                <w:color w:val="auto"/>
+              </w:rPr>
+            </w:pPr>
+            <w:r>
+              <w:rPr>
+                <w:rFonts w:ascii="Exo 2" w:hAnsi="Exo 2" w:cstheme="minorBidi"/>
+                <w:color w:val="auto"/>
+              </w:rPr>
+              <w:t>361-367</w:t>
+            </w:r>
+          </w:p>
+        </w:tc>
+        <w:tc>
+          <w:tcPr>
+            <w:tcW w:w="1148" w:type="dxa"/>
+          </w:tcPr>
+          <w:p>
+            <w:pPr>
+              <w:pStyle w:val="Default"/>
+              <w:spacing w:after="120"/>
+              <w:jc w:val="center"/>
+              <w:rPr>
+                <w:rFonts w:ascii="Exo 2" w:hAnsi="Exo 2" w:cstheme="minorBidi"/>
+                <w:color w:val="auto"/>
+              </w:rPr>
+            </w:pPr>
+            <w:r>
+              <w:rPr>
+                <w:rFonts w:ascii="Exo 2" w:hAnsi="Exo 2" w:cstheme="minorBidi"/>
+                <w:color w:val="auto"/>
+              </w:rPr>
+              <w:t>A</w:t>
+            </w:r>
+          </w:p>
+        </w:tc>
+        <w:tc>
+          <w:tcPr>
+            <w:tcW w:w="3008" w:type="dxa"/>
+          </w:tcPr>
+          <w:p>
+            <w:pPr>
+              <w:pStyle w:val="Default"/>
+              <w:spacing w:after="120"/>
+              <w:jc w:val="both"/>
+              <w:rPr>
+                <w:rFonts w:ascii="Exo 2" w:hAnsi="Exo 2" w:cstheme="minorBidi"/>
+                <w:color w:val="auto"/>
+              </w:rPr>
+            </w:pPr>
+            <w:r>
+              <w:rPr>
+                <w:rFonts w:ascii="Exo 2" w:hAnsi="Exo 2" w:cstheme="minorBidi"/>
+                <w:color w:val="auto"/>
+              </w:rPr>
+              <w:t>Tipo de pelagem do animal</w:t>
+            </w:r>
+          </w:p>
+        </w:tc>
+      </w:tr>
+      <w:tr>
+        <w:tc>
+          <w:tcPr>
+            <w:tcW w:w="1094" w:type="dxa"/>
+          </w:tcPr>
+          <w:p>
+            <w:pPr>
+              <w:pStyle w:val="Default"/>
+              <w:spacing w:after="120"/>
+              <w:jc w:val="both"/>
+              <w:rPr>
+                <w:rFonts w:ascii="Exo 2" w:hAnsi="Exo 2" w:cstheme="minorBidi"/>
+                <w:color w:val="auto"/>
+              </w:rPr>
+            </w:pPr>
+            <w:r>
+              <w:rPr>
+                <w:rFonts w:ascii="Exo 2" w:hAnsi="Exo 2" w:cstheme="minorBidi"/>
+                <w:color w:val="auto"/>
+              </w:rPr>
+              <w:t>9</w:t>
+            </w:r>
+          </w:p>
+        </w:tc>
+        <w:tc>
+          <w:tcPr>
+            <w:tcW w:w="1876" w:type="dxa"/>
+          </w:tcPr>
+          <w:p>
+            <w:pPr>
+              <w:pStyle w:val="Default"/>
+              <w:spacing w:after="120"/>
+              <w:rPr>
+                <w:rFonts w:ascii="Exo 2" w:hAnsi="Exo 2" w:cstheme="minorBidi"/>
+                <w:color w:val="auto"/>
+              </w:rPr>
+            </w:pPr>
+            <w:r>
+              <w:rPr>
+                <w:rFonts w:ascii="Exo 2" w:hAnsi="Exo 2" w:cstheme="minorBidi"/>
+                <w:color w:val="auto"/>
+              </w:rPr>
+              <w:t>Castrado</w:t>
+            </w:r>
+          </w:p>
+        </w:tc>
+        <w:tc>
+          <w:tcPr>
+            <w:tcW w:w="1245" w:type="dxa"/>
+          </w:tcPr>
+          <w:p>
+            <w:pPr>
+              <w:pStyle w:val="Default"/>
+              <w:spacing w:after="120"/>
+              <w:jc w:val="center"/>
+              <w:rPr>
+                <w:rFonts w:ascii="Exo 2" w:hAnsi="Exo 2" w:cstheme="minorBidi"/>
+                <w:color w:val="auto"/>
+              </w:rPr>
+            </w:pPr>
+            <w:r>
+              <w:rPr>
+                <w:rFonts w:ascii="Exo 2" w:hAnsi="Exo 2" w:cstheme="minorBidi"/>
+                <w:color w:val="auto"/>
+              </w:rPr>
+              <w:t>005</w:t>
+            </w:r>
+          </w:p>
+        </w:tc>
+        <w:tc>
+          <w:tcPr>
+            <w:tcW w:w="1250" w:type="dxa"/>
+          </w:tcPr>
+          <w:p>
+            <w:pPr>
+              <w:pStyle w:val="Default"/>
+              <w:spacing w:after="120"/>
+              <w:jc w:val="center"/>
+              <w:rPr>
+                <w:rFonts w:ascii="Exo 2" w:hAnsi="Exo 2" w:cstheme="minorBidi"/>
+                <w:color w:val="auto"/>
+              </w:rPr>
+            </w:pPr>
+            <w:r>
+              <w:rPr>
+                <w:rFonts w:ascii="Exo 2" w:hAnsi="Exo 2" w:cstheme="minorBidi"/>
+                <w:color w:val="auto"/>
+              </w:rPr>
+              <w:t>368-372</w:t>
+            </w:r>
+          </w:p>
+        </w:tc>
+        <w:tc>
+          <w:tcPr>
+            <w:tcW w:w="1148" w:type="dxa"/>
+          </w:tcPr>
+          <w:p>
+            <w:pPr>
+              <w:pStyle w:val="Default"/>
+              <w:spacing w:after="120"/>
+              <w:jc w:val="center"/>
+              <w:rPr>
+                <w:rFonts w:ascii="Exo 2" w:hAnsi="Exo 2" w:cstheme="minorBidi"/>
+                <w:color w:val="auto"/>
+              </w:rPr>
+            </w:pPr>
+            <w:r>
+              <w:rPr>
+                <w:rFonts w:ascii="Exo 2" w:hAnsi="Exo 2" w:cstheme="minorBidi"/>
+                <w:color w:val="auto"/>
+              </w:rPr>
+              <w:t>Lógico</w:t>
+            </w:r>
+          </w:p>
+        </w:tc>
+        <w:tc>
+          <w:tcPr>
+            <w:tcW w:w="3008" w:type="dxa"/>
+          </w:tcPr>
+          <w:p>
+            <w:pPr>
+              <w:pStyle w:val="Default"/>
+              <w:spacing w:after="120"/>
+              <w:jc w:val="both"/>
+              <w:rPr>
+                <w:rFonts w:ascii="Exo 2" w:hAnsi="Exo 2" w:cstheme="minorBidi"/>
+                <w:color w:val="auto"/>
+              </w:rPr>
+            </w:pPr>
+            <w:r>
+              <w:rPr>
+                <w:rFonts w:ascii="Exo 2" w:hAnsi="Exo 2" w:cstheme="minorBidi"/>
+                <w:color w:val="auto"/>
+              </w:rPr>
+              <w:t xml:space="preserve">Castração do animal, sendo “true” para sim (animal castrado), e “false” para não (animal não castrado) </w:t>
+            </w:r>
+          </w:p>
+        </w:tc>
+      </w:tr>
+      <w:tr>
+        <w:tc>
+          <w:tcPr>
+            <w:tcW w:w="1094" w:type="dxa"/>
+          </w:tcPr>
+          <w:p>
+            <w:pPr>
+              <w:pStyle w:val="Default"/>
+              <w:spacing w:after="120"/>
+              <w:jc w:val="both"/>
+              <w:rPr>
+                <w:rFonts w:ascii="Exo 2" w:hAnsi="Exo 2" w:cstheme="minorBidi"/>
+                <w:color w:val="auto"/>
+              </w:rPr>
+            </w:pPr>
+            <w:r>
+              <w:rPr>
+                <w:rFonts w:ascii="Exo 2" w:hAnsi="Exo 2" w:cstheme="minorBidi"/>
+                <w:color w:val="auto"/>
+              </w:rPr>
+              <w:t>10</w:t>
+            </w:r>
+          </w:p>
+        </w:tc>
+        <w:tc>
+          <w:tcPr>
+            <w:tcW w:w="1876" w:type="dxa"/>
+          </w:tcPr>
+          <w:p>
+            <w:pPr>
+              <w:pStyle w:val="Default"/>
+              <w:spacing w:after="120"/>
+              <w:rPr>
+                <w:rFonts w:ascii="Exo 2" w:hAnsi="Exo 2" w:cstheme="minorBidi"/>
+                <w:color w:val="auto"/>
+              </w:rPr>
+            </w:pPr>
+            <w:r>
+              <w:rPr>
+                <w:rFonts w:ascii="Exo 2" w:hAnsi="Exo 2" w:cstheme="minorBidi"/>
+                <w:color w:val="auto"/>
+              </w:rPr>
+              <w:t>Vacinado</w:t>
+            </w:r>
+          </w:p>
+        </w:tc>
+        <w:tc>
+          <w:tcPr>
+            <w:tcW w:w="1245" w:type="dxa"/>
+          </w:tcPr>
+          <w:p>
+            <w:pPr>
+              <w:pStyle w:val="Default"/>
+              <w:spacing w:after="120"/>
+              <w:jc w:val="center"/>
+              <w:rPr>
+                <w:rFonts w:ascii="Exo 2" w:hAnsi="Exo 2" w:cstheme="minorBidi"/>
+                <w:color w:val="auto"/>
+              </w:rPr>
+            </w:pPr>
+            <w:r>
+              <w:rPr>
+                <w:rFonts w:ascii="Exo 2" w:hAnsi="Exo 2" w:cstheme="minorBidi"/>
+                <w:color w:val="auto"/>
+              </w:rPr>
+              <w:t>005</w:t>
+            </w:r>
+          </w:p>
+        </w:tc>
+        <w:tc>
+          <w:tcPr>
+            <w:tcW w:w="1250" w:type="dxa"/>
+          </w:tcPr>
+          <w:p>
+            <w:pPr>
+              <w:pStyle w:val="Default"/>
+              <w:spacing w:after="120"/>
+              <w:jc w:val="center"/>
+              <w:rPr>
+                <w:rFonts w:ascii="Exo 2" w:hAnsi="Exo 2" w:cstheme="minorBidi"/>
+                <w:color w:val="auto"/>
+              </w:rPr>
+            </w:pPr>
+            <w:r>
+              <w:rPr>
+                <w:rFonts w:ascii="Exo 2" w:hAnsi="Exo 2" w:cstheme="minorBidi"/>
+                <w:color w:val="auto"/>
+              </w:rPr>
+              <w:t>373-377</w:t>
+            </w:r>
+          </w:p>
+        </w:tc>
+        <w:tc>
+          <w:tcPr>
+            <w:tcW w:w="1148" w:type="dxa"/>
+          </w:tcPr>
+          <w:p>
+            <w:pPr>
+              <w:pStyle w:val="Default"/>
+              <w:spacing w:after="120"/>
+              <w:jc w:val="center"/>
+              <w:rPr>
+                <w:rFonts w:ascii="Exo 2" w:hAnsi="Exo 2" w:cstheme="minorBidi"/>
+                <w:color w:val="auto"/>
+              </w:rPr>
+            </w:pPr>
+            <w:r>
+              <w:rPr>
+                <w:rFonts w:ascii="Exo 2" w:hAnsi="Exo 2" w:cstheme="minorBidi"/>
+                <w:color w:val="auto"/>
+              </w:rPr>
+              <w:t>Lógico</w:t>
+            </w:r>
+          </w:p>
+        </w:tc>
+        <w:tc>
+          <w:tcPr>
+            <w:tcW w:w="3008" w:type="dxa"/>
+          </w:tcPr>
+          <w:p>
+            <w:pPr>
+              <w:pStyle w:val="Default"/>
+              <w:spacing w:after="120"/>
+              <w:jc w:val="both"/>
+              <w:rPr>
+                <w:rFonts w:ascii="Exo 2" w:hAnsi="Exo 2" w:cstheme="minorBidi"/>
+                <w:color w:val="auto"/>
+              </w:rPr>
+            </w:pPr>
+            <w:r>
+              <w:rPr>
+                <w:rFonts w:ascii="Exo 2" w:hAnsi="Exo 2" w:cstheme="minorBidi"/>
+                <w:color w:val="auto"/>
+              </w:rPr>
+              <w:t>Vacinação do animal, sendo “true” para sim (animal com vacinação em dia), e “false” para não (animal ainda não vacinado)</w:t>
+            </w:r>
+          </w:p>
+        </w:tc>
+      </w:tr>
+      <w:tr>
+        <w:tc>
+          <w:tcPr>
+            <w:tcW w:w="1094" w:type="dxa"/>
+          </w:tcPr>
+          <w:p>
+            <w:pPr>
+              <w:pStyle w:val="Default"/>
+              <w:spacing w:after="120"/>
+              <w:jc w:val="both"/>
+              <w:rPr>
+                <w:rFonts w:ascii="Exo 2" w:hAnsi="Exo 2" w:cstheme="minorBidi"/>
+                <w:color w:val="auto"/>
+              </w:rPr>
+            </w:pPr>
+            <w:r>
+              <w:rPr>
+                <w:rFonts w:ascii="Exo 2" w:hAnsi="Exo 2" w:cstheme="minorBidi"/>
+                <w:color w:val="auto"/>
+              </w:rPr>
+              <w:t>11</w:t>
+            </w:r>
+          </w:p>
+        </w:tc>
+        <w:tc>
+          <w:tcPr>
+            <w:tcW w:w="1876" w:type="dxa"/>
+          </w:tcPr>
+          <w:p>
+            <w:pPr>
+              <w:pStyle w:val="Default"/>
+              <w:spacing w:after="120"/>
+              <w:rPr>
+                <w:rFonts w:ascii="Exo 2" w:hAnsi="Exo 2" w:cstheme="minorBidi"/>
+                <w:color w:val="auto"/>
+              </w:rPr>
+            </w:pPr>
+            <w:r>
+              <w:rPr>
+                <w:rFonts w:ascii="Exo 2" w:hAnsi="Exo 2" w:cstheme="minorBidi"/>
+                <w:color w:val="auto"/>
+              </w:rPr>
+              <w:t>Porte</w:t>
+            </w:r>
+          </w:p>
+        </w:tc>
+        <w:tc>
+          <w:tcPr>
+            <w:tcW w:w="1245" w:type="dxa"/>
+          </w:tcPr>
+          <w:p>
+            <w:pPr>
+              <w:pStyle w:val="Default"/>
+              <w:spacing w:after="120"/>
+              <w:jc w:val="center"/>
+              <w:rPr>
+                <w:rFonts w:ascii="Exo 2" w:hAnsi="Exo 2" w:cstheme="minorBidi"/>
+                <w:color w:val="auto"/>
+              </w:rPr>
+            </w:pPr>
+            <w:r>
+              <w:rPr>
+                <w:rFonts w:ascii="Exo 2" w:hAnsi="Exo 2" w:cstheme="minorBidi"/>
+                <w:color w:val="auto"/>
+              </w:rPr>
+              <w:t>007</w:t>
+            </w:r>
+          </w:p>
+        </w:tc>
+        <w:tc>
+          <w:tcPr>
+            <w:tcW w:w="1250" w:type="dxa"/>
+          </w:tcPr>
+          <w:p>
+            <w:pPr>
+              <w:pStyle w:val="Default"/>
+              <w:spacing w:after="120"/>
+              <w:jc w:val="center"/>
+              <w:rPr>
+                <w:rFonts w:ascii="Exo 2" w:hAnsi="Exo 2" w:cstheme="minorBidi"/>
+                <w:color w:val="auto"/>
+              </w:rPr>
+            </w:pPr>
+            <w:r>
+              <w:rPr>
+                <w:rFonts w:ascii="Exo 2" w:hAnsi="Exo 2" w:cstheme="minorBidi"/>
+                <w:color w:val="auto"/>
+              </w:rPr>
+              <w:t>378-384</w:t>
+            </w:r>
+          </w:p>
+        </w:tc>
+        <w:tc>
+          <w:tcPr>
+            <w:tcW w:w="1148" w:type="dxa"/>
+          </w:tcPr>
+          <w:p>
+            <w:pPr>
+              <w:pStyle w:val="Default"/>
+              <w:spacing w:after="120"/>
+              <w:jc w:val="center"/>
+              <w:rPr>
+                <w:rFonts w:ascii="Exo 2" w:hAnsi="Exo 2" w:cstheme="minorBidi"/>
+                <w:color w:val="auto"/>
+              </w:rPr>
+            </w:pPr>
+            <w:r>
+              <w:rPr>
+                <w:rFonts w:ascii="Exo 2" w:hAnsi="Exo 2" w:cstheme="minorBidi"/>
+                <w:color w:val="auto"/>
+              </w:rPr>
+              <w:t>A</w:t>
+            </w:r>
+          </w:p>
+        </w:tc>
+        <w:tc>
+          <w:tcPr>
+            <w:tcW w:w="3008" w:type="dxa"/>
+          </w:tcPr>
+          <w:p>
+            <w:pPr>
+              <w:pStyle w:val="Default"/>
+              <w:spacing w:after="120"/>
+              <w:jc w:val="both"/>
+              <w:rPr>
+                <w:rFonts w:ascii="Exo 2" w:hAnsi="Exo 2" w:cstheme="minorBidi"/>
+                <w:color w:val="auto"/>
+              </w:rPr>
+            </w:pPr>
+            <w:r>
+              <w:rPr>
+                <w:rFonts w:ascii="Exo 2" w:hAnsi="Exo 2" w:cstheme="minorBidi"/>
+                <w:color w:val="auto"/>
+              </w:rPr>
+              <w:t>Tipo do porte do animal</w:t>
+            </w:r>
+          </w:p>
+        </w:tc>
+      </w:tr>
+      <w:tr>
+        <w:tc>
+          <w:tcPr>
+            <w:tcW w:w="1094" w:type="dxa"/>
+          </w:tcPr>
+          <w:p>
+            <w:pPr>
+              <w:pStyle w:val="Default"/>
+              <w:spacing w:after="120"/>
+              <w:jc w:val="both"/>
+              <w:rPr>
+                <w:rFonts w:ascii="Exo 2" w:hAnsi="Exo 2" w:cstheme="minorBidi"/>
+                <w:color w:val="auto"/>
+              </w:rPr>
+            </w:pPr>
+            <w:r>
+              <w:rPr>
+                <w:rFonts w:ascii="Exo 2" w:hAnsi="Exo 2" w:cstheme="minorBidi"/>
+                <w:color w:val="auto"/>
+              </w:rPr>
+              <w:t>12</w:t>
+            </w:r>
+          </w:p>
+        </w:tc>
+        <w:tc>
+          <w:tcPr>
+            <w:tcW w:w="1876" w:type="dxa"/>
+          </w:tcPr>
+          <w:p>
+            <w:pPr>
+              <w:pStyle w:val="Default"/>
+              <w:spacing w:after="120"/>
+              <w:rPr>
+                <w:rFonts w:ascii="Exo 2" w:hAnsi="Exo 2" w:cstheme="minorBidi"/>
+                <w:color w:val="auto"/>
+              </w:rPr>
+            </w:pPr>
+            <w:r>
+              <w:rPr>
+                <w:rFonts w:ascii="Exo 2" w:hAnsi="Exo 2" w:cstheme="minorBidi"/>
+                <w:color w:val="auto"/>
+              </w:rPr>
+              <w:t>Comportamento</w:t>
+            </w:r>
+          </w:p>
+        </w:tc>
+        <w:tc>
+          <w:tcPr>
+            <w:tcW w:w="1245" w:type="dxa"/>
+          </w:tcPr>
+          <w:p>
+            <w:pPr>
+              <w:pStyle w:val="Default"/>
+              <w:spacing w:after="120"/>
+              <w:jc w:val="center"/>
+              <w:rPr>
+                <w:rFonts w:ascii="Exo 2" w:hAnsi="Exo 2" w:cstheme="minorBidi"/>
+                <w:color w:val="auto"/>
+              </w:rPr>
+            </w:pPr>
+            <w:r>
+              <w:rPr>
+                <w:rFonts w:ascii="Exo 2" w:hAnsi="Exo 2" w:cstheme="minorBidi"/>
+                <w:color w:val="auto"/>
+              </w:rPr>
+              <w:t>045</w:t>
+            </w:r>
+          </w:p>
+        </w:tc>
+        <w:tc>
+          <w:tcPr>
+            <w:tcW w:w="1250" w:type="dxa"/>
+          </w:tcPr>
+          <w:p>
+            <w:pPr>
+              <w:pStyle w:val="Default"/>
+              <w:spacing w:after="120"/>
+              <w:jc w:val="center"/>
+              <w:rPr>
+                <w:rFonts w:ascii="Exo 2" w:hAnsi="Exo 2" w:cstheme="minorBidi"/>
+                <w:color w:val="auto"/>
+              </w:rPr>
+            </w:pPr>
+            <w:r>
+              <w:rPr>
+                <w:rFonts w:ascii="Exo 2" w:hAnsi="Exo 2" w:cstheme="minorBidi"/>
+                <w:color w:val="auto"/>
+              </w:rPr>
+              <w:t>385-429</w:t>
+            </w:r>
+          </w:p>
+        </w:tc>
+        <w:tc>
+          <w:tcPr>
+            <w:tcW w:w="1148" w:type="dxa"/>
+          </w:tcPr>
+          <w:p>
+            <w:pPr>
+              <w:pStyle w:val="Default"/>
+              <w:spacing w:after="120"/>
+              <w:jc w:val="center"/>
+              <w:rPr>
+                <w:rFonts w:ascii="Exo 2" w:hAnsi="Exo 2" w:cstheme="minorBidi"/>
+                <w:color w:val="auto"/>
+              </w:rPr>
+            </w:pPr>
+            <w:r>
+              <w:rPr>
+                <w:rFonts w:ascii="Exo 2" w:hAnsi="Exo 2" w:cstheme="minorBidi"/>
+                <w:color w:val="auto"/>
+              </w:rPr>
+              <w:t>A</w:t>
+            </w:r>
+          </w:p>
+        </w:tc>
+        <w:tc>
+          <w:tcPr>
+            <w:tcW w:w="3008" w:type="dxa"/>
+          </w:tcPr>
+          <w:p>
+            <w:pPr>
+              <w:pStyle w:val="Default"/>
+              <w:spacing w:after="120"/>
+              <w:jc w:val="both"/>
+              <w:rPr>
+                <w:rFonts w:ascii="Exo 2" w:hAnsi="Exo 2" w:cstheme="minorBidi"/>
+                <w:color w:val="auto"/>
+              </w:rPr>
+            </w:pPr>
+            <w:r>
+              <w:rPr>
+                <w:rFonts w:ascii="Exo 2" w:hAnsi="Exo 2" w:cstheme="minorBidi"/>
+                <w:color w:val="auto"/>
+              </w:rPr>
+              <w:t>Comportamento do animal. Exemplo: Agitado, calmo</w:t>
+            </w:r>
+          </w:p>
+        </w:tc>
+      </w:tr>
+      <w:tr>
+        <w:tc>
+          <w:tcPr>
+            <w:tcW w:w="1094" w:type="dxa"/>
+          </w:tcPr>
+          <w:p>
+            <w:pPr>
+              <w:pStyle w:val="Default"/>
+              <w:spacing w:after="120"/>
+              <w:jc w:val="both"/>
+              <w:rPr>
+                <w:rFonts w:ascii="Exo 2" w:hAnsi="Exo 2" w:cstheme="minorBidi"/>
+                <w:color w:val="auto"/>
+              </w:rPr>
+            </w:pPr>
+            <w:r>
+              <w:rPr>
+                <w:rFonts w:ascii="Exo 2" w:hAnsi="Exo 2" w:cstheme="minorBidi"/>
+                <w:color w:val="auto"/>
+              </w:rPr>
+              <w:t>13</w:t>
+            </w:r>
+          </w:p>
+        </w:tc>
+        <w:tc>
+          <w:tcPr>
+            <w:tcW w:w="1876" w:type="dxa"/>
+          </w:tcPr>
+          <w:p>
+            <w:pPr>
+              <w:pStyle w:val="Default"/>
+              <w:spacing w:after="120"/>
+              <w:rPr>
+                <w:rFonts w:ascii="Exo 2" w:hAnsi="Exo 2" w:cstheme="minorBidi"/>
+                <w:color w:val="auto"/>
+              </w:rPr>
+            </w:pPr>
+            <w:r>
+              <w:rPr>
+                <w:rFonts w:ascii="Exo 2" w:hAnsi="Exo 2" w:cstheme="minorBidi"/>
+                <w:color w:val="auto"/>
+              </w:rPr>
+              <w:t>Necessidades especiais</w:t>
+            </w:r>
+          </w:p>
+        </w:tc>
+        <w:tc>
+          <w:tcPr>
+            <w:tcW w:w="1245" w:type="dxa"/>
+          </w:tcPr>
+          <w:p>
+            <w:pPr>
+              <w:pStyle w:val="Default"/>
+              <w:spacing w:after="120"/>
+              <w:jc w:val="center"/>
+              <w:rPr>
+                <w:rFonts w:ascii="Exo 2" w:hAnsi="Exo 2" w:cstheme="minorBidi"/>
+                <w:color w:val="auto"/>
+              </w:rPr>
+            </w:pPr>
+            <w:r>
+              <w:rPr>
+                <w:rFonts w:ascii="Exo 2" w:hAnsi="Exo 2" w:cstheme="minorBidi"/>
+                <w:color w:val="auto"/>
+              </w:rPr>
+              <w:t>280</w:t>
+            </w:r>
+          </w:p>
+        </w:tc>
+        <w:tc>
+          <w:tcPr>
+            <w:tcW w:w="1250" w:type="dxa"/>
+          </w:tcPr>
+          <w:p>
+            <w:pPr>
+              <w:pStyle w:val="Default"/>
+              <w:spacing w:after="120"/>
+              <w:jc w:val="center"/>
+              <w:rPr>
+                <w:rFonts w:ascii="Exo 2" w:hAnsi="Exo 2" w:cstheme="minorBidi"/>
+                <w:color w:val="auto"/>
+              </w:rPr>
+            </w:pPr>
+            <w:r>
+              <w:rPr>
+                <w:rFonts w:ascii="Exo 2" w:hAnsi="Exo 2" w:cstheme="minorBidi"/>
+                <w:color w:val="auto"/>
+              </w:rPr>
+              <w:t>430-709</w:t>
+            </w:r>
+          </w:p>
+        </w:tc>
+        <w:tc>
+          <w:tcPr>
+            <w:tcW w:w="1148" w:type="dxa"/>
+          </w:tcPr>
+          <w:p>
+            <w:pPr>
+              <w:pStyle w:val="Default"/>
+              <w:spacing w:after="120"/>
+              <w:jc w:val="center"/>
+              <w:rPr>
+                <w:rFonts w:ascii="Exo 2" w:hAnsi="Exo 2" w:cstheme="minorBidi"/>
+                <w:color w:val="auto"/>
+              </w:rPr>
+            </w:pPr>
+            <w:r>
+              <w:rPr>
+                <w:rFonts w:ascii="Exo 2" w:hAnsi="Exo 2" w:cstheme="minorBidi"/>
+                <w:color w:val="auto"/>
+              </w:rPr>
+              <w:t>A</w:t>
+            </w:r>
+          </w:p>
+        </w:tc>
+        <w:tc>
+          <w:tcPr>
+            <w:tcW w:w="3008" w:type="dxa"/>
+          </w:tcPr>
+          <w:p>
+            <w:pPr>
+              <w:pStyle w:val="Default"/>
+              <w:spacing w:after="120"/>
+              <w:jc w:val="both"/>
+              <w:rPr>
+                <w:rFonts w:ascii="Exo 2" w:hAnsi="Exo 2" w:cstheme="minorBidi"/>
+                <w:color w:val="auto"/>
+              </w:rPr>
+            </w:pPr>
+            <w:r>
+              <w:rPr>
+                <w:rFonts w:ascii="Exo 2" w:hAnsi="Exo 2" w:cstheme="minorBidi"/>
+                <w:color w:val="auto"/>
+              </w:rPr>
+              <w:t>Necessidades especiais do animal. Exemplo: algum tipo de doença.</w:t>
+            </w:r>
+          </w:p>
+        </w:tc>
+      </w:tr>
+      <w:tr>
+        <w:tc>
+          <w:tcPr>
+            <w:tcW w:w="1094" w:type="dxa"/>
+          </w:tcPr>
+          <w:p>
+            <w:pPr>
+              <w:pStyle w:val="Default"/>
+              <w:spacing w:after="120"/>
+              <w:jc w:val="both"/>
+              <w:rPr>
+                <w:rFonts w:ascii="Exo 2" w:hAnsi="Exo 2" w:cstheme="minorBidi"/>
+                <w:color w:val="auto"/>
+              </w:rPr>
+            </w:pPr>
+            <w:r>
+              <w:rPr>
+                <w:rFonts w:ascii="Exo 2" w:hAnsi="Exo 2" w:cstheme="minorBidi"/>
+                <w:color w:val="auto"/>
+              </w:rPr>
+              <w:t>1</w:t>
+            </w:r>
+            <w:r>
+              <w:rPr>
+                <w:rFonts w:ascii="Exo 2" w:hAnsi="Exo 2" w:cstheme="minorBidi"/>
+                <w:color w:val="auto"/>
+              </w:rPr>
+              <w:t>4</w:t>
+            </w:r>
+          </w:p>
+        </w:tc>
+        <w:tc>
+          <w:tcPr>
+            <w:tcW w:w="1876" w:type="dxa"/>
+          </w:tcPr>
+          <w:p>
+            <w:pPr>
+              <w:pStyle w:val="Default"/>
+              <w:spacing w:after="120"/>
+              <w:rPr>
+                <w:rFonts w:ascii="Exo 2" w:hAnsi="Exo 2" w:cstheme="minorBidi"/>
+                <w:color w:val="auto"/>
+              </w:rPr>
+            </w:pPr>
+            <w:r>
+              <w:rPr>
+                <w:rFonts w:ascii="Exo 2" w:hAnsi="Exo 2" w:cstheme="minorBidi"/>
+                <w:color w:val="auto"/>
+              </w:rPr>
+              <w:t>Data de nascimento</w:t>
+            </w:r>
+          </w:p>
+        </w:tc>
+        <w:tc>
+          <w:tcPr>
+            <w:tcW w:w="1245" w:type="dxa"/>
+          </w:tcPr>
+          <w:p>
+            <w:pPr>
+              <w:pStyle w:val="Default"/>
+              <w:spacing w:after="120"/>
+              <w:jc w:val="center"/>
+              <w:rPr>
+                <w:rFonts w:ascii="Exo 2" w:hAnsi="Exo 2" w:cstheme="minorBidi"/>
+                <w:color w:val="auto"/>
+              </w:rPr>
+            </w:pPr>
+            <w:r>
+              <w:rPr>
+                <w:rFonts w:ascii="Exo 2" w:hAnsi="Exo 2" w:cstheme="minorBidi"/>
+                <w:color w:val="auto"/>
+              </w:rPr>
+              <w:t>010</w:t>
+            </w:r>
+          </w:p>
+        </w:tc>
+        <w:tc>
+          <w:tcPr>
+            <w:tcW w:w="1250" w:type="dxa"/>
+          </w:tcPr>
+          <w:p>
+            <w:pPr>
+              <w:pStyle w:val="Default"/>
+              <w:spacing w:after="120"/>
+              <w:jc w:val="center"/>
+              <w:rPr>
+                <w:rFonts w:ascii="Exo 2" w:hAnsi="Exo 2" w:cstheme="minorBidi"/>
+                <w:color w:val="auto"/>
+              </w:rPr>
+            </w:pPr>
+            <w:r>
+              <w:rPr>
+                <w:rFonts w:ascii="Exo 2" w:hAnsi="Exo 2" w:cstheme="minorBidi"/>
+                <w:color w:val="auto"/>
+              </w:rPr>
+              <w:t>710</w:t>
+            </w:r>
+            <w:r>
+              <w:rPr>
+                <w:rFonts w:ascii="Exo 2" w:hAnsi="Exo 2" w:cstheme="minorBidi"/>
+                <w:color w:val="auto"/>
+              </w:rPr>
+              <w:t>-</w:t>
+            </w:r>
+            <w:r>
+              <w:rPr>
+                <w:rFonts w:ascii="Exo 2" w:hAnsi="Exo 2" w:cstheme="minorBidi"/>
+                <w:color w:val="auto"/>
+              </w:rPr>
+              <w:t>719</w:t>
+            </w:r>
+          </w:p>
+        </w:tc>
+        <w:tc>
+          <w:tcPr>
+            <w:tcW w:w="1148" w:type="dxa"/>
+          </w:tcPr>
+          <w:p>
+            <w:pPr>
+              <w:pStyle w:val="Default"/>
+              <w:spacing w:after="120"/>
+              <w:jc w:val="center"/>
+              <w:rPr>
+                <w:rFonts w:ascii="Exo 2" w:hAnsi="Exo 2" w:cstheme="minorBidi"/>
+                <w:color w:val="auto"/>
+              </w:rPr>
+            </w:pPr>
+            <w:r>
+              <w:rPr>
+                <w:rFonts w:ascii="Exo 2" w:hAnsi="Exo 2" w:cstheme="minorBidi"/>
+                <w:color w:val="auto"/>
+              </w:rPr>
+              <w:t>A</w:t>
+            </w:r>
+          </w:p>
+        </w:tc>
+        <w:tc>
+          <w:tcPr>
+            <w:tcW w:w="3008" w:type="dxa"/>
+          </w:tcPr>
+          <w:p>
+            <w:pPr>
+              <w:pStyle w:val="Default"/>
+              <w:spacing w:after="120"/>
+              <w:jc w:val="both"/>
+              <w:rPr>
+                <w:rFonts w:ascii="Exo 2" w:hAnsi="Exo 2" w:cstheme="minorBidi"/>
+                <w:color w:val="auto"/>
+              </w:rPr>
+            </w:pPr>
+            <w:r>
+              <w:rPr>
+                <w:rFonts w:ascii="Exo 2" w:hAnsi="Exo 2" w:cstheme="minorBidi"/>
+                <w:color w:val="auto"/>
+              </w:rPr>
+              <w:t xml:space="preserve">Data de nascimento do animal, no formato </w:t>
+            </w:r>
+            <w:r>
+              <w:rPr>
+                <w:rFonts w:ascii="Exo 2" w:hAnsi="Exo 2" w:cstheme="minorBidi"/>
+                <w:color w:val="auto"/>
+              </w:rPr>
+              <w:t>"dd-MM-yyyy"</w:t>
+            </w:r>
+          </w:p>
+        </w:tc>
+      </w:tr>
+    </w:tbl>
+    <w:p>
+      <w:pPr>
+        <w:pStyle w:val="Default"/>
+        <w:spacing w:after="120"/>
+        <w:jc w:val="both"/>
+        <w:rPr>
+          <w:rFonts w:ascii="Exo 2" w:hAnsi="Exo 2" w:cstheme="minorBidi"/>
+          <w:color w:val="auto"/>
+        </w:rPr>
+      </w:pPr>
+      <w:r>
+        <w:rPr>
+          <w:rFonts w:ascii="Exo 2" w:hAnsi="Exo 2" w:cstheme="minorBidi"/>
+          <w:color w:val="auto"/>
+        </w:rPr>
+        <w:br/>
+      </w:r>
+    </w:p>
+    <w:p>
+      <w:pPr>
+        <w:pStyle w:val="Default"/>
+        <w:spacing w:after="120"/>
+        <w:jc w:val="both"/>
+        <w:rPr>
+          <w:rFonts w:ascii="Exo 2" w:hAnsi="Exo 2" w:cstheme="minorBidi"/>
+          <w:color w:val="auto"/>
+        </w:rPr>
+      </w:pPr>
+    </w:p>
+    <w:p>
+      <w:pPr>
+        <w:spacing w:after="160" w:line="259" w:lineRule="auto"/>
+        <w:ind w:left="0" w:right="0" w:firstLine="0"/>
+        <w:jc w:val="left"/>
+        <w:rPr>
+          <w:rFonts w:ascii="Exo 2" w:eastAsiaTheme="minorHAnsi" w:hAnsi="Exo 2" w:cstheme="minorBidi"/>
+          <w:color w:val="auto"/>
+          <w:szCs w:val="24"/>
+          <w:lang w:eastAsia="en-US"/>
+        </w:rPr>
+      </w:pPr>
+    </w:p>
+    <w:p>
+      <w:pPr>
+        <w:pStyle w:val="Default"/>
+        <w:numPr>
+          <w:ilvl w:val="0"/>
+          <w:numId w:val="25"/>
+        </w:numPr>
+        <w:spacing w:after="120"/>
+        <w:jc w:val="both"/>
+        <w:rPr>
+          <w:rFonts w:ascii="Exo 2" w:hAnsi="Exo 2" w:cstheme="minorBidi"/>
+          <w:color w:val="auto"/>
+        </w:rPr>
+      </w:pPr>
+      <w:r>
+        <w:rPr>
+          <w:rFonts w:ascii="Exo 2" w:hAnsi="Exo 2" w:cstheme="minorBidi"/>
+          <w:color w:val="auto"/>
+        </w:rPr>
+        <w:lastRenderedPageBreak/>
         <w:t xml:space="preserve">01 - </w:t>
       </w:r>
       <w:r>
@@ -4662,7 +6793,7 @@
         <v:path o:extrusionok="f" gradientshapeok="t" o:connecttype="rect"/>
         <o:lock v:ext="edit" aspectratio="t"/>
       </v:shapetype>
-      <v:shape id="_x0000_i1042" type="#_x0000_t75" style="width:6.75pt;height:18.75pt;visibility:visible;mso-wrap-style:square" o:bullet="t">
+      <v:shape id="_x0000_i1081" type="#_x0000_t75" style="width:6.9pt;height:19pt;visibility:visible;mso-wrap-style:square" o:bullet="t">
         <v:imagedata r:id="rId1" o:title=""/>
       </v:shape>
     </w:pict>
@@ -5290,7 +7421,7 @@
   <w:abstractNum w:abstractNumId="5" w15:restartNumberingAfterBreak="0">
     <w:nsid w:val="1852266B"/>
     <w:multiLevelType w:val="hybridMultilevel"/>
-    <w:tmpl w:val="2EE68488"/>
+    <w:tmpl w:val="31724106"/>
     <w:lvl w:ilvl="0" w:tplc="0416000F">
       <w:start w:val="1"/>
       <w:numFmt w:val="decimal"/>
@@ -7687,6 +9818,95 @@
     </w:lvl>
   </w:abstractNum>
   <w:abstractNum w:abstractNumId="22" w15:restartNumberingAfterBreak="0">
+    <w:nsid w:val="6FF850AC"/>
+    <w:multiLevelType w:val="hybridMultilevel"/>
+    <w:tmpl w:val="2EE68488"/>
+    <w:lvl w:ilvl="0" w:tplc="FFFFFFFF">
+      <w:start w:val="1"/>
+      <w:numFmt w:val="decimal"/>
+      <w:lvlText w:val="%1."/>
+      <w:lvlJc w:val="left"/>
+      <w:pPr>
+        <w:ind w:left="720" w:hanging="360"/>
+      </w:pPr>
+      <w:rPr>
+        <w:rFonts w:hint="default"/>
+      </w:rPr>
+    </w:lvl>
+    <w:lvl w:ilvl="1" w:tplc="FFFFFFFF" w:tentative="1">
+      <w:start w:val="1"/>
+      <w:numFmt w:val="lowerLetter"/>
+      <w:lvlText w:val="%2."/>
+      <w:lvlJc w:val="left"/>
+      <w:pPr>
+        <w:ind w:left="1440" w:hanging="360"/>
+      </w:pPr>
+    </w:lvl>
+    <w:lvl w:ilvl="2" w:tplc="FFFFFFFF" w:tentative="1">
+      <w:start w:val="1"/>
+      <w:numFmt w:val="lowerRoman"/>
+      <w:lvlText w:val="%3."/>
+      <w:lvlJc w:val="right"/>
+      <w:pPr>
+        <w:ind w:left="2160" w:hanging="180"/>
+      </w:pPr>
+    </w:lvl>
+    <w:lvl w:ilvl="3" w:tplc="FFFFFFFF" w:tentative="1">
+      <w:start w:val="1"/>
+      <w:numFmt w:val="decimal"/>
+      <w:lvlText w:val="%4."/>
+      <w:lvlJc w:val="left"/>
+      <w:pPr>
+        <w:ind w:left="2880" w:hanging="360"/>
+      </w:pPr>
+    </w:lvl>
+    <w:lvl w:ilvl="4" w:tplc="FFFFFFFF" w:tentative="1">
+      <w:start w:val="1"/>
+      <w:numFmt w:val="lowerLetter"/>
+      <w:lvlText w:val="%5."/>
+      <w:lvlJc w:val="left"/>
+      <w:pPr>
+        <w:ind w:left="3600" w:hanging="360"/>
+      </w:pPr>
+    </w:lvl>
+    <w:lvl w:ilvl="5" w:tplc="FFFFFFFF" w:tentative="1">
+      <w:start w:val="1"/>
+      <w:numFmt w:val="lowerRoman"/>
+      <w:lvlText w:val="%6."/>
+      <w:lvlJc w:val="right"/>
+      <w:pPr>
+        <w:ind w:left="4320" w:hanging="180"/>
+      </w:pPr>
+    </w:lvl>
+    <w:lvl w:ilvl="6" w:tplc="FFFFFFFF" w:tentative="1">
+      <w:start w:val="1"/>
+      <w:numFmt w:val="decimal"/>
+      <w:lvlText w:val="%7."/>
+      <w:lvlJc w:val="left"/>
+      <w:pPr>
+        <w:ind w:left="5040" w:hanging="360"/>
+      </w:pPr>
+    </w:lvl>
+    <w:lvl w:ilvl="7" w:tplc="FFFFFFFF" w:tentative="1">
+      <w:start w:val="1"/>
+      <w:numFmt w:val="lowerLetter"/>
+      <w:lvlText w:val="%8."/>
+      <w:lvlJc w:val="left"/>
+      <w:pPr>
+        <w:ind w:left="5760" w:hanging="360"/>
+      </w:pPr>
+    </w:lvl>
+    <w:lvl w:ilvl="8" w:tplc="FFFFFFFF" w:tentative="1">
+      <w:start w:val="1"/>
+      <w:numFmt w:val="lowerRoman"/>
+      <w:lvlText w:val="%9."/>
+      <w:lvlJc w:val="right"/>
+      <w:pPr>
+        <w:ind w:left="6480" w:hanging="180"/>
+      </w:pPr>
+    </w:lvl>
+  </w:abstractNum>
+  <w:abstractNum w:abstractNumId="23" w15:restartNumberingAfterBreak="0">
     <w:nsid w:val="7A9B53B0"/>
     <w:multiLevelType w:val="hybridMultilevel"/>
     <w:tmpl w:val="D920595E"/>
@@ -7775,7 +9995,7 @@
       </w:pPr>
     </w:lvl>
   </w:abstractNum>
-  <w:abstractNum w:abstractNumId="23" w15:restartNumberingAfterBreak="0">
+  <w:abstractNum w:abstractNumId="24" w15:restartNumberingAfterBreak="0">
     <w:nsid w:val="7CAE7D0C"/>
     <w:multiLevelType w:val="hybridMultilevel"/>
     <w:tmpl w:val="1DB03A1A"/>
@@ -7888,7 +10108,7 @@
       </w:rPr>
     </w:lvl>
   </w:abstractNum>
-  <w:abstractNum w:abstractNumId="24" w15:restartNumberingAfterBreak="0">
+  <w:abstractNum w:abstractNumId="25" w15:restartNumberingAfterBreak="0">
     <w:nsid w:val="7D993101"/>
     <w:multiLevelType w:val="hybridMultilevel"/>
     <w:tmpl w:val="4E5EDFC4"/>
@@ -8100,7 +10320,7 @@
       </w:rPr>
     </w:lvl>
   </w:abstractNum>
-  <w:abstractNum w:abstractNumId="25" w15:restartNumberingAfterBreak="0">
+  <w:abstractNum w:abstractNumId="26" w15:restartNumberingAfterBreak="0">
     <w:nsid w:val="7DEF1D37"/>
     <w:multiLevelType w:val="hybridMultilevel"/>
     <w:tmpl w:val="E7EA8672"/>
@@ -8313,10 +10533,10 @@
     </w:lvl>
   </w:abstractNum>
   <w:num w:numId="1">
-    <w:abstractNumId w:val="25"/>
+    <w:abstractNumId w:val="26"/>
   </w:num>
   <w:num w:numId="2">
-    <w:abstractNumId w:val="24"/>
+    <w:abstractNumId w:val="25"/>
   </w:num>
   <w:num w:numId="3">
     <w:abstractNumId w:val="13"/>
@@ -8361,7 +10581,7 @@
     <w:abstractNumId w:val="19"/>
   </w:num>
   <w:num w:numId="17">
-    <w:abstractNumId w:val="23"/>
+    <w:abstractNumId w:val="24"/>
   </w:num>
   <w:num w:numId="18">
     <w:abstractNumId w:val="12"/>
@@ -8379,7 +10599,7 @@
     <w:abstractNumId w:val="6"/>
   </w:num>
   <w:num w:numId="23">
-    <w:abstractNumId w:val="22"/>
+    <w:abstractNumId w:val="23"/>
   </w:num>
   <w:num w:numId="24">
     <w:abstractNumId w:val="2"/>
@@ -8389,6 +10609,9 @@
   </w:num>
   <w:num w:numId="26">
     <w:abstractNumId w:val="21"/>
+  </w:num>
+  <w:num w:numId="27">
+    <w:abstractNumId w:val="22"/>
   </w:num>
 </w:numbering>
 </file>

</xml_diff>

<commit_message>
Corrige header documento de layout
</commit_message>
<xml_diff>
--- a/Documentos/Documento de layout/Documento de Layout - Miaudote.docx
+++ b/Documentos/Documento de layout/Documento de Layout - Miaudote.docx
@@ -122,7 +122,14 @@
           <w:rFonts w:ascii="Exo 2" w:hAnsi="Exo 2" w:cstheme="minorBidi"/>
           <w:color w:val="auto"/>
         </w:rPr>
-        <w:t>28</w:t>
+        <w:t>2</w:t>
+      </w:r>
+      <w:r>
+        <w:rPr>
+          <w:rFonts w:ascii="Exo 2" w:hAnsi="Exo 2" w:cstheme="minorBidi"/>
+          <w:color w:val="auto"/>
+        </w:rPr>
+        <w:t>9</w:t>
       </w:r>
     </w:p>
     <w:tbl>
@@ -482,7 +489,14 @@
                 <w:rFonts w:ascii="Exo 2" w:hAnsi="Exo 2" w:cstheme="minorBidi"/>
                 <w:color w:val="auto"/>
               </w:rPr>
-              <w:t>005</w:t>
+              <w:t>00</w:t>
+            </w:r>
+            <w:r>
+              <w:rPr>
+                <w:rFonts w:ascii="Exo 2" w:hAnsi="Exo 2" w:cstheme="minorBidi"/>
+                <w:color w:val="auto"/>
+              </w:rPr>
+              <w:t>6</w:t>
             </w:r>
           </w:p>
         </w:tc>
@@ -512,7 +526,14 @@
                 <w:rFonts w:ascii="Exo 2" w:hAnsi="Exo 2" w:cstheme="minorBidi"/>
                 <w:color w:val="auto"/>
               </w:rPr>
-              <w:t>007</w:t>
+              <w:t>00</w:t>
+            </w:r>
+            <w:r>
+              <w:rPr>
+                <w:rFonts w:ascii="Exo 2" w:hAnsi="Exo 2" w:cstheme="minorBidi"/>
+                <w:color w:val="auto"/>
+              </w:rPr>
+              <w:t>8</w:t>
             </w:r>
           </w:p>
         </w:tc>
@@ -658,7 +679,28 @@
                 <w:rFonts w:ascii="Exo 2" w:hAnsi="Exo 2" w:cstheme="minorBidi"/>
                 <w:color w:val="auto"/>
               </w:rPr>
-              <w:t>008-026</w:t>
+              <w:t>00</w:t>
+            </w:r>
+            <w:r>
+              <w:rPr>
+                <w:rFonts w:ascii="Exo 2" w:hAnsi="Exo 2" w:cstheme="minorBidi"/>
+                <w:color w:val="auto"/>
+              </w:rPr>
+              <w:t>9</w:t>
+            </w:r>
+            <w:r>
+              <w:rPr>
+                <w:rFonts w:ascii="Exo 2" w:hAnsi="Exo 2" w:cstheme="minorBidi"/>
+                <w:color w:val="auto"/>
+              </w:rPr>
+              <w:t>-02</w:t>
+            </w:r>
+            <w:r>
+              <w:rPr>
+                <w:rFonts w:ascii="Exo 2" w:hAnsi="Exo 2" w:cstheme="minorBidi"/>
+                <w:color w:val="auto"/>
+              </w:rPr>
+              <w:t>7</w:t>
             </w:r>
           </w:p>
         </w:tc>
@@ -711,7 +753,55 @@
                 <w:rFonts w:ascii="Exo 2" w:hAnsi="Exo 2" w:cstheme="minorBidi"/>
                 <w:color w:val="auto"/>
               </w:rPr>
-              <w:t>"dd-MM-yyyy HH:mm:ss"</w:t>
+              <w:t>"</w:t>
+            </w:r>
+            <w:proofErr w:type="spellStart"/>
+            <w:r>
+              <w:rPr>
+                <w:rFonts w:ascii="Exo 2" w:hAnsi="Exo 2" w:cstheme="minorBidi"/>
+                <w:color w:val="auto"/>
+              </w:rPr>
+              <w:t>dd</w:t>
+            </w:r>
+            <w:proofErr w:type="spellEnd"/>
+            <w:r>
+              <w:rPr>
+                <w:rFonts w:ascii="Exo 2" w:hAnsi="Exo 2" w:cstheme="minorBidi"/>
+                <w:color w:val="auto"/>
+              </w:rPr>
+              <w:t>-MM-</w:t>
+            </w:r>
+            <w:proofErr w:type="spellStart"/>
+            <w:r>
+              <w:rPr>
+                <w:rFonts w:ascii="Exo 2" w:hAnsi="Exo 2" w:cstheme="minorBidi"/>
+                <w:color w:val="auto"/>
+              </w:rPr>
+              <w:t>yyyy</w:t>
+            </w:r>
+            <w:proofErr w:type="spellEnd"/>
+            <w:r>
+              <w:rPr>
+                <w:rFonts w:ascii="Exo 2" w:hAnsi="Exo 2" w:cstheme="minorBidi"/>
+                <w:color w:val="auto"/>
+              </w:rPr>
+              <w:t xml:space="preserve"> </w:t>
+            </w:r>
+            <w:proofErr w:type="spellStart"/>
+            <w:r>
+              <w:rPr>
+                <w:rFonts w:ascii="Exo 2" w:hAnsi="Exo 2" w:cstheme="minorBidi"/>
+                <w:color w:val="auto"/>
+              </w:rPr>
+              <w:t>HH:mm:ss</w:t>
+            </w:r>
+            <w:proofErr w:type="spellEnd"/>
+            <w:r>
+              <w:rPr>
+                <w:rFonts w:ascii="Exo 2" w:hAnsi="Exo 2" w:cstheme="minorBidi"/>
+                <w:color w:val="auto"/>
+              </w:rPr>
+              <w:t>"</w:t>
             </w:r>
           </w:p>
         </w:tc>
@@ -804,7 +894,28 @@
                 <w:rFonts w:ascii="Exo 2" w:hAnsi="Exo 2" w:cstheme="minorBidi"/>
                 <w:color w:val="auto"/>
               </w:rPr>
-              <w:t>027-028</w:t>
+              <w:t>02</w:t>
+            </w:r>
+            <w:r>
+              <w:rPr>
+                <w:rFonts w:ascii="Exo 2" w:hAnsi="Exo 2" w:cstheme="minorBidi"/>
+                <w:color w:val="auto"/>
+              </w:rPr>
+              <w:t>8</w:t>
+            </w:r>
+            <w:r>
+              <w:rPr>
+                <w:rFonts w:ascii="Exo 2" w:hAnsi="Exo 2" w:cstheme="minorBidi"/>
+                <w:color w:val="auto"/>
+              </w:rPr>
+              <w:t>-02</w:t>
+            </w:r>
+            <w:r>
+              <w:rPr>
+                <w:rFonts w:ascii="Exo 2" w:hAnsi="Exo 2" w:cstheme="minorBidi"/>
+                <w:color w:val="auto"/>
+              </w:rPr>
+              <w:t>9</w:t>
             </w:r>
           </w:p>
         </w:tc>
@@ -1957,7 +2068,39 @@
                 <w:rFonts w:ascii="Exo 2" w:hAnsi="Exo 2" w:cstheme="minorBidi"/>
                 <w:color w:val="auto"/>
               </w:rPr>
-              <w:t>"dd-MM-yyyy"</w:t>
+              <w:t>"</w:t>
+            </w:r>
+            <w:proofErr w:type="spellStart"/>
+            <w:r>
+              <w:rPr>
+                <w:rFonts w:ascii="Exo 2" w:hAnsi="Exo 2" w:cstheme="minorBidi"/>
+                <w:color w:val="auto"/>
+              </w:rPr>
+              <w:t>dd</w:t>
+            </w:r>
+            <w:proofErr w:type="spellEnd"/>
+            <w:r>
+              <w:rPr>
+                <w:rFonts w:ascii="Exo 2" w:hAnsi="Exo 2" w:cstheme="minorBidi"/>
+                <w:color w:val="auto"/>
+              </w:rPr>
+              <w:t>-MM-</w:t>
+            </w:r>
+            <w:proofErr w:type="spellStart"/>
+            <w:r>
+              <w:rPr>
+                <w:rFonts w:ascii="Exo 2" w:hAnsi="Exo 2" w:cstheme="minorBidi"/>
+                <w:color w:val="auto"/>
+              </w:rPr>
+              <w:t>yyyy</w:t>
+            </w:r>
+            <w:proofErr w:type="spellEnd"/>
+            <w:r>
+              <w:rPr>
+                <w:rFonts w:ascii="Exo 2" w:hAnsi="Exo 2" w:cstheme="minorBidi"/>
+                <w:color w:val="auto"/>
+              </w:rPr>
+              <w:t>"</w:t>
             </w:r>
           </w:p>
         </w:tc>
@@ -2397,6 +2540,7 @@
               </w:rPr>
               <w:t>Castração do animal, sendo “</w:t>
             </w:r>
+            <w:proofErr w:type="spellStart"/>
             <w:r>
               <w:rPr>
                 <w:rFonts w:ascii="Exo 2" w:hAnsi="Exo 2" w:cstheme="minorBidi"/>
@@ -2404,6 +2548,7 @@
               </w:rPr>
               <w:t>true</w:t>
             </w:r>
+            <w:proofErr w:type="spellEnd"/>
             <w:r>
               <w:rPr>
                 <w:rFonts w:ascii="Exo 2" w:hAnsi="Exo 2" w:cstheme="minorBidi"/>
@@ -2606,6 +2751,7 @@
               </w:rPr>
               <w:t>, sendo “</w:t>
             </w:r>
+            <w:proofErr w:type="spellStart"/>
             <w:r>
               <w:rPr>
                 <w:rFonts w:ascii="Exo 2" w:hAnsi="Exo 2" w:cstheme="minorBidi"/>
@@ -2613,6 +2759,7 @@
               </w:rPr>
               <w:t>true</w:t>
             </w:r>
+            <w:proofErr w:type="spellEnd"/>
             <w:r>
               <w:rPr>
                 <w:rFonts w:ascii="Exo 2" w:hAnsi="Exo 2" w:cstheme="minorBidi"/>
@@ -3439,7 +3586,39 @@
                 <w:rFonts w:ascii="Exo 2" w:hAnsi="Exo 2" w:cstheme="minorBidi"/>
                 <w:color w:val="auto"/>
               </w:rPr>
-              <w:t>"dd-MM-yyyy"</w:t>
+              <w:t>"</w:t>
+            </w:r>
+            <w:proofErr w:type="spellStart"/>
+            <w:r>
+              <w:rPr>
+                <w:rFonts w:ascii="Exo 2" w:hAnsi="Exo 2" w:cstheme="minorBidi"/>
+                <w:color w:val="auto"/>
+              </w:rPr>
+              <w:t>dd</w:t>
+            </w:r>
+            <w:proofErr w:type="spellEnd"/>
+            <w:r>
+              <w:rPr>
+                <w:rFonts w:ascii="Exo 2" w:hAnsi="Exo 2" w:cstheme="minorBidi"/>
+                <w:color w:val="auto"/>
+              </w:rPr>
+              <w:t>-MM-</w:t>
+            </w:r>
+            <w:proofErr w:type="spellStart"/>
+            <w:r>
+              <w:rPr>
+                <w:rFonts w:ascii="Exo 2" w:hAnsi="Exo 2" w:cstheme="minorBidi"/>
+                <w:color w:val="auto"/>
+              </w:rPr>
+              <w:t>yyyy</w:t>
+            </w:r>
+            <w:proofErr w:type="spellEnd"/>
+            <w:r>
+              <w:rPr>
+                <w:rFonts w:ascii="Exo 2" w:hAnsi="Exo 2" w:cstheme="minorBidi"/>
+                <w:color w:val="auto"/>
+              </w:rPr>
+              <w:t>"</w:t>
             </w:r>
           </w:p>
         </w:tc>
@@ -3483,35 +3662,23 @@
           <w:color w:val="auto"/>
         </w:rPr>
         <w:lastRenderedPageBreak/>
-        <w:t>0</w:t>
+        <w:t xml:space="preserve">03 - Corpo (Registro de dados sem </w:t>
       </w:r>
+      <w:proofErr w:type="spellStart"/>
       <w:r>
         <w:rPr>
           <w:rFonts w:ascii="Exo 2" w:hAnsi="Exo 2" w:cstheme="minorBidi"/>
           <w:color w:val="auto"/>
         </w:rPr>
-        <w:t>3</w:t>
+        <w:t>Url</w:t>
       </w:r>
+      <w:proofErr w:type="spellEnd"/>
       <w:r>
         <w:rPr>
           <w:rFonts w:ascii="Exo 2" w:hAnsi="Exo 2" w:cstheme="minorBidi"/>
           <w:color w:val="auto"/>
         </w:rPr>
-        <w:t xml:space="preserve"> - Corpo (Registro de dados</w:t>
-      </w:r>
-      <w:r>
-        <w:rPr>
-          <w:rFonts w:ascii="Exo 2" w:hAnsi="Exo 2" w:cstheme="minorBidi"/>
-          <w:color w:val="auto"/>
-        </w:rPr>
-        <w:t xml:space="preserve"> sem Url imagem</w:t>
-      </w:r>
-      <w:r>
-        <w:rPr>
-          <w:rFonts w:ascii="Exo 2" w:hAnsi="Exo 2" w:cstheme="minorBidi"/>
-          <w:color w:val="auto"/>
-        </w:rPr>
-        <w:t>)</w:t>
+        <w:t xml:space="preserve"> imagem)</w:t>
       </w:r>
     </w:p>
     <w:p>
@@ -3530,14 +3697,7 @@
           <w:rFonts w:ascii="Exo 2" w:hAnsi="Exo 2" w:cstheme="minorBidi"/>
           <w:color w:val="auto"/>
         </w:rPr>
-        <w:t xml:space="preserve">Tamanho dos dados úteis: </w:t>
-      </w:r>
-      <w:r>
-        <w:rPr>
-          <w:rFonts w:ascii="Exo 2" w:hAnsi="Exo 2" w:cstheme="minorBidi"/>
-          <w:color w:val="auto"/>
-        </w:rPr>
-        <w:t>719</w:t>
+        <w:t>Tamanho dos dados úteis: 719</w:t>
       </w:r>
     </w:p>
     <w:tbl>
@@ -4390,7 +4550,39 @@
                 <w:rFonts w:ascii="Exo 2" w:hAnsi="Exo 2" w:cstheme="minorBidi"/>
                 <w:color w:val="auto"/>
               </w:rPr>
-              <w:t>"dd-MM-yyyy"</w:t>
+              <w:t>"</w:t>
+            </w:r>
+            <w:proofErr w:type="spellStart"/>
+            <w:r>
+              <w:rPr>
+                <w:rFonts w:ascii="Exo 2" w:hAnsi="Exo 2" w:cstheme="minorBidi"/>
+                <w:color w:val="auto"/>
+              </w:rPr>
+              <w:t>dd</w:t>
+            </w:r>
+            <w:proofErr w:type="spellEnd"/>
+            <w:r>
+              <w:rPr>
+                <w:rFonts w:ascii="Exo 2" w:hAnsi="Exo 2" w:cstheme="minorBidi"/>
+                <w:color w:val="auto"/>
+              </w:rPr>
+              <w:t>-MM-</w:t>
+            </w:r>
+            <w:proofErr w:type="spellStart"/>
+            <w:r>
+              <w:rPr>
+                <w:rFonts w:ascii="Exo 2" w:hAnsi="Exo 2" w:cstheme="minorBidi"/>
+                <w:color w:val="auto"/>
+              </w:rPr>
+              <w:t>yyyy</w:t>
+            </w:r>
+            <w:proofErr w:type="spellEnd"/>
+            <w:r>
+              <w:rPr>
+                <w:rFonts w:ascii="Exo 2" w:hAnsi="Exo 2" w:cstheme="minorBidi"/>
+                <w:color w:val="auto"/>
+              </w:rPr>
+              <w:t>"</w:t>
             </w:r>
           </w:p>
         </w:tc>
@@ -4807,7 +4999,23 @@
                 <w:rFonts w:ascii="Exo 2" w:hAnsi="Exo 2" w:cstheme="minorBidi"/>
                 <w:color w:val="auto"/>
               </w:rPr>
-              <w:t xml:space="preserve">Castração do animal, sendo “true” para sim (animal castrado), e “false” para não (animal não castrado) </w:t>
+              <w:t>Castração do animal, sendo “</w:t>
+            </w:r>
+            <w:proofErr w:type="spellStart"/>
+            <w:r>
+              <w:rPr>
+                <w:rFonts w:ascii="Exo 2" w:hAnsi="Exo 2" w:cstheme="minorBidi"/>
+                <w:color w:val="auto"/>
+              </w:rPr>
+              <w:t>true</w:t>
+            </w:r>
+            <w:proofErr w:type="spellEnd"/>
+            <w:r>
+              <w:rPr>
+                <w:rFonts w:ascii="Exo 2" w:hAnsi="Exo 2" w:cstheme="minorBidi"/>
+                <w:color w:val="auto"/>
+              </w:rPr>
+              <w:t xml:space="preserve">” para sim (animal castrado), e “false” para não (animal não castrado) </w:t>
             </w:r>
           </w:p>
         </w:tc>
@@ -4946,7 +5154,23 @@
                 <w:rFonts w:ascii="Exo 2" w:hAnsi="Exo 2" w:cstheme="minorBidi"/>
                 <w:color w:val="auto"/>
               </w:rPr>
-              <w:t>Vacinação do animal, sendo “true” para sim (animal com vacinação em dia), e “false” para não (animal ainda não vacinado)</w:t>
+              <w:t>Vacinação do animal, sendo “</w:t>
+            </w:r>
+            <w:proofErr w:type="spellStart"/>
+            <w:r>
+              <w:rPr>
+                <w:rFonts w:ascii="Exo 2" w:hAnsi="Exo 2" w:cstheme="minorBidi"/>
+                <w:color w:val="auto"/>
+              </w:rPr>
+              <w:t>true</w:t>
+            </w:r>
+            <w:proofErr w:type="spellEnd"/>
+            <w:r>
+              <w:rPr>
+                <w:rFonts w:ascii="Exo 2" w:hAnsi="Exo 2" w:cstheme="minorBidi"/>
+                <w:color w:val="auto"/>
+              </w:rPr>
+              <w:t>” para sim (animal com vacinação em dia), e “false” para não (animal ainda não vacinado)</w:t>
             </w:r>
           </w:p>
         </w:tc>
@@ -5388,14 +5612,7 @@
                 <w:rFonts w:ascii="Exo 2" w:hAnsi="Exo 2" w:cstheme="minorBidi"/>
                 <w:color w:val="auto"/>
               </w:rPr>
-              <w:t>1</w:t>
-            </w:r>
-            <w:r>
-              <w:rPr>
-                <w:rFonts w:ascii="Exo 2" w:hAnsi="Exo 2" w:cstheme="minorBidi"/>
-                <w:color w:val="auto"/>
-              </w:rPr>
-              <w:t>4</w:t>
+              <w:t>14</w:t>
             </w:r>
           </w:p>
         </w:tc>
@@ -5463,21 +5680,7 @@
                 <w:rFonts w:ascii="Exo 2" w:hAnsi="Exo 2" w:cstheme="minorBidi"/>
                 <w:color w:val="auto"/>
               </w:rPr>
-              <w:t>710</w:t>
-            </w:r>
-            <w:r>
-              <w:rPr>
-                <w:rFonts w:ascii="Exo 2" w:hAnsi="Exo 2" w:cstheme="minorBidi"/>
-                <w:color w:val="auto"/>
-              </w:rPr>
-              <w:t>-</w:t>
-            </w:r>
-            <w:r>
-              <w:rPr>
-                <w:rFonts w:ascii="Exo 2" w:hAnsi="Exo 2" w:cstheme="minorBidi"/>
-                <w:color w:val="auto"/>
-              </w:rPr>
-              <w:t>719</w:t>
+              <w:t>710-719</w:t>
             </w:r>
           </w:p>
         </w:tc>
@@ -5530,7 +5733,39 @@
                 <w:rFonts w:ascii="Exo 2" w:hAnsi="Exo 2" w:cstheme="minorBidi"/>
                 <w:color w:val="auto"/>
               </w:rPr>
-              <w:t>"dd-MM-yyyy"</w:t>
+              <w:t>"</w:t>
+            </w:r>
+            <w:proofErr w:type="spellStart"/>
+            <w:r>
+              <w:rPr>
+                <w:rFonts w:ascii="Exo 2" w:hAnsi="Exo 2" w:cstheme="minorBidi"/>
+                <w:color w:val="auto"/>
+              </w:rPr>
+              <w:t>dd</w:t>
+            </w:r>
+            <w:proofErr w:type="spellEnd"/>
+            <w:r>
+              <w:rPr>
+                <w:rFonts w:ascii="Exo 2" w:hAnsi="Exo 2" w:cstheme="minorBidi"/>
+                <w:color w:val="auto"/>
+              </w:rPr>
+              <w:t>-MM-</w:t>
+            </w:r>
+            <w:proofErr w:type="spellStart"/>
+            <w:r>
+              <w:rPr>
+                <w:rFonts w:ascii="Exo 2" w:hAnsi="Exo 2" w:cstheme="minorBidi"/>
+                <w:color w:val="auto"/>
+              </w:rPr>
+              <w:t>yyyy</w:t>
+            </w:r>
+            <w:proofErr w:type="spellEnd"/>
+            <w:r>
+              <w:rPr>
+                <w:rFonts w:ascii="Exo 2" w:hAnsi="Exo 2" w:cstheme="minorBidi"/>
+                <w:color w:val="auto"/>
+              </w:rPr>
+              <w:t>"</w:t>
             </w:r>
           </w:p>
         </w:tc>
@@ -6793,7 +7028,7 @@
         <v:path o:extrusionok="f" gradientshapeok="t" o:connecttype="rect"/>
         <o:lock v:ext="edit" aspectratio="t"/>
       </v:shapetype>
-      <v:shape id="_x0000_i1081" type="#_x0000_t75" style="width:6.9pt;height:19pt;visibility:visible;mso-wrap-style:square" o:bullet="t">
+      <v:shape id="_x0000_i1051" type="#_x0000_t75" style="width:6.9pt;height:19pt;visibility:visible;mso-wrap-style:square" o:bullet="t">
         <v:imagedata r:id="rId1" o:title=""/>
       </v:shape>
     </w:pict>

</xml_diff>

<commit_message>
Corrige documento de layout
</commit_message>
<xml_diff>
--- a/Documentos/Documento de layout/Documento de Layout - Miaudote.docx
+++ b/Documentos/Documento de layout/Documento de Layout - Miaudote.docx
@@ -1075,14 +1075,7 @@
           <w:rFonts w:ascii="Exo 2" w:hAnsi="Exo 2" w:cstheme="minorBidi"/>
           <w:color w:val="auto"/>
         </w:rPr>
-        <w:t>9</w:t>
-      </w:r>
-      <w:r>
-        <w:rPr>
-          <w:rFonts w:ascii="Exo 2" w:hAnsi="Exo 2" w:cstheme="minorBidi"/>
-          <w:color w:val="auto"/>
-        </w:rPr>
-        <w:t>99</w:t>
+        <w:t>712</w:t>
       </w:r>
     </w:p>
     <w:tbl>
@@ -1500,7 +1493,21 @@
                 <w:rFonts w:ascii="Exo 2" w:hAnsi="Exo 2" w:cstheme="minorBidi"/>
                 <w:color w:val="auto"/>
               </w:rPr>
-              <w:t>009-</w:t>
+              <w:t>00</w:t>
+            </w:r>
+            <w:r>
+              <w:rPr>
+                <w:rFonts w:ascii="Exo 2" w:hAnsi="Exo 2" w:cstheme="minorBidi"/>
+                <w:color w:val="auto"/>
+              </w:rPr>
+              <w:t>3</w:t>
+            </w:r>
+            <w:r>
+              <w:rPr>
+                <w:rFonts w:ascii="Exo 2" w:hAnsi="Exo 2" w:cstheme="minorBidi"/>
+                <w:color w:val="auto"/>
+              </w:rPr>
+              <w:t>-</w:t>
             </w:r>
             <w:r>
               <w:rPr>
@@ -1514,7 +1521,14 @@
                 <w:rFonts w:ascii="Exo 2" w:hAnsi="Exo 2" w:cstheme="minorBidi"/>
                 <w:color w:val="auto"/>
               </w:rPr>
-              <w:t>58</w:t>
+              <w:t>5</w:t>
+            </w:r>
+            <w:r>
+              <w:rPr>
+                <w:rFonts w:ascii="Exo 2" w:hAnsi="Exo 2" w:cstheme="minorBidi"/>
+                <w:color w:val="auto"/>
+              </w:rPr>
+              <w:t>2</w:t>
             </w:r>
           </w:p>
         </w:tc>
@@ -1667,7 +1681,14 @@
                 <w:rFonts w:ascii="Exo 2" w:hAnsi="Exo 2" w:cstheme="minorBidi"/>
                 <w:color w:val="auto"/>
               </w:rPr>
-              <w:t>59</w:t>
+              <w:t>5</w:t>
+            </w:r>
+            <w:r>
+              <w:rPr>
+                <w:rFonts w:ascii="Exo 2" w:hAnsi="Exo 2" w:cstheme="minorBidi"/>
+                <w:color w:val="auto"/>
+              </w:rPr>
+              <w:t>3</w:t>
             </w:r>
             <w:r>
               <w:rPr>
@@ -1681,7 +1702,14 @@
                 <w:rFonts w:ascii="Exo 2" w:hAnsi="Exo 2" w:cstheme="minorBidi"/>
                 <w:color w:val="auto"/>
               </w:rPr>
-              <w:t>338</w:t>
+              <w:t>33</w:t>
+            </w:r>
+            <w:r>
+              <w:rPr>
+                <w:rFonts w:ascii="Exo 2" w:hAnsi="Exo 2" w:cstheme="minorBidi"/>
+                <w:color w:val="auto"/>
+              </w:rPr>
+              <w:t>2</w:t>
             </w:r>
           </w:p>
         </w:tc>
@@ -1827,7 +1855,14 @@
                 <w:rFonts w:ascii="Exo 2" w:hAnsi="Exo 2" w:cstheme="minorBidi"/>
                 <w:color w:val="auto"/>
               </w:rPr>
-              <w:t>339</w:t>
+              <w:t>33</w:t>
+            </w:r>
+            <w:r>
+              <w:rPr>
+                <w:rFonts w:ascii="Exo 2" w:hAnsi="Exo 2" w:cstheme="minorBidi"/>
+                <w:color w:val="auto"/>
+              </w:rPr>
+              <w:t>3</w:t>
             </w:r>
             <w:r>
               <w:rPr>
@@ -1841,7 +1876,7 @@
                 <w:rFonts w:ascii="Exo 2" w:hAnsi="Exo 2" w:cstheme="minorBidi"/>
                 <w:color w:val="auto"/>
               </w:rPr>
-              <w:t>340</w:t>
+              <w:t>333</w:t>
             </w:r>
           </w:p>
         </w:tc>
@@ -2001,7 +2036,14 @@
                 <w:rFonts w:ascii="Exo 2" w:hAnsi="Exo 2" w:cstheme="minorBidi"/>
                 <w:color w:val="auto"/>
               </w:rPr>
-              <w:t>341</w:t>
+              <w:t>3</w:t>
+            </w:r>
+            <w:r>
+              <w:rPr>
+                <w:rFonts w:ascii="Exo 2" w:hAnsi="Exo 2" w:cstheme="minorBidi"/>
+                <w:color w:val="auto"/>
+              </w:rPr>
+              <w:t>34</w:t>
             </w:r>
             <w:r>
               <w:rPr>
@@ -2015,7 +2057,14 @@
                 <w:rFonts w:ascii="Exo 2" w:hAnsi="Exo 2" w:cstheme="minorBidi"/>
                 <w:color w:val="auto"/>
               </w:rPr>
-              <w:t>350</w:t>
+              <w:t>3</w:t>
+            </w:r>
+            <w:r>
+              <w:rPr>
+                <w:rFonts w:ascii="Exo 2" w:hAnsi="Exo 2" w:cstheme="minorBidi"/>
+                <w:color w:val="auto"/>
+              </w:rPr>
+              <w:t>43</w:t>
             </w:r>
           </w:p>
         </w:tc>
@@ -2200,7 +2249,28 @@
                 <w:rFonts w:ascii="Exo 2" w:hAnsi="Exo 2" w:cstheme="minorBidi"/>
                 <w:color w:val="auto"/>
               </w:rPr>
-              <w:t>351-360</w:t>
+              <w:t>3</w:t>
+            </w:r>
+            <w:r>
+              <w:rPr>
+                <w:rFonts w:ascii="Exo 2" w:hAnsi="Exo 2" w:cstheme="minorBidi"/>
+                <w:color w:val="auto"/>
+              </w:rPr>
+              <w:t>44</w:t>
+            </w:r>
+            <w:r>
+              <w:rPr>
+                <w:rFonts w:ascii="Exo 2" w:hAnsi="Exo 2" w:cstheme="minorBidi"/>
+                <w:color w:val="auto"/>
+              </w:rPr>
+              <w:t>-3</w:t>
+            </w:r>
+            <w:r>
+              <w:rPr>
+                <w:rFonts w:ascii="Exo 2" w:hAnsi="Exo 2" w:cstheme="minorBidi"/>
+                <w:color w:val="auto"/>
+              </w:rPr>
+              <w:t>53</w:t>
             </w:r>
           </w:p>
         </w:tc>
@@ -2339,7 +2409,28 @@
                 <w:rFonts w:ascii="Exo 2" w:hAnsi="Exo 2" w:cstheme="minorBidi"/>
                 <w:color w:val="auto"/>
               </w:rPr>
-              <w:t>361-367</w:t>
+              <w:t>3</w:t>
+            </w:r>
+            <w:r>
+              <w:rPr>
+                <w:rFonts w:ascii="Exo 2" w:hAnsi="Exo 2" w:cstheme="minorBidi"/>
+                <w:color w:val="auto"/>
+              </w:rPr>
+              <w:t>54</w:t>
+            </w:r>
+            <w:r>
+              <w:rPr>
+                <w:rFonts w:ascii="Exo 2" w:hAnsi="Exo 2" w:cstheme="minorBidi"/>
+                <w:color w:val="auto"/>
+              </w:rPr>
+              <w:t>-36</w:t>
+            </w:r>
+            <w:r>
+              <w:rPr>
+                <w:rFonts w:ascii="Exo 2" w:hAnsi="Exo 2" w:cstheme="minorBidi"/>
+                <w:color w:val="auto"/>
+              </w:rPr>
+              <w:t>0</w:t>
             </w:r>
           </w:p>
         </w:tc>
@@ -2485,14 +2576,28 @@
                 <w:rFonts w:ascii="Exo 2" w:hAnsi="Exo 2" w:cstheme="minorBidi"/>
                 <w:color w:val="auto"/>
               </w:rPr>
-              <w:t>368-3</w:t>
-            </w:r>
-            <w:r>
-              <w:rPr>
-                <w:rFonts w:ascii="Exo 2" w:hAnsi="Exo 2" w:cstheme="minorBidi"/>
-                <w:color w:val="auto"/>
-              </w:rPr>
-              <w:t>72</w:t>
+              <w:t>36</w:t>
+            </w:r>
+            <w:r>
+              <w:rPr>
+                <w:rFonts w:ascii="Exo 2" w:hAnsi="Exo 2" w:cstheme="minorBidi"/>
+                <w:color w:val="auto"/>
+              </w:rPr>
+              <w:t>1</w:t>
+            </w:r>
+            <w:r>
+              <w:rPr>
+                <w:rFonts w:ascii="Exo 2" w:hAnsi="Exo 2" w:cstheme="minorBidi"/>
+                <w:color w:val="auto"/>
+              </w:rPr>
+              <w:t>-3</w:t>
+            </w:r>
+            <w:r>
+              <w:rPr>
+                <w:rFonts w:ascii="Exo 2" w:hAnsi="Exo 2" w:cstheme="minorBidi"/>
+                <w:color w:val="auto"/>
+              </w:rPr>
+              <w:t>65</w:t>
             </w:r>
           </w:p>
         </w:tc>
@@ -2668,13 +2773,6 @@
                 <w:rFonts w:ascii="Exo 2" w:hAnsi="Exo 2" w:cstheme="minorBidi"/>
                 <w:color w:val="auto"/>
               </w:rPr>
-              <w:t>37</w:t>
-            </w:r>
-            <w:r>
-              <w:rPr>
-                <w:rFonts w:ascii="Exo 2" w:hAnsi="Exo 2" w:cstheme="minorBidi"/>
-                <w:color w:val="auto"/>
-              </w:rPr>
               <w:t>3</w:t>
             </w:r>
             <w:r>
@@ -2682,6 +2780,13 @@
                 <w:rFonts w:ascii="Exo 2" w:hAnsi="Exo 2" w:cstheme="minorBidi"/>
                 <w:color w:val="auto"/>
               </w:rPr>
+              <w:t>66</w:t>
+            </w:r>
+            <w:r>
+              <w:rPr>
+                <w:rFonts w:ascii="Exo 2" w:hAnsi="Exo 2" w:cstheme="minorBidi"/>
+                <w:color w:val="auto"/>
+              </w:rPr>
               <w:t>-37</w:t>
             </w:r>
             <w:r>
@@ -2689,7 +2794,7 @@
                 <w:rFonts w:ascii="Exo 2" w:hAnsi="Exo 2" w:cstheme="minorBidi"/>
                 <w:color w:val="auto"/>
               </w:rPr>
-              <w:t>7</w:t>
+              <w:t>0</w:t>
             </w:r>
           </w:p>
         </w:tc>
@@ -2879,7 +2984,7 @@
                 <w:rFonts w:ascii="Exo 2" w:hAnsi="Exo 2" w:cstheme="minorBidi"/>
                 <w:color w:val="auto"/>
               </w:rPr>
-              <w:t>8</w:t>
+              <w:t>1</w:t>
             </w:r>
             <w:r>
               <w:rPr>
@@ -2893,7 +2998,7 @@
                 <w:rFonts w:ascii="Exo 2" w:hAnsi="Exo 2" w:cstheme="minorBidi"/>
                 <w:color w:val="auto"/>
               </w:rPr>
-              <w:t>84</w:t>
+              <w:t>77</w:t>
             </w:r>
           </w:p>
         </w:tc>
@@ -3032,14 +3137,7 @@
                 <w:rFonts w:ascii="Exo 2" w:hAnsi="Exo 2" w:cstheme="minorBidi"/>
                 <w:color w:val="auto"/>
               </w:rPr>
-              <w:t>3</w:t>
-            </w:r>
-            <w:r>
-              <w:rPr>
-                <w:rFonts w:ascii="Exo 2" w:hAnsi="Exo 2" w:cstheme="minorBidi"/>
-                <w:color w:val="auto"/>
-              </w:rPr>
-              <w:t>85</w:t>
+              <w:t>378</w:t>
             </w:r>
             <w:r>
               <w:rPr>
@@ -3053,7 +3151,7 @@
                 <w:rFonts w:ascii="Exo 2" w:hAnsi="Exo 2" w:cstheme="minorBidi"/>
                 <w:color w:val="auto"/>
               </w:rPr>
-              <w:t>9</w:t>
+              <w:t>2</w:t>
             </w:r>
           </w:p>
         </w:tc>
@@ -3199,7 +3297,7 @@
                 <w:rFonts w:ascii="Exo 2" w:hAnsi="Exo 2" w:cstheme="minorBidi"/>
                 <w:color w:val="auto"/>
               </w:rPr>
-              <w:t>30</w:t>
+              <w:t>23</w:t>
             </w:r>
             <w:r>
               <w:rPr>
@@ -3213,7 +3311,14 @@
                 <w:rFonts w:ascii="Exo 2" w:hAnsi="Exo 2" w:cstheme="minorBidi"/>
                 <w:color w:val="auto"/>
               </w:rPr>
-              <w:t>09</w:t>
+              <w:t>0</w:t>
+            </w:r>
+            <w:r>
+              <w:rPr>
+                <w:rFonts w:ascii="Exo 2" w:hAnsi="Exo 2" w:cstheme="minorBidi"/>
+                <w:color w:val="auto"/>
+              </w:rPr>
+              <w:t>2</w:t>
             </w:r>
           </w:p>
         </w:tc>
@@ -3284,7 +3389,7 @@
                 <w:rFonts w:ascii="Exo 2" w:hAnsi="Exo 2" w:cstheme="minorBidi"/>
                 <w:color w:val="auto"/>
               </w:rPr>
-              <w:t>14</w:t>
+              <w:t>15</w:t>
             </w:r>
           </w:p>
         </w:tc>
@@ -3306,7 +3411,7 @@
                 <w:rFonts w:ascii="Exo 2" w:hAnsi="Exo 2" w:cstheme="minorBidi"/>
                 <w:color w:val="auto"/>
               </w:rPr>
-              <w:t>URL da imagem</w:t>
+              <w:t>Data de nascimento</w:t>
             </w:r>
           </w:p>
         </w:tc>
@@ -3329,7 +3434,7 @@
                 <w:rFonts w:ascii="Exo 2" w:hAnsi="Exo 2" w:cstheme="minorBidi"/>
                 <w:color w:val="auto"/>
               </w:rPr>
-              <w:t>280</w:t>
+              <w:t>010</w:t>
             </w:r>
           </w:p>
         </w:tc>
@@ -3352,188 +3457,21 @@
                 <w:rFonts w:ascii="Exo 2" w:hAnsi="Exo 2" w:cstheme="minorBidi"/>
                 <w:color w:val="auto"/>
               </w:rPr>
-              <w:t>7</w:t>
-            </w:r>
-            <w:r>
-              <w:rPr>
-                <w:rFonts w:ascii="Exo 2" w:hAnsi="Exo 2" w:cstheme="minorBidi"/>
-                <w:color w:val="auto"/>
-              </w:rPr>
-              <w:t>10</w:t>
-            </w:r>
-            <w:r>
-              <w:rPr>
-                <w:rFonts w:ascii="Exo 2" w:hAnsi="Exo 2" w:cstheme="minorBidi"/>
-                <w:color w:val="auto"/>
-              </w:rPr>
-              <w:t>-9</w:t>
-            </w:r>
-            <w:r>
-              <w:rPr>
-                <w:rFonts w:ascii="Exo 2" w:hAnsi="Exo 2" w:cstheme="minorBidi"/>
-                <w:color w:val="auto"/>
-              </w:rPr>
-              <w:t>89</w:t>
-            </w:r>
-          </w:p>
-        </w:tc>
-        <w:tc>
-          <w:tcPr>
-            <w:tcW w:w="1148" w:type="dxa"/>
-          </w:tcPr>
-          <w:p>
-            <w:pPr>
-              <w:pStyle w:val="Default"/>
-              <w:spacing w:after="120"/>
-              <w:jc w:val="center"/>
-              <w:rPr>
-                <w:rFonts w:ascii="Exo 2" w:hAnsi="Exo 2" w:cstheme="minorBidi"/>
-                <w:color w:val="auto"/>
-              </w:rPr>
-            </w:pPr>
-            <w:r>
-              <w:rPr>
-                <w:rFonts w:ascii="Exo 2" w:hAnsi="Exo 2" w:cstheme="minorBidi"/>
-                <w:color w:val="auto"/>
-              </w:rPr>
-              <w:t>A</w:t>
-            </w:r>
-          </w:p>
-        </w:tc>
-        <w:tc>
-          <w:tcPr>
-            <w:tcW w:w="3008" w:type="dxa"/>
-          </w:tcPr>
-          <w:p>
-            <w:pPr>
-              <w:pStyle w:val="Default"/>
-              <w:spacing w:after="120"/>
-              <w:jc w:val="both"/>
-              <w:rPr>
-                <w:rFonts w:ascii="Exo 2" w:hAnsi="Exo 2" w:cstheme="minorBidi"/>
-                <w:color w:val="auto"/>
-              </w:rPr>
-            </w:pPr>
-            <w:r>
-              <w:rPr>
-                <w:rFonts w:ascii="Exo 2" w:hAnsi="Exo 2" w:cstheme="minorBidi"/>
-                <w:color w:val="auto"/>
-              </w:rPr>
-              <w:t>URL da imagem do animal</w:t>
-            </w:r>
-          </w:p>
-        </w:tc>
-      </w:tr>
-      <w:tr>
-        <w:tc>
-          <w:tcPr>
-            <w:tcW w:w="1094" w:type="dxa"/>
-          </w:tcPr>
-          <w:p>
-            <w:pPr>
-              <w:pStyle w:val="Default"/>
-              <w:spacing w:after="120"/>
-              <w:jc w:val="both"/>
-              <w:rPr>
-                <w:rFonts w:ascii="Exo 2" w:hAnsi="Exo 2" w:cstheme="minorBidi"/>
-                <w:color w:val="auto"/>
-              </w:rPr>
-            </w:pPr>
-            <w:r>
-              <w:rPr>
-                <w:rFonts w:ascii="Exo 2" w:hAnsi="Exo 2" w:cstheme="minorBidi"/>
-                <w:color w:val="auto"/>
-              </w:rPr>
-              <w:t>15</w:t>
-            </w:r>
-          </w:p>
-        </w:tc>
-        <w:tc>
-          <w:tcPr>
-            <w:tcW w:w="1876" w:type="dxa"/>
-          </w:tcPr>
-          <w:p>
-            <w:pPr>
-              <w:pStyle w:val="Default"/>
-              <w:spacing w:after="120"/>
-              <w:rPr>
-                <w:rFonts w:ascii="Exo 2" w:hAnsi="Exo 2" w:cstheme="minorBidi"/>
-                <w:color w:val="auto"/>
-              </w:rPr>
-            </w:pPr>
-            <w:r>
-              <w:rPr>
-                <w:rFonts w:ascii="Exo 2" w:hAnsi="Exo 2" w:cstheme="minorBidi"/>
-                <w:color w:val="auto"/>
-              </w:rPr>
-              <w:t>Data de nascimento</w:t>
-            </w:r>
-          </w:p>
-        </w:tc>
-        <w:tc>
-          <w:tcPr>
-            <w:tcW w:w="1245" w:type="dxa"/>
-          </w:tcPr>
-          <w:p>
-            <w:pPr>
-              <w:pStyle w:val="Default"/>
-              <w:spacing w:after="120"/>
-              <w:jc w:val="center"/>
-              <w:rPr>
-                <w:rFonts w:ascii="Exo 2" w:hAnsi="Exo 2" w:cstheme="minorBidi"/>
-                <w:color w:val="auto"/>
-              </w:rPr>
-            </w:pPr>
-            <w:r>
-              <w:rPr>
-                <w:rFonts w:ascii="Exo 2" w:hAnsi="Exo 2" w:cstheme="minorBidi"/>
-                <w:color w:val="auto"/>
-              </w:rPr>
-              <w:t>010</w:t>
-            </w:r>
-          </w:p>
-        </w:tc>
-        <w:tc>
-          <w:tcPr>
-            <w:tcW w:w="1250" w:type="dxa"/>
-          </w:tcPr>
-          <w:p>
-            <w:pPr>
-              <w:pStyle w:val="Default"/>
-              <w:spacing w:after="120"/>
-              <w:jc w:val="center"/>
-              <w:rPr>
-                <w:rFonts w:ascii="Exo 2" w:hAnsi="Exo 2" w:cstheme="minorBidi"/>
-                <w:color w:val="auto"/>
-              </w:rPr>
-            </w:pPr>
-            <w:r>
-              <w:rPr>
-                <w:rFonts w:ascii="Exo 2" w:hAnsi="Exo 2" w:cstheme="minorBidi"/>
-                <w:color w:val="auto"/>
-              </w:rPr>
-              <w:t>9</w:t>
-            </w:r>
-            <w:r>
-              <w:rPr>
-                <w:rFonts w:ascii="Exo 2" w:hAnsi="Exo 2" w:cstheme="minorBidi"/>
-                <w:color w:val="auto"/>
-              </w:rPr>
-              <w:t>90</w:t>
-            </w:r>
-            <w:r>
-              <w:rPr>
-                <w:rFonts w:ascii="Exo 2" w:hAnsi="Exo 2" w:cstheme="minorBidi"/>
-                <w:color w:val="auto"/>
-              </w:rPr>
-              <w:t>-9</w:t>
-            </w:r>
-            <w:r>
-              <w:rPr>
-                <w:rFonts w:ascii="Exo 2" w:hAnsi="Exo 2" w:cstheme="minorBidi"/>
-                <w:color w:val="auto"/>
-              </w:rPr>
-              <w:t>99</w:t>
+              <w:t>703</w:t>
+            </w:r>
+            <w:r>
+              <w:rPr>
+                <w:rFonts w:ascii="Exo 2" w:hAnsi="Exo 2" w:cstheme="minorBidi"/>
+                <w:color w:val="auto"/>
+              </w:rPr>
+              <w:t>-</w:t>
+            </w:r>
+            <w:r>
+              <w:rPr>
+                <w:rFonts w:ascii="Exo 2" w:hAnsi="Exo 2" w:cstheme="minorBidi"/>
+                <w:color w:val="auto"/>
+              </w:rPr>
+              <w:t>712</w:t>
             </w:r>
           </w:p>
         </w:tc>
@@ -3641,6 +3579,17 @@
         </w:rPr>
         <w:br/>
       </w:r>
+    </w:p>
+    <w:p>
+      <w:pPr>
+        <w:pStyle w:val="Default"/>
+        <w:spacing w:after="120"/>
+        <w:jc w:val="both"/>
+        <w:rPr>
+          <w:rFonts w:ascii="Exo 2" w:hAnsi="Exo 2" w:cstheme="minorBidi"/>
+          <w:color w:val="auto"/>
+        </w:rPr>
+      </w:pPr>
     </w:p>
     <w:p>
       <w:pPr>
@@ -3662,7 +3611,35 @@
           <w:color w:val="auto"/>
         </w:rPr>
         <w:lastRenderedPageBreak/>
-        <w:t xml:space="preserve">03 - Corpo (Registro de dados sem </w:t>
+        <w:t xml:space="preserve">03 - Corpo </w:t>
+      </w:r>
+      <w:r>
+        <w:rPr>
+          <w:rFonts w:ascii="Exo 2" w:hAnsi="Exo 2" w:cstheme="minorBidi"/>
+          <w:color w:val="auto"/>
+        </w:rPr>
+        <w:t>(</w:t>
+      </w:r>
+      <w:r>
+        <w:rPr>
+          <w:rFonts w:ascii="Exo 2" w:hAnsi="Exo 2" w:cstheme="minorBidi"/>
+          <w:color w:val="auto"/>
+        </w:rPr>
+        <w:t>Registro d</w:t>
+      </w:r>
+      <w:r>
+        <w:rPr>
+          <w:rFonts w:ascii="Exo 2" w:hAnsi="Exo 2" w:cstheme="minorBidi"/>
+          <w:color w:val="auto"/>
+        </w:rPr>
+        <w:t>a</w:t>
+      </w:r>
+      <w:r>
+        <w:rPr>
+          <w:rFonts w:ascii="Exo 2" w:hAnsi="Exo 2" w:cstheme="minorBidi"/>
+          <w:color w:val="auto"/>
+        </w:rPr>
+        <w:t xml:space="preserve"> </w:t>
       </w:r>
       <w:proofErr w:type="spellStart"/>
       <w:r>
@@ -3987,7 +3964,21 @@
                 <w:rFonts w:ascii="Exo 2" w:hAnsi="Exo 2" w:cstheme="minorBidi"/>
                 <w:color w:val="auto"/>
               </w:rPr>
-              <w:t>Registro de dados: “02”</w:t>
+              <w:t>Registro de dados: “0</w:t>
+            </w:r>
+            <w:r>
+              <w:rPr>
+                <w:rFonts w:ascii="Exo 2" w:hAnsi="Exo 2" w:cstheme="minorBidi"/>
+                <w:color w:val="auto"/>
+              </w:rPr>
+              <w:t>3</w:t>
+            </w:r>
+            <w:r>
+              <w:rPr>
+                <w:rFonts w:ascii="Exo 2" w:hAnsi="Exo 2" w:cstheme="minorBidi"/>
+                <w:color w:val="auto"/>
+              </w:rPr>
+              <w:t>”</w:t>
             </w:r>
           </w:p>
         </w:tc>
@@ -4034,7 +4025,7 @@
                 <w:rFonts w:ascii="Exo 2" w:hAnsi="Exo 2" w:cstheme="minorBidi"/>
                 <w:color w:val="auto"/>
               </w:rPr>
-              <w:t>Nome</w:t>
+              <w:t>URL imagem</w:t>
             </w:r>
           </w:p>
         </w:tc>
@@ -4057,7 +4048,7 @@
                 <w:rFonts w:ascii="Exo 2" w:hAnsi="Exo 2" w:cstheme="minorBidi"/>
                 <w:color w:val="auto"/>
               </w:rPr>
-              <w:t>050</w:t>
+              <w:t>1000</w:t>
             </w:r>
           </w:p>
         </w:tc>
@@ -4080,7 +4071,28 @@
                 <w:rFonts w:ascii="Exo 2" w:hAnsi="Exo 2" w:cstheme="minorBidi"/>
                 <w:color w:val="auto"/>
               </w:rPr>
-              <w:t>009-058</w:t>
+              <w:t>00</w:t>
+            </w:r>
+            <w:r>
+              <w:rPr>
+                <w:rFonts w:ascii="Exo 2" w:hAnsi="Exo 2" w:cstheme="minorBidi"/>
+                <w:color w:val="auto"/>
+              </w:rPr>
+              <w:t>3</w:t>
+            </w:r>
+            <w:r>
+              <w:rPr>
+                <w:rFonts w:ascii="Exo 2" w:hAnsi="Exo 2" w:cstheme="minorBidi"/>
+                <w:color w:val="auto"/>
+              </w:rPr>
+              <w:t>-</w:t>
+            </w:r>
+            <w:r>
+              <w:rPr>
+                <w:rFonts w:ascii="Exo 2" w:hAnsi="Exo 2" w:cstheme="minorBidi"/>
+                <w:color w:val="auto"/>
+              </w:rPr>
+              <w:t>1002</w:t>
             </w:r>
           </w:p>
         </w:tc>
@@ -4126,1646 +4138,7 @@
                 <w:rFonts w:ascii="Exo 2" w:hAnsi="Exo 2" w:cstheme="minorBidi"/>
                 <w:color w:val="auto"/>
               </w:rPr>
-              <w:t>Nome do animal</w:t>
-            </w:r>
-          </w:p>
-        </w:tc>
-      </w:tr>
-      <w:tr>
-        <w:tc>
-          <w:tcPr>
-            <w:tcW w:w="1094" w:type="dxa"/>
-          </w:tcPr>
-          <w:p>
-            <w:pPr>
-              <w:pStyle w:val="Default"/>
-              <w:spacing w:after="120"/>
-              <w:jc w:val="both"/>
-              <w:rPr>
-                <w:rFonts w:ascii="Exo 2" w:hAnsi="Exo 2" w:cstheme="minorBidi"/>
-                <w:color w:val="auto"/>
-              </w:rPr>
-            </w:pPr>
-            <w:r>
-              <w:rPr>
-                <w:rFonts w:ascii="Exo 2" w:hAnsi="Exo 2" w:cstheme="minorBidi"/>
-                <w:color w:val="auto"/>
-              </w:rPr>
-              <w:t>4</w:t>
-            </w:r>
-          </w:p>
-        </w:tc>
-        <w:tc>
-          <w:tcPr>
-            <w:tcW w:w="1876" w:type="dxa"/>
-          </w:tcPr>
-          <w:p>
-            <w:pPr>
-              <w:pStyle w:val="Default"/>
-              <w:spacing w:after="120"/>
-              <w:rPr>
-                <w:rFonts w:ascii="Exo 2" w:hAnsi="Exo 2" w:cstheme="minorBidi"/>
-                <w:color w:val="auto"/>
-              </w:rPr>
-            </w:pPr>
-            <w:r>
-              <w:rPr>
-                <w:rFonts w:ascii="Exo 2" w:hAnsi="Exo 2" w:cstheme="minorBidi"/>
-                <w:color w:val="auto"/>
-              </w:rPr>
-              <w:t>Descrição</w:t>
-            </w:r>
-          </w:p>
-        </w:tc>
-        <w:tc>
-          <w:tcPr>
-            <w:tcW w:w="1245" w:type="dxa"/>
-          </w:tcPr>
-          <w:p>
-            <w:pPr>
-              <w:pStyle w:val="Default"/>
-              <w:spacing w:after="120"/>
-              <w:jc w:val="center"/>
-              <w:rPr>
-                <w:rFonts w:ascii="Exo 2" w:hAnsi="Exo 2" w:cstheme="minorBidi"/>
-                <w:color w:val="auto"/>
-              </w:rPr>
-            </w:pPr>
-            <w:r>
-              <w:rPr>
-                <w:rFonts w:ascii="Exo 2" w:hAnsi="Exo 2" w:cstheme="minorBidi"/>
-                <w:color w:val="auto"/>
-              </w:rPr>
-              <w:t>280</w:t>
-            </w:r>
-          </w:p>
-        </w:tc>
-        <w:tc>
-          <w:tcPr>
-            <w:tcW w:w="1250" w:type="dxa"/>
-          </w:tcPr>
-          <w:p>
-            <w:pPr>
-              <w:pStyle w:val="Default"/>
-              <w:spacing w:after="120"/>
-              <w:jc w:val="center"/>
-              <w:rPr>
-                <w:rFonts w:ascii="Exo 2" w:hAnsi="Exo 2" w:cstheme="minorBidi"/>
-                <w:color w:val="auto"/>
-              </w:rPr>
-            </w:pPr>
-            <w:r>
-              <w:rPr>
-                <w:rFonts w:ascii="Exo 2" w:hAnsi="Exo 2" w:cstheme="minorBidi"/>
-                <w:color w:val="auto"/>
-              </w:rPr>
-              <w:t>059-338</w:t>
-            </w:r>
-          </w:p>
-        </w:tc>
-        <w:tc>
-          <w:tcPr>
-            <w:tcW w:w="1148" w:type="dxa"/>
-          </w:tcPr>
-          <w:p>
-            <w:pPr>
-              <w:pStyle w:val="Default"/>
-              <w:spacing w:after="120"/>
-              <w:jc w:val="center"/>
-              <w:rPr>
-                <w:rFonts w:ascii="Exo 2" w:hAnsi="Exo 2" w:cstheme="minorBidi"/>
-                <w:color w:val="auto"/>
-              </w:rPr>
-            </w:pPr>
-            <w:r>
-              <w:rPr>
-                <w:rFonts w:ascii="Exo 2" w:hAnsi="Exo 2" w:cstheme="minorBidi"/>
-                <w:color w:val="auto"/>
-              </w:rPr>
-              <w:t>A</w:t>
-            </w:r>
-          </w:p>
-        </w:tc>
-        <w:tc>
-          <w:tcPr>
-            <w:tcW w:w="3008" w:type="dxa"/>
-          </w:tcPr>
-          <w:p>
-            <w:pPr>
-              <w:pStyle w:val="Default"/>
-              <w:spacing w:after="120"/>
-              <w:jc w:val="both"/>
-              <w:rPr>
-                <w:rFonts w:ascii="Exo 2" w:hAnsi="Exo 2" w:cstheme="minorBidi"/>
-                <w:color w:val="auto"/>
-              </w:rPr>
-            </w:pPr>
-            <w:r>
-              <w:rPr>
-                <w:rFonts w:ascii="Exo 2" w:hAnsi="Exo 2" w:cstheme="minorBidi"/>
-                <w:color w:val="auto"/>
-              </w:rPr>
-              <w:t>Descrição do animal</w:t>
-            </w:r>
-          </w:p>
-        </w:tc>
-      </w:tr>
-      <w:tr>
-        <w:tc>
-          <w:tcPr>
-            <w:tcW w:w="1094" w:type="dxa"/>
-          </w:tcPr>
-          <w:p>
-            <w:pPr>
-              <w:pStyle w:val="Default"/>
-              <w:spacing w:after="120"/>
-              <w:jc w:val="both"/>
-              <w:rPr>
-                <w:rFonts w:ascii="Exo 2" w:hAnsi="Exo 2" w:cstheme="minorBidi"/>
-                <w:color w:val="auto"/>
-              </w:rPr>
-            </w:pPr>
-            <w:r>
-              <w:rPr>
-                <w:rFonts w:ascii="Exo 2" w:hAnsi="Exo 2" w:cstheme="minorBidi"/>
-                <w:color w:val="auto"/>
-              </w:rPr>
-              <w:t>5</w:t>
-            </w:r>
-          </w:p>
-        </w:tc>
-        <w:tc>
-          <w:tcPr>
-            <w:tcW w:w="1876" w:type="dxa"/>
-          </w:tcPr>
-          <w:p>
-            <w:pPr>
-              <w:pStyle w:val="Default"/>
-              <w:spacing w:after="120"/>
-              <w:rPr>
-                <w:rFonts w:ascii="Exo 2" w:hAnsi="Exo 2" w:cstheme="minorBidi"/>
-                <w:color w:val="auto"/>
-              </w:rPr>
-            </w:pPr>
-            <w:r>
-              <w:rPr>
-                <w:rFonts w:ascii="Exo 2" w:hAnsi="Exo 2" w:cstheme="minorBidi"/>
-                <w:color w:val="auto"/>
-              </w:rPr>
-              <w:t>Gênero</w:t>
-            </w:r>
-          </w:p>
-        </w:tc>
-        <w:tc>
-          <w:tcPr>
-            <w:tcW w:w="1245" w:type="dxa"/>
-          </w:tcPr>
-          <w:p>
-            <w:pPr>
-              <w:pStyle w:val="Default"/>
-              <w:spacing w:after="120"/>
-              <w:jc w:val="center"/>
-              <w:rPr>
-                <w:rFonts w:ascii="Exo 2" w:hAnsi="Exo 2" w:cstheme="minorBidi"/>
-                <w:color w:val="auto"/>
-              </w:rPr>
-            </w:pPr>
-            <w:r>
-              <w:rPr>
-                <w:rFonts w:ascii="Exo 2" w:hAnsi="Exo 2" w:cstheme="minorBidi"/>
-                <w:color w:val="auto"/>
-              </w:rPr>
-              <w:t>001</w:t>
-            </w:r>
-          </w:p>
-        </w:tc>
-        <w:tc>
-          <w:tcPr>
-            <w:tcW w:w="1250" w:type="dxa"/>
-          </w:tcPr>
-          <w:p>
-            <w:pPr>
-              <w:pStyle w:val="Default"/>
-              <w:spacing w:after="120"/>
-              <w:jc w:val="center"/>
-              <w:rPr>
-                <w:rFonts w:ascii="Exo 2" w:hAnsi="Exo 2" w:cstheme="minorBidi"/>
-                <w:color w:val="auto"/>
-              </w:rPr>
-            </w:pPr>
-            <w:r>
-              <w:rPr>
-                <w:rFonts w:ascii="Exo 2" w:hAnsi="Exo 2" w:cstheme="minorBidi"/>
-                <w:color w:val="auto"/>
-              </w:rPr>
-              <w:t>339-340</w:t>
-            </w:r>
-          </w:p>
-        </w:tc>
-        <w:tc>
-          <w:tcPr>
-            <w:tcW w:w="1148" w:type="dxa"/>
-          </w:tcPr>
-          <w:p>
-            <w:pPr>
-              <w:pStyle w:val="Default"/>
-              <w:spacing w:after="120"/>
-              <w:jc w:val="center"/>
-              <w:rPr>
-                <w:rFonts w:ascii="Exo 2" w:hAnsi="Exo 2" w:cstheme="minorBidi"/>
-                <w:color w:val="auto"/>
-              </w:rPr>
-            </w:pPr>
-            <w:r>
-              <w:rPr>
-                <w:rFonts w:ascii="Exo 2" w:hAnsi="Exo 2" w:cstheme="minorBidi"/>
-                <w:color w:val="auto"/>
-              </w:rPr>
-              <w:t>A</w:t>
-            </w:r>
-          </w:p>
-        </w:tc>
-        <w:tc>
-          <w:tcPr>
-            <w:tcW w:w="3008" w:type="dxa"/>
-          </w:tcPr>
-          <w:p>
-            <w:pPr>
-              <w:pStyle w:val="Default"/>
-              <w:spacing w:after="120"/>
-              <w:jc w:val="both"/>
-              <w:rPr>
-                <w:rFonts w:ascii="Exo 2" w:hAnsi="Exo 2" w:cstheme="minorBidi"/>
-                <w:color w:val="auto"/>
-              </w:rPr>
-            </w:pPr>
-            <w:r>
-              <w:rPr>
-                <w:rFonts w:ascii="Exo 2" w:hAnsi="Exo 2" w:cstheme="minorBidi"/>
-                <w:color w:val="auto"/>
-              </w:rPr>
-              <w:t>Gênero do animal, sendo “F” pata feminino e “M” para masculino</w:t>
-            </w:r>
-          </w:p>
-        </w:tc>
-      </w:tr>
-      <w:tr>
-        <w:tc>
-          <w:tcPr>
-            <w:tcW w:w="1094" w:type="dxa"/>
-          </w:tcPr>
-          <w:p>
-            <w:pPr>
-              <w:pStyle w:val="Default"/>
-              <w:spacing w:after="120"/>
-              <w:jc w:val="both"/>
-              <w:rPr>
-                <w:rFonts w:ascii="Exo 2" w:hAnsi="Exo 2" w:cstheme="minorBidi"/>
-                <w:color w:val="auto"/>
-              </w:rPr>
-            </w:pPr>
-            <w:r>
-              <w:rPr>
-                <w:rFonts w:ascii="Exo 2" w:hAnsi="Exo 2" w:cstheme="minorBidi"/>
-                <w:color w:val="auto"/>
-              </w:rPr>
-              <w:t>6</w:t>
-            </w:r>
-          </w:p>
-        </w:tc>
-        <w:tc>
-          <w:tcPr>
-            <w:tcW w:w="1876" w:type="dxa"/>
-          </w:tcPr>
-          <w:p>
-            <w:pPr>
-              <w:pStyle w:val="Default"/>
-              <w:spacing w:after="120"/>
-              <w:rPr>
-                <w:rFonts w:ascii="Exo 2" w:hAnsi="Exo 2" w:cstheme="minorBidi"/>
-                <w:color w:val="auto"/>
-              </w:rPr>
-            </w:pPr>
-            <w:r>
-              <w:rPr>
-                <w:rFonts w:ascii="Exo 2" w:hAnsi="Exo 2" w:cstheme="minorBidi"/>
-                <w:color w:val="auto"/>
-              </w:rPr>
-              <w:t>Data da chegada</w:t>
-            </w:r>
-          </w:p>
-        </w:tc>
-        <w:tc>
-          <w:tcPr>
-            <w:tcW w:w="1245" w:type="dxa"/>
-          </w:tcPr>
-          <w:p>
-            <w:pPr>
-              <w:pStyle w:val="Default"/>
-              <w:spacing w:after="120"/>
-              <w:jc w:val="center"/>
-              <w:rPr>
-                <w:rFonts w:ascii="Exo 2" w:hAnsi="Exo 2" w:cstheme="minorBidi"/>
-                <w:color w:val="auto"/>
-              </w:rPr>
-            </w:pPr>
-            <w:r>
-              <w:rPr>
-                <w:rFonts w:ascii="Exo 2" w:hAnsi="Exo 2" w:cstheme="minorBidi"/>
-                <w:color w:val="auto"/>
-              </w:rPr>
-              <w:t>010</w:t>
-            </w:r>
-          </w:p>
-        </w:tc>
-        <w:tc>
-          <w:tcPr>
-            <w:tcW w:w="1250" w:type="dxa"/>
-          </w:tcPr>
-          <w:p>
-            <w:pPr>
-              <w:pStyle w:val="Default"/>
-              <w:spacing w:after="120"/>
-              <w:jc w:val="center"/>
-              <w:rPr>
-                <w:rFonts w:ascii="Exo 2" w:hAnsi="Exo 2" w:cstheme="minorBidi"/>
-                <w:color w:val="auto"/>
-              </w:rPr>
-            </w:pPr>
-            <w:r>
-              <w:rPr>
-                <w:rFonts w:ascii="Exo 2" w:hAnsi="Exo 2" w:cstheme="minorBidi"/>
-                <w:color w:val="auto"/>
-              </w:rPr>
-              <w:t>341-350</w:t>
-            </w:r>
-          </w:p>
-        </w:tc>
-        <w:tc>
-          <w:tcPr>
-            <w:tcW w:w="1148" w:type="dxa"/>
-          </w:tcPr>
-          <w:p>
-            <w:pPr>
-              <w:pStyle w:val="Default"/>
-              <w:spacing w:after="120"/>
-              <w:jc w:val="center"/>
-              <w:rPr>
-                <w:rFonts w:ascii="Exo 2" w:hAnsi="Exo 2" w:cstheme="minorBidi"/>
-                <w:color w:val="auto"/>
-              </w:rPr>
-            </w:pPr>
-            <w:r>
-              <w:rPr>
-                <w:rFonts w:ascii="Exo 2" w:hAnsi="Exo 2" w:cstheme="minorBidi"/>
-                <w:color w:val="auto"/>
-              </w:rPr>
-              <w:t>A</w:t>
-            </w:r>
-          </w:p>
-        </w:tc>
-        <w:tc>
-          <w:tcPr>
-            <w:tcW w:w="3008" w:type="dxa"/>
-          </w:tcPr>
-          <w:p>
-            <w:pPr>
-              <w:pStyle w:val="Default"/>
-              <w:spacing w:after="120"/>
-              <w:jc w:val="both"/>
-              <w:rPr>
-                <w:rFonts w:ascii="Exo 2" w:hAnsi="Exo 2" w:cstheme="minorBidi"/>
-                <w:color w:val="auto"/>
-              </w:rPr>
-            </w:pPr>
-            <w:r>
-              <w:rPr>
-                <w:rFonts w:ascii="Exo 2" w:hAnsi="Exo 2" w:cstheme="minorBidi"/>
-                <w:color w:val="auto"/>
-              </w:rPr>
-              <w:t xml:space="preserve">Data da chegada do animal na ONG, no formato </w:t>
-            </w:r>
-            <w:r>
-              <w:rPr>
-                <w:rFonts w:ascii="Exo 2" w:hAnsi="Exo 2" w:cstheme="minorBidi"/>
-                <w:color w:val="auto"/>
-              </w:rPr>
-              <w:t>"</w:t>
-            </w:r>
-            <w:proofErr w:type="spellStart"/>
-            <w:r>
-              <w:rPr>
-                <w:rFonts w:ascii="Exo 2" w:hAnsi="Exo 2" w:cstheme="minorBidi"/>
-                <w:color w:val="auto"/>
-              </w:rPr>
-              <w:t>dd</w:t>
-            </w:r>
-            <w:proofErr w:type="spellEnd"/>
-            <w:r>
-              <w:rPr>
-                <w:rFonts w:ascii="Exo 2" w:hAnsi="Exo 2" w:cstheme="minorBidi"/>
-                <w:color w:val="auto"/>
-              </w:rPr>
-              <w:t>-MM-</w:t>
-            </w:r>
-            <w:proofErr w:type="spellStart"/>
-            <w:r>
-              <w:rPr>
-                <w:rFonts w:ascii="Exo 2" w:hAnsi="Exo 2" w:cstheme="minorBidi"/>
-                <w:color w:val="auto"/>
-              </w:rPr>
-              <w:t>yyyy</w:t>
-            </w:r>
-            <w:proofErr w:type="spellEnd"/>
-            <w:r>
-              <w:rPr>
-                <w:rFonts w:ascii="Exo 2" w:hAnsi="Exo 2" w:cstheme="minorBidi"/>
-                <w:color w:val="auto"/>
-              </w:rPr>
-              <w:t>"</w:t>
-            </w:r>
-          </w:p>
-        </w:tc>
-      </w:tr>
-      <w:tr>
-        <w:tc>
-          <w:tcPr>
-            <w:tcW w:w="1094" w:type="dxa"/>
-          </w:tcPr>
-          <w:p>
-            <w:pPr>
-              <w:pStyle w:val="Default"/>
-              <w:spacing w:after="120"/>
-              <w:jc w:val="both"/>
-              <w:rPr>
-                <w:rFonts w:ascii="Exo 2" w:hAnsi="Exo 2" w:cstheme="minorBidi"/>
-                <w:color w:val="auto"/>
-              </w:rPr>
-            </w:pPr>
-            <w:r>
-              <w:rPr>
-                <w:rFonts w:ascii="Exo 2" w:hAnsi="Exo 2" w:cstheme="minorBidi"/>
-                <w:color w:val="auto"/>
-              </w:rPr>
-              <w:t>7</w:t>
-            </w:r>
-          </w:p>
-        </w:tc>
-        <w:tc>
-          <w:tcPr>
-            <w:tcW w:w="1876" w:type="dxa"/>
-          </w:tcPr>
-          <w:p>
-            <w:pPr>
-              <w:pStyle w:val="Default"/>
-              <w:spacing w:after="120"/>
-              <w:rPr>
-                <w:rFonts w:ascii="Exo 2" w:hAnsi="Exo 2" w:cstheme="minorBidi"/>
-                <w:color w:val="auto"/>
-              </w:rPr>
-            </w:pPr>
-            <w:r>
-              <w:rPr>
-                <w:rFonts w:ascii="Exo 2" w:hAnsi="Exo 2" w:cstheme="minorBidi"/>
-                <w:color w:val="auto"/>
-              </w:rPr>
-              <w:t xml:space="preserve">Cor da pelagem </w:t>
-            </w:r>
-          </w:p>
-        </w:tc>
-        <w:tc>
-          <w:tcPr>
-            <w:tcW w:w="1245" w:type="dxa"/>
-          </w:tcPr>
-          <w:p>
-            <w:pPr>
-              <w:pStyle w:val="Default"/>
-              <w:spacing w:after="120"/>
-              <w:jc w:val="center"/>
-              <w:rPr>
-                <w:rFonts w:ascii="Exo 2" w:hAnsi="Exo 2" w:cstheme="minorBidi"/>
-                <w:color w:val="auto"/>
-              </w:rPr>
-            </w:pPr>
-            <w:r>
-              <w:rPr>
-                <w:rFonts w:ascii="Exo 2" w:hAnsi="Exo 2" w:cstheme="minorBidi"/>
-                <w:color w:val="auto"/>
-              </w:rPr>
-              <w:t>010</w:t>
-            </w:r>
-          </w:p>
-        </w:tc>
-        <w:tc>
-          <w:tcPr>
-            <w:tcW w:w="1250" w:type="dxa"/>
-          </w:tcPr>
-          <w:p>
-            <w:pPr>
-              <w:pStyle w:val="Default"/>
-              <w:spacing w:after="120"/>
-              <w:jc w:val="center"/>
-              <w:rPr>
-                <w:rFonts w:ascii="Exo 2" w:hAnsi="Exo 2" w:cstheme="minorBidi"/>
-                <w:color w:val="auto"/>
-              </w:rPr>
-            </w:pPr>
-            <w:r>
-              <w:rPr>
-                <w:rFonts w:ascii="Exo 2" w:hAnsi="Exo 2" w:cstheme="minorBidi"/>
-                <w:color w:val="auto"/>
-              </w:rPr>
-              <w:t>351-360</w:t>
-            </w:r>
-          </w:p>
-        </w:tc>
-        <w:tc>
-          <w:tcPr>
-            <w:tcW w:w="1148" w:type="dxa"/>
-          </w:tcPr>
-          <w:p>
-            <w:pPr>
-              <w:pStyle w:val="Default"/>
-              <w:spacing w:after="120"/>
-              <w:jc w:val="center"/>
-              <w:rPr>
-                <w:rFonts w:ascii="Exo 2" w:hAnsi="Exo 2" w:cstheme="minorBidi"/>
-                <w:color w:val="auto"/>
-              </w:rPr>
-            </w:pPr>
-            <w:r>
-              <w:rPr>
-                <w:rFonts w:ascii="Exo 2" w:hAnsi="Exo 2" w:cstheme="minorBidi"/>
-                <w:color w:val="auto"/>
-              </w:rPr>
-              <w:t>A</w:t>
-            </w:r>
-          </w:p>
-        </w:tc>
-        <w:tc>
-          <w:tcPr>
-            <w:tcW w:w="3008" w:type="dxa"/>
-          </w:tcPr>
-          <w:p>
-            <w:pPr>
-              <w:pStyle w:val="Default"/>
-              <w:spacing w:after="120"/>
-              <w:jc w:val="both"/>
-              <w:rPr>
-                <w:rFonts w:ascii="Exo 2" w:hAnsi="Exo 2" w:cstheme="minorBidi"/>
-                <w:color w:val="auto"/>
-              </w:rPr>
-            </w:pPr>
-            <w:r>
-              <w:rPr>
-                <w:rFonts w:ascii="Exo 2" w:hAnsi="Exo 2" w:cstheme="minorBidi"/>
-                <w:color w:val="auto"/>
-              </w:rPr>
-              <w:t>Cor da pelagem do animal</w:t>
-            </w:r>
-          </w:p>
-        </w:tc>
-      </w:tr>
-      <w:tr>
-        <w:tc>
-          <w:tcPr>
-            <w:tcW w:w="1094" w:type="dxa"/>
-          </w:tcPr>
-          <w:p>
-            <w:pPr>
-              <w:pStyle w:val="Default"/>
-              <w:spacing w:after="120"/>
-              <w:jc w:val="both"/>
-              <w:rPr>
-                <w:rFonts w:ascii="Exo 2" w:hAnsi="Exo 2" w:cstheme="minorBidi"/>
-                <w:color w:val="auto"/>
-              </w:rPr>
-            </w:pPr>
-            <w:r>
-              <w:rPr>
-                <w:rFonts w:ascii="Exo 2" w:hAnsi="Exo 2" w:cstheme="minorBidi"/>
-                <w:color w:val="auto"/>
-              </w:rPr>
-              <w:t>8</w:t>
-            </w:r>
-          </w:p>
-        </w:tc>
-        <w:tc>
-          <w:tcPr>
-            <w:tcW w:w="1876" w:type="dxa"/>
-          </w:tcPr>
-          <w:p>
-            <w:pPr>
-              <w:pStyle w:val="Default"/>
-              <w:spacing w:after="120"/>
-              <w:rPr>
-                <w:rFonts w:ascii="Exo 2" w:hAnsi="Exo 2" w:cstheme="minorBidi"/>
-                <w:color w:val="auto"/>
-              </w:rPr>
-            </w:pPr>
-            <w:r>
-              <w:rPr>
-                <w:rFonts w:ascii="Exo 2" w:hAnsi="Exo 2" w:cstheme="minorBidi"/>
-                <w:color w:val="auto"/>
-              </w:rPr>
-              <w:t>Tipo de pelagem</w:t>
-            </w:r>
-          </w:p>
-        </w:tc>
-        <w:tc>
-          <w:tcPr>
-            <w:tcW w:w="1245" w:type="dxa"/>
-          </w:tcPr>
-          <w:p>
-            <w:pPr>
-              <w:pStyle w:val="Default"/>
-              <w:spacing w:after="120"/>
-              <w:jc w:val="center"/>
-              <w:rPr>
-                <w:rFonts w:ascii="Exo 2" w:hAnsi="Exo 2" w:cstheme="minorBidi"/>
-                <w:color w:val="auto"/>
-              </w:rPr>
-            </w:pPr>
-            <w:r>
-              <w:rPr>
-                <w:rFonts w:ascii="Exo 2" w:hAnsi="Exo 2" w:cstheme="minorBidi"/>
-                <w:color w:val="auto"/>
-              </w:rPr>
-              <w:t>007</w:t>
-            </w:r>
-          </w:p>
-        </w:tc>
-        <w:tc>
-          <w:tcPr>
-            <w:tcW w:w="1250" w:type="dxa"/>
-          </w:tcPr>
-          <w:p>
-            <w:pPr>
-              <w:pStyle w:val="Default"/>
-              <w:spacing w:after="120"/>
-              <w:jc w:val="center"/>
-              <w:rPr>
-                <w:rFonts w:ascii="Exo 2" w:hAnsi="Exo 2" w:cstheme="minorBidi"/>
-                <w:color w:val="auto"/>
-              </w:rPr>
-            </w:pPr>
-            <w:r>
-              <w:rPr>
-                <w:rFonts w:ascii="Exo 2" w:hAnsi="Exo 2" w:cstheme="minorBidi"/>
-                <w:color w:val="auto"/>
-              </w:rPr>
-              <w:t>361-367</w:t>
-            </w:r>
-          </w:p>
-        </w:tc>
-        <w:tc>
-          <w:tcPr>
-            <w:tcW w:w="1148" w:type="dxa"/>
-          </w:tcPr>
-          <w:p>
-            <w:pPr>
-              <w:pStyle w:val="Default"/>
-              <w:spacing w:after="120"/>
-              <w:jc w:val="center"/>
-              <w:rPr>
-                <w:rFonts w:ascii="Exo 2" w:hAnsi="Exo 2" w:cstheme="minorBidi"/>
-                <w:color w:val="auto"/>
-              </w:rPr>
-            </w:pPr>
-            <w:r>
-              <w:rPr>
-                <w:rFonts w:ascii="Exo 2" w:hAnsi="Exo 2" w:cstheme="minorBidi"/>
-                <w:color w:val="auto"/>
-              </w:rPr>
-              <w:t>A</w:t>
-            </w:r>
-          </w:p>
-        </w:tc>
-        <w:tc>
-          <w:tcPr>
-            <w:tcW w:w="3008" w:type="dxa"/>
-          </w:tcPr>
-          <w:p>
-            <w:pPr>
-              <w:pStyle w:val="Default"/>
-              <w:spacing w:after="120"/>
-              <w:jc w:val="both"/>
-              <w:rPr>
-                <w:rFonts w:ascii="Exo 2" w:hAnsi="Exo 2" w:cstheme="minorBidi"/>
-                <w:color w:val="auto"/>
-              </w:rPr>
-            </w:pPr>
-            <w:r>
-              <w:rPr>
-                <w:rFonts w:ascii="Exo 2" w:hAnsi="Exo 2" w:cstheme="minorBidi"/>
-                <w:color w:val="auto"/>
-              </w:rPr>
-              <w:t>Tipo de pelagem do animal</w:t>
-            </w:r>
-          </w:p>
-        </w:tc>
-      </w:tr>
-      <w:tr>
-        <w:tc>
-          <w:tcPr>
-            <w:tcW w:w="1094" w:type="dxa"/>
-          </w:tcPr>
-          <w:p>
-            <w:pPr>
-              <w:pStyle w:val="Default"/>
-              <w:spacing w:after="120"/>
-              <w:jc w:val="both"/>
-              <w:rPr>
-                <w:rFonts w:ascii="Exo 2" w:hAnsi="Exo 2" w:cstheme="minorBidi"/>
-                <w:color w:val="auto"/>
-              </w:rPr>
-            </w:pPr>
-            <w:r>
-              <w:rPr>
-                <w:rFonts w:ascii="Exo 2" w:hAnsi="Exo 2" w:cstheme="minorBidi"/>
-                <w:color w:val="auto"/>
-              </w:rPr>
-              <w:t>9</w:t>
-            </w:r>
-          </w:p>
-        </w:tc>
-        <w:tc>
-          <w:tcPr>
-            <w:tcW w:w="1876" w:type="dxa"/>
-          </w:tcPr>
-          <w:p>
-            <w:pPr>
-              <w:pStyle w:val="Default"/>
-              <w:spacing w:after="120"/>
-              <w:rPr>
-                <w:rFonts w:ascii="Exo 2" w:hAnsi="Exo 2" w:cstheme="minorBidi"/>
-                <w:color w:val="auto"/>
-              </w:rPr>
-            </w:pPr>
-            <w:r>
-              <w:rPr>
-                <w:rFonts w:ascii="Exo 2" w:hAnsi="Exo 2" w:cstheme="minorBidi"/>
-                <w:color w:val="auto"/>
-              </w:rPr>
-              <w:t>Castrado</w:t>
-            </w:r>
-          </w:p>
-        </w:tc>
-        <w:tc>
-          <w:tcPr>
-            <w:tcW w:w="1245" w:type="dxa"/>
-          </w:tcPr>
-          <w:p>
-            <w:pPr>
-              <w:pStyle w:val="Default"/>
-              <w:spacing w:after="120"/>
-              <w:jc w:val="center"/>
-              <w:rPr>
-                <w:rFonts w:ascii="Exo 2" w:hAnsi="Exo 2" w:cstheme="minorBidi"/>
-                <w:color w:val="auto"/>
-              </w:rPr>
-            </w:pPr>
-            <w:r>
-              <w:rPr>
-                <w:rFonts w:ascii="Exo 2" w:hAnsi="Exo 2" w:cstheme="minorBidi"/>
-                <w:color w:val="auto"/>
-              </w:rPr>
-              <w:t>005</w:t>
-            </w:r>
-          </w:p>
-        </w:tc>
-        <w:tc>
-          <w:tcPr>
-            <w:tcW w:w="1250" w:type="dxa"/>
-          </w:tcPr>
-          <w:p>
-            <w:pPr>
-              <w:pStyle w:val="Default"/>
-              <w:spacing w:after="120"/>
-              <w:jc w:val="center"/>
-              <w:rPr>
-                <w:rFonts w:ascii="Exo 2" w:hAnsi="Exo 2" w:cstheme="minorBidi"/>
-                <w:color w:val="auto"/>
-              </w:rPr>
-            </w:pPr>
-            <w:r>
-              <w:rPr>
-                <w:rFonts w:ascii="Exo 2" w:hAnsi="Exo 2" w:cstheme="minorBidi"/>
-                <w:color w:val="auto"/>
-              </w:rPr>
-              <w:t>368-372</w:t>
-            </w:r>
-          </w:p>
-        </w:tc>
-        <w:tc>
-          <w:tcPr>
-            <w:tcW w:w="1148" w:type="dxa"/>
-          </w:tcPr>
-          <w:p>
-            <w:pPr>
-              <w:pStyle w:val="Default"/>
-              <w:spacing w:after="120"/>
-              <w:jc w:val="center"/>
-              <w:rPr>
-                <w:rFonts w:ascii="Exo 2" w:hAnsi="Exo 2" w:cstheme="minorBidi"/>
-                <w:color w:val="auto"/>
-              </w:rPr>
-            </w:pPr>
-            <w:r>
-              <w:rPr>
-                <w:rFonts w:ascii="Exo 2" w:hAnsi="Exo 2" w:cstheme="minorBidi"/>
-                <w:color w:val="auto"/>
-              </w:rPr>
-              <w:t>Lógico</w:t>
-            </w:r>
-          </w:p>
-        </w:tc>
-        <w:tc>
-          <w:tcPr>
-            <w:tcW w:w="3008" w:type="dxa"/>
-          </w:tcPr>
-          <w:p>
-            <w:pPr>
-              <w:pStyle w:val="Default"/>
-              <w:spacing w:after="120"/>
-              <w:jc w:val="both"/>
-              <w:rPr>
-                <w:rFonts w:ascii="Exo 2" w:hAnsi="Exo 2" w:cstheme="minorBidi"/>
-                <w:color w:val="auto"/>
-              </w:rPr>
-            </w:pPr>
-            <w:r>
-              <w:rPr>
-                <w:rFonts w:ascii="Exo 2" w:hAnsi="Exo 2" w:cstheme="minorBidi"/>
-                <w:color w:val="auto"/>
-              </w:rPr>
-              <w:t>Castração do animal, sendo “</w:t>
-            </w:r>
-            <w:proofErr w:type="spellStart"/>
-            <w:r>
-              <w:rPr>
-                <w:rFonts w:ascii="Exo 2" w:hAnsi="Exo 2" w:cstheme="minorBidi"/>
-                <w:color w:val="auto"/>
-              </w:rPr>
-              <w:t>true</w:t>
-            </w:r>
-            <w:proofErr w:type="spellEnd"/>
-            <w:r>
-              <w:rPr>
-                <w:rFonts w:ascii="Exo 2" w:hAnsi="Exo 2" w:cstheme="minorBidi"/>
-                <w:color w:val="auto"/>
-              </w:rPr>
-              <w:t xml:space="preserve">” para sim (animal castrado), e “false” para não (animal não castrado) </w:t>
-            </w:r>
-          </w:p>
-        </w:tc>
-      </w:tr>
-      <w:tr>
-        <w:tc>
-          <w:tcPr>
-            <w:tcW w:w="1094" w:type="dxa"/>
-          </w:tcPr>
-          <w:p>
-            <w:pPr>
-              <w:pStyle w:val="Default"/>
-              <w:spacing w:after="120"/>
-              <w:jc w:val="both"/>
-              <w:rPr>
-                <w:rFonts w:ascii="Exo 2" w:hAnsi="Exo 2" w:cstheme="minorBidi"/>
-                <w:color w:val="auto"/>
-              </w:rPr>
-            </w:pPr>
-            <w:r>
-              <w:rPr>
-                <w:rFonts w:ascii="Exo 2" w:hAnsi="Exo 2" w:cstheme="minorBidi"/>
-                <w:color w:val="auto"/>
-              </w:rPr>
-              <w:t>10</w:t>
-            </w:r>
-          </w:p>
-        </w:tc>
-        <w:tc>
-          <w:tcPr>
-            <w:tcW w:w="1876" w:type="dxa"/>
-          </w:tcPr>
-          <w:p>
-            <w:pPr>
-              <w:pStyle w:val="Default"/>
-              <w:spacing w:after="120"/>
-              <w:rPr>
-                <w:rFonts w:ascii="Exo 2" w:hAnsi="Exo 2" w:cstheme="minorBidi"/>
-                <w:color w:val="auto"/>
-              </w:rPr>
-            </w:pPr>
-            <w:r>
-              <w:rPr>
-                <w:rFonts w:ascii="Exo 2" w:hAnsi="Exo 2" w:cstheme="minorBidi"/>
-                <w:color w:val="auto"/>
-              </w:rPr>
-              <w:t>Vacinado</w:t>
-            </w:r>
-          </w:p>
-        </w:tc>
-        <w:tc>
-          <w:tcPr>
-            <w:tcW w:w="1245" w:type="dxa"/>
-          </w:tcPr>
-          <w:p>
-            <w:pPr>
-              <w:pStyle w:val="Default"/>
-              <w:spacing w:after="120"/>
-              <w:jc w:val="center"/>
-              <w:rPr>
-                <w:rFonts w:ascii="Exo 2" w:hAnsi="Exo 2" w:cstheme="minorBidi"/>
-                <w:color w:val="auto"/>
-              </w:rPr>
-            </w:pPr>
-            <w:r>
-              <w:rPr>
-                <w:rFonts w:ascii="Exo 2" w:hAnsi="Exo 2" w:cstheme="minorBidi"/>
-                <w:color w:val="auto"/>
-              </w:rPr>
-              <w:t>005</w:t>
-            </w:r>
-          </w:p>
-        </w:tc>
-        <w:tc>
-          <w:tcPr>
-            <w:tcW w:w="1250" w:type="dxa"/>
-          </w:tcPr>
-          <w:p>
-            <w:pPr>
-              <w:pStyle w:val="Default"/>
-              <w:spacing w:after="120"/>
-              <w:jc w:val="center"/>
-              <w:rPr>
-                <w:rFonts w:ascii="Exo 2" w:hAnsi="Exo 2" w:cstheme="minorBidi"/>
-                <w:color w:val="auto"/>
-              </w:rPr>
-            </w:pPr>
-            <w:r>
-              <w:rPr>
-                <w:rFonts w:ascii="Exo 2" w:hAnsi="Exo 2" w:cstheme="minorBidi"/>
-                <w:color w:val="auto"/>
-              </w:rPr>
-              <w:t>373-377</w:t>
-            </w:r>
-          </w:p>
-        </w:tc>
-        <w:tc>
-          <w:tcPr>
-            <w:tcW w:w="1148" w:type="dxa"/>
-          </w:tcPr>
-          <w:p>
-            <w:pPr>
-              <w:pStyle w:val="Default"/>
-              <w:spacing w:after="120"/>
-              <w:jc w:val="center"/>
-              <w:rPr>
-                <w:rFonts w:ascii="Exo 2" w:hAnsi="Exo 2" w:cstheme="minorBidi"/>
-                <w:color w:val="auto"/>
-              </w:rPr>
-            </w:pPr>
-            <w:r>
-              <w:rPr>
-                <w:rFonts w:ascii="Exo 2" w:hAnsi="Exo 2" w:cstheme="minorBidi"/>
-                <w:color w:val="auto"/>
-              </w:rPr>
-              <w:t>Lógico</w:t>
-            </w:r>
-          </w:p>
-        </w:tc>
-        <w:tc>
-          <w:tcPr>
-            <w:tcW w:w="3008" w:type="dxa"/>
-          </w:tcPr>
-          <w:p>
-            <w:pPr>
-              <w:pStyle w:val="Default"/>
-              <w:spacing w:after="120"/>
-              <w:jc w:val="both"/>
-              <w:rPr>
-                <w:rFonts w:ascii="Exo 2" w:hAnsi="Exo 2" w:cstheme="minorBidi"/>
-                <w:color w:val="auto"/>
-              </w:rPr>
-            </w:pPr>
-            <w:r>
-              <w:rPr>
-                <w:rFonts w:ascii="Exo 2" w:hAnsi="Exo 2" w:cstheme="minorBidi"/>
-                <w:color w:val="auto"/>
-              </w:rPr>
-              <w:t>Vacinação do animal, sendo “</w:t>
-            </w:r>
-            <w:proofErr w:type="spellStart"/>
-            <w:r>
-              <w:rPr>
-                <w:rFonts w:ascii="Exo 2" w:hAnsi="Exo 2" w:cstheme="minorBidi"/>
-                <w:color w:val="auto"/>
-              </w:rPr>
-              <w:t>true</w:t>
-            </w:r>
-            <w:proofErr w:type="spellEnd"/>
-            <w:r>
-              <w:rPr>
-                <w:rFonts w:ascii="Exo 2" w:hAnsi="Exo 2" w:cstheme="minorBidi"/>
-                <w:color w:val="auto"/>
-              </w:rPr>
-              <w:t>” para sim (animal com vacinação em dia), e “false” para não (animal ainda não vacinado)</w:t>
-            </w:r>
-          </w:p>
-        </w:tc>
-      </w:tr>
-      <w:tr>
-        <w:tc>
-          <w:tcPr>
-            <w:tcW w:w="1094" w:type="dxa"/>
-          </w:tcPr>
-          <w:p>
-            <w:pPr>
-              <w:pStyle w:val="Default"/>
-              <w:spacing w:after="120"/>
-              <w:jc w:val="both"/>
-              <w:rPr>
-                <w:rFonts w:ascii="Exo 2" w:hAnsi="Exo 2" w:cstheme="minorBidi"/>
-                <w:color w:val="auto"/>
-              </w:rPr>
-            </w:pPr>
-            <w:r>
-              <w:rPr>
-                <w:rFonts w:ascii="Exo 2" w:hAnsi="Exo 2" w:cstheme="minorBidi"/>
-                <w:color w:val="auto"/>
-              </w:rPr>
-              <w:t>11</w:t>
-            </w:r>
-          </w:p>
-        </w:tc>
-        <w:tc>
-          <w:tcPr>
-            <w:tcW w:w="1876" w:type="dxa"/>
-          </w:tcPr>
-          <w:p>
-            <w:pPr>
-              <w:pStyle w:val="Default"/>
-              <w:spacing w:after="120"/>
-              <w:rPr>
-                <w:rFonts w:ascii="Exo 2" w:hAnsi="Exo 2" w:cstheme="minorBidi"/>
-                <w:color w:val="auto"/>
-              </w:rPr>
-            </w:pPr>
-            <w:r>
-              <w:rPr>
-                <w:rFonts w:ascii="Exo 2" w:hAnsi="Exo 2" w:cstheme="minorBidi"/>
-                <w:color w:val="auto"/>
-              </w:rPr>
-              <w:t>Porte</w:t>
-            </w:r>
-          </w:p>
-        </w:tc>
-        <w:tc>
-          <w:tcPr>
-            <w:tcW w:w="1245" w:type="dxa"/>
-          </w:tcPr>
-          <w:p>
-            <w:pPr>
-              <w:pStyle w:val="Default"/>
-              <w:spacing w:after="120"/>
-              <w:jc w:val="center"/>
-              <w:rPr>
-                <w:rFonts w:ascii="Exo 2" w:hAnsi="Exo 2" w:cstheme="minorBidi"/>
-                <w:color w:val="auto"/>
-              </w:rPr>
-            </w:pPr>
-            <w:r>
-              <w:rPr>
-                <w:rFonts w:ascii="Exo 2" w:hAnsi="Exo 2" w:cstheme="minorBidi"/>
-                <w:color w:val="auto"/>
-              </w:rPr>
-              <w:t>007</w:t>
-            </w:r>
-          </w:p>
-        </w:tc>
-        <w:tc>
-          <w:tcPr>
-            <w:tcW w:w="1250" w:type="dxa"/>
-          </w:tcPr>
-          <w:p>
-            <w:pPr>
-              <w:pStyle w:val="Default"/>
-              <w:spacing w:after="120"/>
-              <w:jc w:val="center"/>
-              <w:rPr>
-                <w:rFonts w:ascii="Exo 2" w:hAnsi="Exo 2" w:cstheme="minorBidi"/>
-                <w:color w:val="auto"/>
-              </w:rPr>
-            </w:pPr>
-            <w:r>
-              <w:rPr>
-                <w:rFonts w:ascii="Exo 2" w:hAnsi="Exo 2" w:cstheme="minorBidi"/>
-                <w:color w:val="auto"/>
-              </w:rPr>
-              <w:t>378-384</w:t>
-            </w:r>
-          </w:p>
-        </w:tc>
-        <w:tc>
-          <w:tcPr>
-            <w:tcW w:w="1148" w:type="dxa"/>
-          </w:tcPr>
-          <w:p>
-            <w:pPr>
-              <w:pStyle w:val="Default"/>
-              <w:spacing w:after="120"/>
-              <w:jc w:val="center"/>
-              <w:rPr>
-                <w:rFonts w:ascii="Exo 2" w:hAnsi="Exo 2" w:cstheme="minorBidi"/>
-                <w:color w:val="auto"/>
-              </w:rPr>
-            </w:pPr>
-            <w:r>
-              <w:rPr>
-                <w:rFonts w:ascii="Exo 2" w:hAnsi="Exo 2" w:cstheme="minorBidi"/>
-                <w:color w:val="auto"/>
-              </w:rPr>
-              <w:t>A</w:t>
-            </w:r>
-          </w:p>
-        </w:tc>
-        <w:tc>
-          <w:tcPr>
-            <w:tcW w:w="3008" w:type="dxa"/>
-          </w:tcPr>
-          <w:p>
-            <w:pPr>
-              <w:pStyle w:val="Default"/>
-              <w:spacing w:after="120"/>
-              <w:jc w:val="both"/>
-              <w:rPr>
-                <w:rFonts w:ascii="Exo 2" w:hAnsi="Exo 2" w:cstheme="minorBidi"/>
-                <w:color w:val="auto"/>
-              </w:rPr>
-            </w:pPr>
-            <w:r>
-              <w:rPr>
-                <w:rFonts w:ascii="Exo 2" w:hAnsi="Exo 2" w:cstheme="minorBidi"/>
-                <w:color w:val="auto"/>
-              </w:rPr>
-              <w:t>Tipo do porte do animal</w:t>
-            </w:r>
-          </w:p>
-        </w:tc>
-      </w:tr>
-      <w:tr>
-        <w:tc>
-          <w:tcPr>
-            <w:tcW w:w="1094" w:type="dxa"/>
-          </w:tcPr>
-          <w:p>
-            <w:pPr>
-              <w:pStyle w:val="Default"/>
-              <w:spacing w:after="120"/>
-              <w:jc w:val="both"/>
-              <w:rPr>
-                <w:rFonts w:ascii="Exo 2" w:hAnsi="Exo 2" w:cstheme="minorBidi"/>
-                <w:color w:val="auto"/>
-              </w:rPr>
-            </w:pPr>
-            <w:r>
-              <w:rPr>
-                <w:rFonts w:ascii="Exo 2" w:hAnsi="Exo 2" w:cstheme="minorBidi"/>
-                <w:color w:val="auto"/>
-              </w:rPr>
-              <w:t>12</w:t>
-            </w:r>
-          </w:p>
-        </w:tc>
-        <w:tc>
-          <w:tcPr>
-            <w:tcW w:w="1876" w:type="dxa"/>
-          </w:tcPr>
-          <w:p>
-            <w:pPr>
-              <w:pStyle w:val="Default"/>
-              <w:spacing w:after="120"/>
-              <w:rPr>
-                <w:rFonts w:ascii="Exo 2" w:hAnsi="Exo 2" w:cstheme="minorBidi"/>
-                <w:color w:val="auto"/>
-              </w:rPr>
-            </w:pPr>
-            <w:r>
-              <w:rPr>
-                <w:rFonts w:ascii="Exo 2" w:hAnsi="Exo 2" w:cstheme="minorBidi"/>
-                <w:color w:val="auto"/>
-              </w:rPr>
-              <w:t>Comportamento</w:t>
-            </w:r>
-          </w:p>
-        </w:tc>
-        <w:tc>
-          <w:tcPr>
-            <w:tcW w:w="1245" w:type="dxa"/>
-          </w:tcPr>
-          <w:p>
-            <w:pPr>
-              <w:pStyle w:val="Default"/>
-              <w:spacing w:after="120"/>
-              <w:jc w:val="center"/>
-              <w:rPr>
-                <w:rFonts w:ascii="Exo 2" w:hAnsi="Exo 2" w:cstheme="minorBidi"/>
-                <w:color w:val="auto"/>
-              </w:rPr>
-            </w:pPr>
-            <w:r>
-              <w:rPr>
-                <w:rFonts w:ascii="Exo 2" w:hAnsi="Exo 2" w:cstheme="minorBidi"/>
-                <w:color w:val="auto"/>
-              </w:rPr>
-              <w:t>045</w:t>
-            </w:r>
-          </w:p>
-        </w:tc>
-        <w:tc>
-          <w:tcPr>
-            <w:tcW w:w="1250" w:type="dxa"/>
-          </w:tcPr>
-          <w:p>
-            <w:pPr>
-              <w:pStyle w:val="Default"/>
-              <w:spacing w:after="120"/>
-              <w:jc w:val="center"/>
-              <w:rPr>
-                <w:rFonts w:ascii="Exo 2" w:hAnsi="Exo 2" w:cstheme="minorBidi"/>
-                <w:color w:val="auto"/>
-              </w:rPr>
-            </w:pPr>
-            <w:r>
-              <w:rPr>
-                <w:rFonts w:ascii="Exo 2" w:hAnsi="Exo 2" w:cstheme="minorBidi"/>
-                <w:color w:val="auto"/>
-              </w:rPr>
-              <w:t>385-429</w:t>
-            </w:r>
-          </w:p>
-        </w:tc>
-        <w:tc>
-          <w:tcPr>
-            <w:tcW w:w="1148" w:type="dxa"/>
-          </w:tcPr>
-          <w:p>
-            <w:pPr>
-              <w:pStyle w:val="Default"/>
-              <w:spacing w:after="120"/>
-              <w:jc w:val="center"/>
-              <w:rPr>
-                <w:rFonts w:ascii="Exo 2" w:hAnsi="Exo 2" w:cstheme="minorBidi"/>
-                <w:color w:val="auto"/>
-              </w:rPr>
-            </w:pPr>
-            <w:r>
-              <w:rPr>
-                <w:rFonts w:ascii="Exo 2" w:hAnsi="Exo 2" w:cstheme="minorBidi"/>
-                <w:color w:val="auto"/>
-              </w:rPr>
-              <w:t>A</w:t>
-            </w:r>
-          </w:p>
-        </w:tc>
-        <w:tc>
-          <w:tcPr>
-            <w:tcW w:w="3008" w:type="dxa"/>
-          </w:tcPr>
-          <w:p>
-            <w:pPr>
-              <w:pStyle w:val="Default"/>
-              <w:spacing w:after="120"/>
-              <w:jc w:val="both"/>
-              <w:rPr>
-                <w:rFonts w:ascii="Exo 2" w:hAnsi="Exo 2" w:cstheme="minorBidi"/>
-                <w:color w:val="auto"/>
-              </w:rPr>
-            </w:pPr>
-            <w:r>
-              <w:rPr>
-                <w:rFonts w:ascii="Exo 2" w:hAnsi="Exo 2" w:cstheme="minorBidi"/>
-                <w:color w:val="auto"/>
-              </w:rPr>
-              <w:t>Comportamento do animal. Exemplo: Agitado, calmo</w:t>
-            </w:r>
-          </w:p>
-        </w:tc>
-      </w:tr>
-      <w:tr>
-        <w:tc>
-          <w:tcPr>
-            <w:tcW w:w="1094" w:type="dxa"/>
-          </w:tcPr>
-          <w:p>
-            <w:pPr>
-              <w:pStyle w:val="Default"/>
-              <w:spacing w:after="120"/>
-              <w:jc w:val="both"/>
-              <w:rPr>
-                <w:rFonts w:ascii="Exo 2" w:hAnsi="Exo 2" w:cstheme="minorBidi"/>
-                <w:color w:val="auto"/>
-              </w:rPr>
-            </w:pPr>
-            <w:r>
-              <w:rPr>
-                <w:rFonts w:ascii="Exo 2" w:hAnsi="Exo 2" w:cstheme="minorBidi"/>
-                <w:color w:val="auto"/>
-              </w:rPr>
-              <w:t>13</w:t>
-            </w:r>
-          </w:p>
-        </w:tc>
-        <w:tc>
-          <w:tcPr>
-            <w:tcW w:w="1876" w:type="dxa"/>
-          </w:tcPr>
-          <w:p>
-            <w:pPr>
-              <w:pStyle w:val="Default"/>
-              <w:spacing w:after="120"/>
-              <w:rPr>
-                <w:rFonts w:ascii="Exo 2" w:hAnsi="Exo 2" w:cstheme="minorBidi"/>
-                <w:color w:val="auto"/>
-              </w:rPr>
-            </w:pPr>
-            <w:r>
-              <w:rPr>
-                <w:rFonts w:ascii="Exo 2" w:hAnsi="Exo 2" w:cstheme="minorBidi"/>
-                <w:color w:val="auto"/>
-              </w:rPr>
-              <w:t>Necessidades especiais</w:t>
-            </w:r>
-          </w:p>
-        </w:tc>
-        <w:tc>
-          <w:tcPr>
-            <w:tcW w:w="1245" w:type="dxa"/>
-          </w:tcPr>
-          <w:p>
-            <w:pPr>
-              <w:pStyle w:val="Default"/>
-              <w:spacing w:after="120"/>
-              <w:jc w:val="center"/>
-              <w:rPr>
-                <w:rFonts w:ascii="Exo 2" w:hAnsi="Exo 2" w:cstheme="minorBidi"/>
-                <w:color w:val="auto"/>
-              </w:rPr>
-            </w:pPr>
-            <w:r>
-              <w:rPr>
-                <w:rFonts w:ascii="Exo 2" w:hAnsi="Exo 2" w:cstheme="minorBidi"/>
-                <w:color w:val="auto"/>
-              </w:rPr>
-              <w:t>280</w:t>
-            </w:r>
-          </w:p>
-        </w:tc>
-        <w:tc>
-          <w:tcPr>
-            <w:tcW w:w="1250" w:type="dxa"/>
-          </w:tcPr>
-          <w:p>
-            <w:pPr>
-              <w:pStyle w:val="Default"/>
-              <w:spacing w:after="120"/>
-              <w:jc w:val="center"/>
-              <w:rPr>
-                <w:rFonts w:ascii="Exo 2" w:hAnsi="Exo 2" w:cstheme="minorBidi"/>
-                <w:color w:val="auto"/>
-              </w:rPr>
-            </w:pPr>
-            <w:r>
-              <w:rPr>
-                <w:rFonts w:ascii="Exo 2" w:hAnsi="Exo 2" w:cstheme="minorBidi"/>
-                <w:color w:val="auto"/>
-              </w:rPr>
-              <w:t>430-709</w:t>
-            </w:r>
-          </w:p>
-        </w:tc>
-        <w:tc>
-          <w:tcPr>
-            <w:tcW w:w="1148" w:type="dxa"/>
-          </w:tcPr>
-          <w:p>
-            <w:pPr>
-              <w:pStyle w:val="Default"/>
-              <w:spacing w:after="120"/>
-              <w:jc w:val="center"/>
-              <w:rPr>
-                <w:rFonts w:ascii="Exo 2" w:hAnsi="Exo 2" w:cstheme="minorBidi"/>
-                <w:color w:val="auto"/>
-              </w:rPr>
-            </w:pPr>
-            <w:r>
-              <w:rPr>
-                <w:rFonts w:ascii="Exo 2" w:hAnsi="Exo 2" w:cstheme="minorBidi"/>
-                <w:color w:val="auto"/>
-              </w:rPr>
-              <w:t>A</w:t>
-            </w:r>
-          </w:p>
-        </w:tc>
-        <w:tc>
-          <w:tcPr>
-            <w:tcW w:w="3008" w:type="dxa"/>
-          </w:tcPr>
-          <w:p>
-            <w:pPr>
-              <w:pStyle w:val="Default"/>
-              <w:spacing w:after="120"/>
-              <w:jc w:val="both"/>
-              <w:rPr>
-                <w:rFonts w:ascii="Exo 2" w:hAnsi="Exo 2" w:cstheme="minorBidi"/>
-                <w:color w:val="auto"/>
-              </w:rPr>
-            </w:pPr>
-            <w:r>
-              <w:rPr>
-                <w:rFonts w:ascii="Exo 2" w:hAnsi="Exo 2" w:cstheme="minorBidi"/>
-                <w:color w:val="auto"/>
-              </w:rPr>
-              <w:t>Necessidades especiais do animal. Exemplo: algum tipo de doença.</w:t>
-            </w:r>
-          </w:p>
-        </w:tc>
-      </w:tr>
-      <w:tr>
-        <w:tc>
-          <w:tcPr>
-            <w:tcW w:w="1094" w:type="dxa"/>
-          </w:tcPr>
-          <w:p>
-            <w:pPr>
-              <w:pStyle w:val="Default"/>
-              <w:spacing w:after="120"/>
-              <w:jc w:val="both"/>
-              <w:rPr>
-                <w:rFonts w:ascii="Exo 2" w:hAnsi="Exo 2" w:cstheme="minorBidi"/>
-                <w:color w:val="auto"/>
-              </w:rPr>
-            </w:pPr>
-            <w:r>
-              <w:rPr>
-                <w:rFonts w:ascii="Exo 2" w:hAnsi="Exo 2" w:cstheme="minorBidi"/>
-                <w:color w:val="auto"/>
-              </w:rPr>
-              <w:t>14</w:t>
-            </w:r>
-          </w:p>
-        </w:tc>
-        <w:tc>
-          <w:tcPr>
-            <w:tcW w:w="1876" w:type="dxa"/>
-          </w:tcPr>
-          <w:p>
-            <w:pPr>
-              <w:pStyle w:val="Default"/>
-              <w:spacing w:after="120"/>
-              <w:rPr>
-                <w:rFonts w:ascii="Exo 2" w:hAnsi="Exo 2" w:cstheme="minorBidi"/>
-                <w:color w:val="auto"/>
-              </w:rPr>
-            </w:pPr>
-            <w:r>
-              <w:rPr>
-                <w:rFonts w:ascii="Exo 2" w:hAnsi="Exo 2" w:cstheme="minorBidi"/>
-                <w:color w:val="auto"/>
-              </w:rPr>
-              <w:t>Data de nascimento</w:t>
-            </w:r>
-          </w:p>
-        </w:tc>
-        <w:tc>
-          <w:tcPr>
-            <w:tcW w:w="1245" w:type="dxa"/>
-          </w:tcPr>
-          <w:p>
-            <w:pPr>
-              <w:pStyle w:val="Default"/>
-              <w:spacing w:after="120"/>
-              <w:jc w:val="center"/>
-              <w:rPr>
-                <w:rFonts w:ascii="Exo 2" w:hAnsi="Exo 2" w:cstheme="minorBidi"/>
-                <w:color w:val="auto"/>
-              </w:rPr>
-            </w:pPr>
-            <w:r>
-              <w:rPr>
-                <w:rFonts w:ascii="Exo 2" w:hAnsi="Exo 2" w:cstheme="minorBidi"/>
-                <w:color w:val="auto"/>
-              </w:rPr>
-              <w:t>010</w:t>
-            </w:r>
-          </w:p>
-        </w:tc>
-        <w:tc>
-          <w:tcPr>
-            <w:tcW w:w="1250" w:type="dxa"/>
-          </w:tcPr>
-          <w:p>
-            <w:pPr>
-              <w:pStyle w:val="Default"/>
-              <w:spacing w:after="120"/>
-              <w:jc w:val="center"/>
-              <w:rPr>
-                <w:rFonts w:ascii="Exo 2" w:hAnsi="Exo 2" w:cstheme="minorBidi"/>
-                <w:color w:val="auto"/>
-              </w:rPr>
-            </w:pPr>
-            <w:r>
-              <w:rPr>
-                <w:rFonts w:ascii="Exo 2" w:hAnsi="Exo 2" w:cstheme="minorBidi"/>
-                <w:color w:val="auto"/>
-              </w:rPr>
-              <w:t>710-719</w:t>
-            </w:r>
-          </w:p>
-        </w:tc>
-        <w:tc>
-          <w:tcPr>
-            <w:tcW w:w="1148" w:type="dxa"/>
-          </w:tcPr>
-          <w:p>
-            <w:pPr>
-              <w:pStyle w:val="Default"/>
-              <w:spacing w:after="120"/>
-              <w:jc w:val="center"/>
-              <w:rPr>
-                <w:rFonts w:ascii="Exo 2" w:hAnsi="Exo 2" w:cstheme="minorBidi"/>
-                <w:color w:val="auto"/>
-              </w:rPr>
-            </w:pPr>
-            <w:r>
-              <w:rPr>
-                <w:rFonts w:ascii="Exo 2" w:hAnsi="Exo 2" w:cstheme="minorBidi"/>
-                <w:color w:val="auto"/>
-              </w:rPr>
-              <w:t>A</w:t>
-            </w:r>
-          </w:p>
-        </w:tc>
-        <w:tc>
-          <w:tcPr>
-            <w:tcW w:w="3008" w:type="dxa"/>
-          </w:tcPr>
-          <w:p>
-            <w:pPr>
-              <w:pStyle w:val="Default"/>
-              <w:spacing w:after="120"/>
-              <w:jc w:val="both"/>
-              <w:rPr>
-                <w:rFonts w:ascii="Exo 2" w:hAnsi="Exo 2" w:cstheme="minorBidi"/>
-                <w:color w:val="auto"/>
-              </w:rPr>
-            </w:pPr>
-            <w:r>
-              <w:rPr>
-                <w:rFonts w:ascii="Exo 2" w:hAnsi="Exo 2" w:cstheme="minorBidi"/>
-                <w:color w:val="auto"/>
-              </w:rPr>
-              <w:t xml:space="preserve">Data de nascimento do animal, no formato </w:t>
-            </w:r>
-            <w:r>
-              <w:rPr>
-                <w:rFonts w:ascii="Exo 2" w:hAnsi="Exo 2" w:cstheme="minorBidi"/>
-                <w:color w:val="auto"/>
-              </w:rPr>
-              <w:t>"</w:t>
-            </w:r>
-            <w:proofErr w:type="spellStart"/>
-            <w:r>
-              <w:rPr>
-                <w:rFonts w:ascii="Exo 2" w:hAnsi="Exo 2" w:cstheme="minorBidi"/>
-                <w:color w:val="auto"/>
-              </w:rPr>
-              <w:t>dd</w:t>
-            </w:r>
-            <w:proofErr w:type="spellEnd"/>
-            <w:r>
-              <w:rPr>
-                <w:rFonts w:ascii="Exo 2" w:hAnsi="Exo 2" w:cstheme="minorBidi"/>
-                <w:color w:val="auto"/>
-              </w:rPr>
-              <w:t>-MM-</w:t>
-            </w:r>
-            <w:proofErr w:type="spellStart"/>
-            <w:r>
-              <w:rPr>
-                <w:rFonts w:ascii="Exo 2" w:hAnsi="Exo 2" w:cstheme="minorBidi"/>
-                <w:color w:val="auto"/>
-              </w:rPr>
-              <w:t>yyyy</w:t>
-            </w:r>
-            <w:proofErr w:type="spellEnd"/>
-            <w:r>
-              <w:rPr>
-                <w:rFonts w:ascii="Exo 2" w:hAnsi="Exo 2" w:cstheme="minorBidi"/>
-                <w:color w:val="auto"/>
-              </w:rPr>
-              <w:t>"</w:t>
+              <w:t>URL da imagem do animal</w:t>
             </w:r>
           </w:p>
         </w:tc>
@@ -5832,7 +4205,6 @@
           <w:rFonts w:ascii="Exo 2" w:hAnsi="Exo 2" w:cstheme="minorBidi"/>
           <w:color w:val="auto"/>
         </w:rPr>
-        <w:lastRenderedPageBreak/>
         <w:t xml:space="preserve">01 - </w:t>
       </w:r>
       <w:r>
@@ -7028,7 +5400,7 @@
         <v:path o:extrusionok="f" gradientshapeok="t" o:connecttype="rect"/>
         <o:lock v:ext="edit" aspectratio="t"/>
       </v:shapetype>
-      <v:shape id="_x0000_i1051" type="#_x0000_t75" style="width:6.9pt;height:19pt;visibility:visible;mso-wrap-style:square" o:bullet="t">
+      <v:shape id="_x0000_i1029" type="#_x0000_t75" style="width:6.75pt;height:18.75pt;visibility:visible;mso-wrap-style:square" o:bullet="t">
         <v:imagedata r:id="rId1" o:title=""/>
       </v:shape>
     </w:pict>

</xml_diff>

<commit_message>
Adiciona fila e pilha e primeira versão import/export
</commit_message>
<xml_diff>
--- a/Documentos/Documento de layout/Documento de Layout - Miaudote.docx
+++ b/Documentos/Documento de layout/Documento de Layout - Miaudote.docx
@@ -122,14 +122,7 @@
           <w:rFonts w:ascii="Exo 2" w:hAnsi="Exo 2" w:cstheme="minorBidi"/>
           <w:color w:val="auto"/>
         </w:rPr>
-        <w:t>2</w:t>
-      </w:r>
-      <w:r>
-        <w:rPr>
-          <w:rFonts w:ascii="Exo 2" w:hAnsi="Exo 2" w:cstheme="minorBidi"/>
-          <w:color w:val="auto"/>
-        </w:rPr>
-        <w:t>9</w:t>
+        <w:t>88</w:t>
       </w:r>
     </w:p>
     <w:tbl>
@@ -588,6 +581,13 @@
               </w:rPr>
               <w:t xml:space="preserve"> cadastro de animal</w:t>
             </w:r>
+            <w:r>
+              <w:rPr>
+                <w:rFonts w:ascii="Exo 2" w:hAnsi="Exo 2" w:cstheme="minorBidi"/>
+                <w:color w:val="auto"/>
+              </w:rPr>
+              <w:t>: “ANIMAL”</w:t>
+            </w:r>
           </w:p>
         </w:tc>
       </w:tr>
@@ -633,7 +633,7 @@
                 <w:rFonts w:ascii="Exo 2" w:hAnsi="Exo 2" w:cstheme="minorBidi"/>
                 <w:color w:val="auto"/>
               </w:rPr>
-              <w:t>Data/hora de geração do arquivo</w:t>
+              <w:t>Nome ONG</w:t>
             </w:r>
           </w:p>
         </w:tc>
@@ -656,7 +656,7 @@
                 <w:rFonts w:ascii="Exo 2" w:hAnsi="Exo 2" w:cstheme="minorBidi"/>
                 <w:color w:val="auto"/>
               </w:rPr>
-              <w:t>019</w:t>
+              <w:t>045</w:t>
             </w:r>
           </w:p>
         </w:tc>
@@ -679,28 +679,7 @@
                 <w:rFonts w:ascii="Exo 2" w:hAnsi="Exo 2" w:cstheme="minorBidi"/>
                 <w:color w:val="auto"/>
               </w:rPr>
-              <w:t>00</w:t>
-            </w:r>
-            <w:r>
-              <w:rPr>
-                <w:rFonts w:ascii="Exo 2" w:hAnsi="Exo 2" w:cstheme="minorBidi"/>
-                <w:color w:val="auto"/>
-              </w:rPr>
-              <w:t>9</w:t>
-            </w:r>
-            <w:r>
-              <w:rPr>
-                <w:rFonts w:ascii="Exo 2" w:hAnsi="Exo 2" w:cstheme="minorBidi"/>
-                <w:color w:val="auto"/>
-              </w:rPr>
-              <w:t>-02</w:t>
-            </w:r>
-            <w:r>
-              <w:rPr>
-                <w:rFonts w:ascii="Exo 2" w:hAnsi="Exo 2" w:cstheme="minorBidi"/>
-                <w:color w:val="auto"/>
-              </w:rPr>
-              <w:t>7</w:t>
+              <w:t>009-053</w:t>
             </w:r>
           </w:p>
         </w:tc>
@@ -746,62 +725,7 @@
                 <w:rFonts w:ascii="Exo 2" w:hAnsi="Exo 2" w:cstheme="minorBidi"/>
                 <w:color w:val="auto"/>
               </w:rPr>
-              <w:t xml:space="preserve">Data e hora da geração do arquivo, no formato </w:t>
-            </w:r>
-            <w:r>
-              <w:rPr>
-                <w:rFonts w:ascii="Exo 2" w:hAnsi="Exo 2" w:cstheme="minorBidi"/>
-                <w:color w:val="auto"/>
-              </w:rPr>
-              <w:t>"</w:t>
-            </w:r>
-            <w:proofErr w:type="spellStart"/>
-            <w:r>
-              <w:rPr>
-                <w:rFonts w:ascii="Exo 2" w:hAnsi="Exo 2" w:cstheme="minorBidi"/>
-                <w:color w:val="auto"/>
-              </w:rPr>
-              <w:t>dd</w:t>
-            </w:r>
-            <w:proofErr w:type="spellEnd"/>
-            <w:r>
-              <w:rPr>
-                <w:rFonts w:ascii="Exo 2" w:hAnsi="Exo 2" w:cstheme="minorBidi"/>
-                <w:color w:val="auto"/>
-              </w:rPr>
-              <w:t>-MM-</w:t>
-            </w:r>
-            <w:proofErr w:type="spellStart"/>
-            <w:r>
-              <w:rPr>
-                <w:rFonts w:ascii="Exo 2" w:hAnsi="Exo 2" w:cstheme="minorBidi"/>
-                <w:color w:val="auto"/>
-              </w:rPr>
-              <w:t>yyyy</w:t>
-            </w:r>
-            <w:proofErr w:type="spellEnd"/>
-            <w:r>
-              <w:rPr>
-                <w:rFonts w:ascii="Exo 2" w:hAnsi="Exo 2" w:cstheme="minorBidi"/>
-                <w:color w:val="auto"/>
-              </w:rPr>
-              <w:t xml:space="preserve"> </w:t>
-            </w:r>
-            <w:proofErr w:type="spellStart"/>
-            <w:r>
-              <w:rPr>
-                <w:rFonts w:ascii="Exo 2" w:hAnsi="Exo 2" w:cstheme="minorBidi"/>
-                <w:color w:val="auto"/>
-              </w:rPr>
-              <w:t>HH:mm:ss</w:t>
-            </w:r>
-            <w:proofErr w:type="spellEnd"/>
-            <w:r>
-              <w:rPr>
-                <w:rFonts w:ascii="Exo 2" w:hAnsi="Exo 2" w:cstheme="minorBidi"/>
-                <w:color w:val="auto"/>
-              </w:rPr>
-              <w:t>"</w:t>
+              <w:t>Razão Social da ONG</w:t>
             </w:r>
           </w:p>
         </w:tc>
@@ -848,6 +772,360 @@
                 <w:rFonts w:ascii="Exo 2" w:hAnsi="Exo 2" w:cstheme="minorBidi"/>
                 <w:color w:val="auto"/>
               </w:rPr>
+              <w:t>CNPJ ONG</w:t>
+            </w:r>
+          </w:p>
+        </w:tc>
+        <w:tc>
+          <w:tcPr>
+            <w:tcW w:w="1245" w:type="dxa"/>
+          </w:tcPr>
+          <w:p>
+            <w:pPr>
+              <w:pStyle w:val="Default"/>
+              <w:spacing w:after="120"/>
+              <w:jc w:val="center"/>
+              <w:rPr>
+                <w:rFonts w:ascii="Exo 2" w:hAnsi="Exo 2" w:cstheme="minorBidi"/>
+                <w:color w:val="auto"/>
+              </w:rPr>
+            </w:pPr>
+            <w:r>
+              <w:rPr>
+                <w:rFonts w:ascii="Exo 2" w:hAnsi="Exo 2" w:cstheme="minorBidi"/>
+                <w:color w:val="auto"/>
+              </w:rPr>
+              <w:t>014</w:t>
+            </w:r>
+          </w:p>
+        </w:tc>
+        <w:tc>
+          <w:tcPr>
+            <w:tcW w:w="1250" w:type="dxa"/>
+          </w:tcPr>
+          <w:p>
+            <w:pPr>
+              <w:pStyle w:val="Default"/>
+              <w:spacing w:after="120"/>
+              <w:jc w:val="center"/>
+              <w:rPr>
+                <w:rFonts w:ascii="Exo 2" w:hAnsi="Exo 2" w:cstheme="minorBidi"/>
+                <w:color w:val="auto"/>
+              </w:rPr>
+            </w:pPr>
+            <w:r>
+              <w:rPr>
+                <w:rFonts w:ascii="Exo 2" w:hAnsi="Exo 2" w:cstheme="minorBidi"/>
+                <w:color w:val="auto"/>
+              </w:rPr>
+              <w:t>054-067</w:t>
+            </w:r>
+          </w:p>
+        </w:tc>
+        <w:tc>
+          <w:tcPr>
+            <w:tcW w:w="1148" w:type="dxa"/>
+          </w:tcPr>
+          <w:p>
+            <w:pPr>
+              <w:pStyle w:val="Default"/>
+              <w:spacing w:after="120"/>
+              <w:jc w:val="center"/>
+              <w:rPr>
+                <w:rFonts w:ascii="Exo 2" w:hAnsi="Exo 2" w:cstheme="minorBidi"/>
+                <w:color w:val="auto"/>
+              </w:rPr>
+            </w:pPr>
+            <w:r>
+              <w:rPr>
+                <w:rFonts w:ascii="Exo 2" w:hAnsi="Exo 2" w:cstheme="minorBidi"/>
+                <w:color w:val="auto"/>
+              </w:rPr>
+              <w:t>A</w:t>
+            </w:r>
+          </w:p>
+        </w:tc>
+        <w:tc>
+          <w:tcPr>
+            <w:tcW w:w="3008" w:type="dxa"/>
+          </w:tcPr>
+          <w:p>
+            <w:pPr>
+              <w:pStyle w:val="Default"/>
+              <w:spacing w:after="120"/>
+              <w:jc w:val="both"/>
+              <w:rPr>
+                <w:rFonts w:ascii="Exo 2" w:hAnsi="Exo 2" w:cstheme="minorBidi"/>
+                <w:color w:val="auto"/>
+              </w:rPr>
+            </w:pPr>
+            <w:r>
+              <w:rPr>
+                <w:rFonts w:ascii="Exo 2" w:hAnsi="Exo 2" w:cstheme="minorBidi"/>
+                <w:color w:val="auto"/>
+              </w:rPr>
+              <w:t>CNPJ da referida ONG</w:t>
+            </w:r>
+          </w:p>
+        </w:tc>
+      </w:tr>
+      <w:tr>
+        <w:tc>
+          <w:tcPr>
+            <w:tcW w:w="1094" w:type="dxa"/>
+          </w:tcPr>
+          <w:p>
+            <w:pPr>
+              <w:pStyle w:val="Default"/>
+              <w:spacing w:after="120"/>
+              <w:jc w:val="both"/>
+              <w:rPr>
+                <w:rFonts w:ascii="Exo 2" w:hAnsi="Exo 2" w:cstheme="minorBidi"/>
+                <w:color w:val="auto"/>
+              </w:rPr>
+            </w:pPr>
+            <w:r>
+              <w:rPr>
+                <w:rFonts w:ascii="Exo 2" w:hAnsi="Exo 2" w:cstheme="minorBidi"/>
+                <w:color w:val="auto"/>
+              </w:rPr>
+              <w:t>5</w:t>
+            </w:r>
+          </w:p>
+        </w:tc>
+        <w:tc>
+          <w:tcPr>
+            <w:tcW w:w="1876" w:type="dxa"/>
+          </w:tcPr>
+          <w:p>
+            <w:pPr>
+              <w:pStyle w:val="Default"/>
+              <w:spacing w:after="120"/>
+              <w:rPr>
+                <w:rFonts w:ascii="Exo 2" w:hAnsi="Exo 2" w:cstheme="minorBidi"/>
+                <w:color w:val="auto"/>
+              </w:rPr>
+            </w:pPr>
+            <w:r>
+              <w:rPr>
+                <w:rFonts w:ascii="Exo 2" w:hAnsi="Exo 2" w:cstheme="minorBidi"/>
+                <w:color w:val="auto"/>
+              </w:rPr>
+              <w:t>Data/hora de geração do arquivo</w:t>
+            </w:r>
+          </w:p>
+        </w:tc>
+        <w:tc>
+          <w:tcPr>
+            <w:tcW w:w="1245" w:type="dxa"/>
+          </w:tcPr>
+          <w:p>
+            <w:pPr>
+              <w:pStyle w:val="Default"/>
+              <w:spacing w:after="120"/>
+              <w:jc w:val="center"/>
+              <w:rPr>
+                <w:rFonts w:ascii="Exo 2" w:hAnsi="Exo 2" w:cstheme="minorBidi"/>
+                <w:color w:val="auto"/>
+              </w:rPr>
+            </w:pPr>
+            <w:r>
+              <w:rPr>
+                <w:rFonts w:ascii="Exo 2" w:hAnsi="Exo 2" w:cstheme="minorBidi"/>
+                <w:color w:val="auto"/>
+              </w:rPr>
+              <w:t>019</w:t>
+            </w:r>
+          </w:p>
+        </w:tc>
+        <w:tc>
+          <w:tcPr>
+            <w:tcW w:w="1250" w:type="dxa"/>
+          </w:tcPr>
+          <w:p>
+            <w:pPr>
+              <w:pStyle w:val="Default"/>
+              <w:spacing w:after="120"/>
+              <w:jc w:val="center"/>
+              <w:rPr>
+                <w:rFonts w:ascii="Exo 2" w:hAnsi="Exo 2" w:cstheme="minorBidi"/>
+                <w:color w:val="auto"/>
+              </w:rPr>
+            </w:pPr>
+            <w:r>
+              <w:rPr>
+                <w:rFonts w:ascii="Exo 2" w:hAnsi="Exo 2" w:cstheme="minorBidi"/>
+                <w:color w:val="auto"/>
+              </w:rPr>
+              <w:t>0</w:t>
+            </w:r>
+            <w:r>
+              <w:rPr>
+                <w:rFonts w:ascii="Exo 2" w:hAnsi="Exo 2" w:cstheme="minorBidi"/>
+                <w:color w:val="auto"/>
+              </w:rPr>
+              <w:t>68</w:t>
+            </w:r>
+            <w:r>
+              <w:rPr>
+                <w:rFonts w:ascii="Exo 2" w:hAnsi="Exo 2" w:cstheme="minorBidi"/>
+                <w:color w:val="auto"/>
+              </w:rPr>
+              <w:t>-0</w:t>
+            </w:r>
+            <w:r>
+              <w:rPr>
+                <w:rFonts w:ascii="Exo 2" w:hAnsi="Exo 2" w:cstheme="minorBidi"/>
+                <w:color w:val="auto"/>
+              </w:rPr>
+              <w:t>86</w:t>
+            </w:r>
+          </w:p>
+        </w:tc>
+        <w:tc>
+          <w:tcPr>
+            <w:tcW w:w="1148" w:type="dxa"/>
+          </w:tcPr>
+          <w:p>
+            <w:pPr>
+              <w:pStyle w:val="Default"/>
+              <w:spacing w:after="120"/>
+              <w:jc w:val="center"/>
+              <w:rPr>
+                <w:rFonts w:ascii="Exo 2" w:hAnsi="Exo 2" w:cstheme="minorBidi"/>
+                <w:color w:val="auto"/>
+              </w:rPr>
+            </w:pPr>
+            <w:r>
+              <w:rPr>
+                <w:rFonts w:ascii="Exo 2" w:hAnsi="Exo 2" w:cstheme="minorBidi"/>
+                <w:color w:val="auto"/>
+              </w:rPr>
+              <w:t>A</w:t>
+            </w:r>
+          </w:p>
+        </w:tc>
+        <w:tc>
+          <w:tcPr>
+            <w:tcW w:w="3008" w:type="dxa"/>
+          </w:tcPr>
+          <w:p>
+            <w:pPr>
+              <w:pStyle w:val="Default"/>
+              <w:spacing w:after="120"/>
+              <w:jc w:val="both"/>
+              <w:rPr>
+                <w:rFonts w:ascii="Exo 2" w:hAnsi="Exo 2" w:cstheme="minorBidi"/>
+                <w:color w:val="auto"/>
+              </w:rPr>
+            </w:pPr>
+            <w:r>
+              <w:rPr>
+                <w:rFonts w:ascii="Exo 2" w:hAnsi="Exo 2" w:cstheme="minorBidi"/>
+                <w:color w:val="auto"/>
+              </w:rPr>
+              <w:t xml:space="preserve">Data e hora da geração do arquivo, no formato </w:t>
+            </w:r>
+            <w:r>
+              <w:rPr>
+                <w:rFonts w:ascii="Exo 2" w:hAnsi="Exo 2" w:cstheme="minorBidi"/>
+                <w:color w:val="auto"/>
+              </w:rPr>
+              <w:t>"</w:t>
+            </w:r>
+            <w:proofErr w:type="spellStart"/>
+            <w:r>
+              <w:rPr>
+                <w:rFonts w:ascii="Exo 2" w:hAnsi="Exo 2" w:cstheme="minorBidi"/>
+                <w:color w:val="auto"/>
+              </w:rPr>
+              <w:t>dd</w:t>
+            </w:r>
+            <w:proofErr w:type="spellEnd"/>
+            <w:r>
+              <w:rPr>
+                <w:rFonts w:ascii="Exo 2" w:hAnsi="Exo 2" w:cstheme="minorBidi"/>
+                <w:color w:val="auto"/>
+              </w:rPr>
+              <w:t>-MM-</w:t>
+            </w:r>
+            <w:proofErr w:type="spellStart"/>
+            <w:r>
+              <w:rPr>
+                <w:rFonts w:ascii="Exo 2" w:hAnsi="Exo 2" w:cstheme="minorBidi"/>
+                <w:color w:val="auto"/>
+              </w:rPr>
+              <w:t>yyyy</w:t>
+            </w:r>
+            <w:proofErr w:type="spellEnd"/>
+            <w:r>
+              <w:rPr>
+                <w:rFonts w:ascii="Exo 2" w:hAnsi="Exo 2" w:cstheme="minorBidi"/>
+                <w:color w:val="auto"/>
+              </w:rPr>
+              <w:t xml:space="preserve"> </w:t>
+            </w:r>
+            <w:proofErr w:type="spellStart"/>
+            <w:r>
+              <w:rPr>
+                <w:rFonts w:ascii="Exo 2" w:hAnsi="Exo 2" w:cstheme="minorBidi"/>
+                <w:color w:val="auto"/>
+              </w:rPr>
+              <w:t>HH:mm:ss</w:t>
+            </w:r>
+            <w:proofErr w:type="spellEnd"/>
+            <w:r>
+              <w:rPr>
+                <w:rFonts w:ascii="Exo 2" w:hAnsi="Exo 2" w:cstheme="minorBidi"/>
+                <w:color w:val="auto"/>
+              </w:rPr>
+              <w:t>"</w:t>
+            </w:r>
+          </w:p>
+        </w:tc>
+      </w:tr>
+      <w:tr>
+        <w:tc>
+          <w:tcPr>
+            <w:tcW w:w="1094" w:type="dxa"/>
+          </w:tcPr>
+          <w:p>
+            <w:pPr>
+              <w:pStyle w:val="Default"/>
+              <w:spacing w:after="120"/>
+              <w:jc w:val="both"/>
+              <w:rPr>
+                <w:rFonts w:ascii="Exo 2" w:hAnsi="Exo 2" w:cstheme="minorBidi"/>
+                <w:color w:val="auto"/>
+              </w:rPr>
+            </w:pPr>
+            <w:r>
+              <w:rPr>
+                <w:rFonts w:ascii="Exo 2" w:hAnsi="Exo 2" w:cstheme="minorBidi"/>
+                <w:color w:val="auto"/>
+              </w:rPr>
+              <w:t>6</w:t>
+            </w:r>
+          </w:p>
+        </w:tc>
+        <w:tc>
+          <w:tcPr>
+            <w:tcW w:w="1876" w:type="dxa"/>
+          </w:tcPr>
+          <w:p>
+            <w:pPr>
+              <w:pStyle w:val="Default"/>
+              <w:spacing w:after="120"/>
+              <w:rPr>
+                <w:rFonts w:ascii="Exo 2" w:hAnsi="Exo 2" w:cstheme="minorBidi"/>
+                <w:color w:val="auto"/>
+              </w:rPr>
+            </w:pPr>
+            <w:r>
+              <w:rPr>
+                <w:rFonts w:ascii="Exo 2" w:hAnsi="Exo 2" w:cstheme="minorBidi"/>
+                <w:color w:val="auto"/>
+              </w:rPr>
               <w:t>Versão do layout</w:t>
             </w:r>
           </w:p>
@@ -894,28 +1172,28 @@
                 <w:rFonts w:ascii="Exo 2" w:hAnsi="Exo 2" w:cstheme="minorBidi"/>
                 <w:color w:val="auto"/>
               </w:rPr>
-              <w:t>02</w:t>
-            </w:r>
-            <w:r>
-              <w:rPr>
-                <w:rFonts w:ascii="Exo 2" w:hAnsi="Exo 2" w:cstheme="minorBidi"/>
-                <w:color w:val="auto"/>
-              </w:rPr>
-              <w:t>8</w:t>
-            </w:r>
-            <w:r>
-              <w:rPr>
-                <w:rFonts w:ascii="Exo 2" w:hAnsi="Exo 2" w:cstheme="minorBidi"/>
-                <w:color w:val="auto"/>
-              </w:rPr>
-              <w:t>-02</w:t>
-            </w:r>
-            <w:r>
-              <w:rPr>
-                <w:rFonts w:ascii="Exo 2" w:hAnsi="Exo 2" w:cstheme="minorBidi"/>
-                <w:color w:val="auto"/>
-              </w:rPr>
-              <w:t>9</w:t>
+              <w:t>0</w:t>
+            </w:r>
+            <w:r>
+              <w:rPr>
+                <w:rFonts w:ascii="Exo 2" w:hAnsi="Exo 2" w:cstheme="minorBidi"/>
+                <w:color w:val="auto"/>
+              </w:rPr>
+              <w:t>87</w:t>
+            </w:r>
+            <w:r>
+              <w:rPr>
+                <w:rFonts w:ascii="Exo 2" w:hAnsi="Exo 2" w:cstheme="minorBidi"/>
+                <w:color w:val="auto"/>
+              </w:rPr>
+              <w:t>-0</w:t>
+            </w:r>
+            <w:r>
+              <w:rPr>
+                <w:rFonts w:ascii="Exo 2" w:hAnsi="Exo 2" w:cstheme="minorBidi"/>
+                <w:color w:val="auto"/>
+              </w:rPr>
+              <w:t>88</w:t>
             </w:r>
           </w:p>
         </w:tc>
@@ -1075,7 +1353,14 @@
           <w:rFonts w:ascii="Exo 2" w:hAnsi="Exo 2" w:cstheme="minorBidi"/>
           <w:color w:val="auto"/>
         </w:rPr>
-        <w:t>712</w:t>
+        <w:t>7</w:t>
+      </w:r>
+      <w:r>
+        <w:rPr>
+          <w:rFonts w:ascii="Exo 2" w:hAnsi="Exo 2" w:cstheme="minorBidi"/>
+          <w:color w:val="auto"/>
+        </w:rPr>
+        <w:t>20</w:t>
       </w:r>
     </w:p>
     <w:tbl>
@@ -1418,7 +1703,7 @@
                 <w:rFonts w:ascii="Exo 2" w:hAnsi="Exo 2" w:cstheme="minorBidi"/>
                 <w:color w:val="auto"/>
               </w:rPr>
-              <w:t>3</w:t>
+              <w:t>2</w:t>
             </w:r>
           </w:p>
         </w:tc>
@@ -1606,7 +1891,7 @@
                 <w:rFonts w:ascii="Exo 2" w:hAnsi="Exo 2" w:cstheme="minorBidi"/>
                 <w:color w:val="auto"/>
               </w:rPr>
-              <w:t>4</w:t>
+              <w:t>3</w:t>
             </w:r>
           </w:p>
         </w:tc>
@@ -1628,7 +1913,7 @@
                 <w:rFonts w:ascii="Exo 2" w:hAnsi="Exo 2" w:cstheme="minorBidi"/>
                 <w:color w:val="auto"/>
               </w:rPr>
-              <w:t>Descrição</w:t>
+              <w:t>Espécie</w:t>
             </w:r>
           </w:p>
         </w:tc>
@@ -1651,7 +1936,7 @@
                 <w:rFonts w:ascii="Exo 2" w:hAnsi="Exo 2" w:cstheme="minorBidi"/>
                 <w:color w:val="auto"/>
               </w:rPr>
-              <w:t>280</w:t>
+              <w:t>008</w:t>
             </w:r>
           </w:p>
         </w:tc>
@@ -1674,42 +1959,7 @@
                 <w:rFonts w:ascii="Exo 2" w:hAnsi="Exo 2" w:cstheme="minorBidi"/>
                 <w:color w:val="auto"/>
               </w:rPr>
-              <w:t>0</w:t>
-            </w:r>
-            <w:r>
-              <w:rPr>
-                <w:rFonts w:ascii="Exo 2" w:hAnsi="Exo 2" w:cstheme="minorBidi"/>
-                <w:color w:val="auto"/>
-              </w:rPr>
-              <w:t>5</w:t>
-            </w:r>
-            <w:r>
-              <w:rPr>
-                <w:rFonts w:ascii="Exo 2" w:hAnsi="Exo 2" w:cstheme="minorBidi"/>
-                <w:color w:val="auto"/>
-              </w:rPr>
-              <w:t>3</w:t>
-            </w:r>
-            <w:r>
-              <w:rPr>
-                <w:rFonts w:ascii="Exo 2" w:hAnsi="Exo 2" w:cstheme="minorBidi"/>
-                <w:color w:val="auto"/>
-              </w:rPr>
-              <w:t>-</w:t>
-            </w:r>
-            <w:r>
-              <w:rPr>
-                <w:rFonts w:ascii="Exo 2" w:hAnsi="Exo 2" w:cstheme="minorBidi"/>
-                <w:color w:val="auto"/>
-              </w:rPr>
-              <w:t>33</w:t>
-            </w:r>
-            <w:r>
-              <w:rPr>
-                <w:rFonts w:ascii="Exo 2" w:hAnsi="Exo 2" w:cstheme="minorBidi"/>
-                <w:color w:val="auto"/>
-              </w:rPr>
-              <w:t>2</w:t>
+              <w:t>053-060</w:t>
             </w:r>
           </w:p>
         </w:tc>
@@ -1755,7 +2005,7 @@
                 <w:rFonts w:ascii="Exo 2" w:hAnsi="Exo 2" w:cstheme="minorBidi"/>
                 <w:color w:val="auto"/>
               </w:rPr>
-              <w:t>Descrição do animal</w:t>
+              <w:t>Espécie do animal: Cachorro ou Gato</w:t>
             </w:r>
           </w:p>
         </w:tc>
@@ -1780,7 +2030,7 @@
                 <w:rFonts w:ascii="Exo 2" w:hAnsi="Exo 2" w:cstheme="minorBidi"/>
                 <w:color w:val="auto"/>
               </w:rPr>
-              <w:t>5</w:t>
+              <w:t>4</w:t>
             </w:r>
           </w:p>
         </w:tc>
@@ -1802,7 +2052,7 @@
                 <w:rFonts w:ascii="Exo 2" w:hAnsi="Exo 2" w:cstheme="minorBidi"/>
                 <w:color w:val="auto"/>
               </w:rPr>
-              <w:t>Gênero</w:t>
+              <w:t>Descrição</w:t>
             </w:r>
           </w:p>
         </w:tc>
@@ -1825,6 +2075,29 @@
                 <w:rFonts w:ascii="Exo 2" w:hAnsi="Exo 2" w:cstheme="minorBidi"/>
                 <w:color w:val="auto"/>
               </w:rPr>
+              <w:t>280</w:t>
+            </w:r>
+          </w:p>
+        </w:tc>
+        <w:tc>
+          <w:tcPr>
+            <w:tcW w:w="1250" w:type="dxa"/>
+          </w:tcPr>
+          <w:p>
+            <w:pPr>
+              <w:pStyle w:val="Default"/>
+              <w:spacing w:after="120"/>
+              <w:jc w:val="center"/>
+              <w:rPr>
+                <w:rFonts w:ascii="Exo 2" w:hAnsi="Exo 2" w:cstheme="minorBidi"/>
+                <w:color w:val="auto"/>
+              </w:rPr>
+            </w:pPr>
+            <w:r>
+              <w:rPr>
+                <w:rFonts w:ascii="Exo 2" w:hAnsi="Exo 2" w:cstheme="minorBidi"/>
+                <w:color w:val="auto"/>
+              </w:rPr>
               <w:t>0</w:t>
             </w:r>
             <w:r>
@@ -1832,13 +2105,34 @@
                 <w:rFonts w:ascii="Exo 2" w:hAnsi="Exo 2" w:cstheme="minorBidi"/>
                 <w:color w:val="auto"/>
               </w:rPr>
-              <w:t>01</w:t>
-            </w:r>
-          </w:p>
-        </w:tc>
-        <w:tc>
-          <w:tcPr>
-            <w:tcW w:w="1250" w:type="dxa"/>
+              <w:t>61</w:t>
+            </w:r>
+            <w:r>
+              <w:rPr>
+                <w:rFonts w:ascii="Exo 2" w:hAnsi="Exo 2" w:cstheme="minorBidi"/>
+                <w:color w:val="auto"/>
+              </w:rPr>
+              <w:t>-</w:t>
+            </w:r>
+            <w:r>
+              <w:rPr>
+                <w:rFonts w:ascii="Exo 2" w:hAnsi="Exo 2" w:cstheme="minorBidi"/>
+                <w:color w:val="auto"/>
+              </w:rPr>
+              <w:t>3</w:t>
+            </w:r>
+            <w:r>
+              <w:rPr>
+                <w:rFonts w:ascii="Exo 2" w:hAnsi="Exo 2" w:cstheme="minorBidi"/>
+                <w:color w:val="auto"/>
+              </w:rPr>
+              <w:t>40</w:t>
+            </w:r>
+          </w:p>
+        </w:tc>
+        <w:tc>
+          <w:tcPr>
+            <w:tcW w:w="1148" w:type="dxa"/>
           </w:tcPr>
           <w:p>
             <w:pPr>
@@ -1855,50 +2149,6 @@
                 <w:rFonts w:ascii="Exo 2" w:hAnsi="Exo 2" w:cstheme="minorBidi"/>
                 <w:color w:val="auto"/>
               </w:rPr>
-              <w:t>33</w:t>
-            </w:r>
-            <w:r>
-              <w:rPr>
-                <w:rFonts w:ascii="Exo 2" w:hAnsi="Exo 2" w:cstheme="minorBidi"/>
-                <w:color w:val="auto"/>
-              </w:rPr>
-              <w:t>3</w:t>
-            </w:r>
-            <w:r>
-              <w:rPr>
-                <w:rFonts w:ascii="Exo 2" w:hAnsi="Exo 2" w:cstheme="minorBidi"/>
-                <w:color w:val="auto"/>
-              </w:rPr>
-              <w:t>-</w:t>
-            </w:r>
-            <w:r>
-              <w:rPr>
-                <w:rFonts w:ascii="Exo 2" w:hAnsi="Exo 2" w:cstheme="minorBidi"/>
-                <w:color w:val="auto"/>
-              </w:rPr>
-              <w:t>333</w:t>
-            </w:r>
-          </w:p>
-        </w:tc>
-        <w:tc>
-          <w:tcPr>
-            <w:tcW w:w="1148" w:type="dxa"/>
-          </w:tcPr>
-          <w:p>
-            <w:pPr>
-              <w:pStyle w:val="Default"/>
-              <w:spacing w:after="120"/>
-              <w:jc w:val="center"/>
-              <w:rPr>
-                <w:rFonts w:ascii="Exo 2" w:hAnsi="Exo 2" w:cstheme="minorBidi"/>
-                <w:color w:val="auto"/>
-              </w:rPr>
-            </w:pPr>
-            <w:r>
-              <w:rPr>
-                <w:rFonts w:ascii="Exo 2" w:hAnsi="Exo 2" w:cstheme="minorBidi"/>
-                <w:color w:val="auto"/>
-              </w:rPr>
               <w:t>A</w:t>
             </w:r>
           </w:p>
@@ -1922,21 +2172,7 @@
                 <w:rFonts w:ascii="Exo 2" w:hAnsi="Exo 2" w:cstheme="minorBidi"/>
                 <w:color w:val="auto"/>
               </w:rPr>
-              <w:t xml:space="preserve">Gênero do </w:t>
-            </w:r>
-            <w:r>
-              <w:rPr>
-                <w:rFonts w:ascii="Exo 2" w:hAnsi="Exo 2" w:cstheme="minorBidi"/>
-                <w:color w:val="auto"/>
-              </w:rPr>
-              <w:t>animal</w:t>
-            </w:r>
-            <w:r>
-              <w:rPr>
-                <w:rFonts w:ascii="Exo 2" w:hAnsi="Exo 2" w:cstheme="minorBidi"/>
-                <w:color w:val="auto"/>
-              </w:rPr>
-              <w:t>, sendo “F” pata feminino e “M” para masculino</w:t>
+              <w:t>Descrição do animal</w:t>
             </w:r>
           </w:p>
         </w:tc>
@@ -1961,7 +2197,7 @@
                 <w:rFonts w:ascii="Exo 2" w:hAnsi="Exo 2" w:cstheme="minorBidi"/>
                 <w:color w:val="auto"/>
               </w:rPr>
-              <w:t>6</w:t>
+              <w:t>5</w:t>
             </w:r>
           </w:p>
         </w:tc>
@@ -1983,7 +2219,7 @@
                 <w:rFonts w:ascii="Exo 2" w:hAnsi="Exo 2" w:cstheme="minorBidi"/>
                 <w:color w:val="auto"/>
               </w:rPr>
-              <w:t>Data da chegada</w:t>
+              <w:t>Gênero</w:t>
             </w:r>
           </w:p>
         </w:tc>
@@ -2013,7 +2249,7 @@
                 <w:rFonts w:ascii="Exo 2" w:hAnsi="Exo 2" w:cstheme="minorBidi"/>
                 <w:color w:val="auto"/>
               </w:rPr>
-              <w:t>10</w:t>
+              <w:t>01</w:t>
             </w:r>
           </w:p>
         </w:tc>
@@ -2043,7 +2279,7 @@
                 <w:rFonts w:ascii="Exo 2" w:hAnsi="Exo 2" w:cstheme="minorBidi"/>
                 <w:color w:val="auto"/>
               </w:rPr>
-              <w:t>34</w:t>
+              <w:t>41</w:t>
             </w:r>
             <w:r>
               <w:rPr>
@@ -2064,7 +2300,7 @@
                 <w:rFonts w:ascii="Exo 2" w:hAnsi="Exo 2" w:cstheme="minorBidi"/>
                 <w:color w:val="auto"/>
               </w:rPr>
-              <w:t>43</w:t>
+              <w:t>41</w:t>
             </w:r>
           </w:p>
         </w:tc>
@@ -2110,46 +2346,21 @@
                 <w:rFonts w:ascii="Exo 2" w:hAnsi="Exo 2" w:cstheme="minorBidi"/>
                 <w:color w:val="auto"/>
               </w:rPr>
-              <w:t xml:space="preserve">Data da chegada do animal na ONG, no formato </w:t>
-            </w:r>
-            <w:r>
-              <w:rPr>
-                <w:rFonts w:ascii="Exo 2" w:hAnsi="Exo 2" w:cstheme="minorBidi"/>
-                <w:color w:val="auto"/>
-              </w:rPr>
-              <w:t>"</w:t>
-            </w:r>
-            <w:proofErr w:type="spellStart"/>
-            <w:r>
-              <w:rPr>
-                <w:rFonts w:ascii="Exo 2" w:hAnsi="Exo 2" w:cstheme="minorBidi"/>
-                <w:color w:val="auto"/>
-              </w:rPr>
-              <w:t>dd</w:t>
-            </w:r>
-            <w:proofErr w:type="spellEnd"/>
-            <w:r>
-              <w:rPr>
-                <w:rFonts w:ascii="Exo 2" w:hAnsi="Exo 2" w:cstheme="minorBidi"/>
-                <w:color w:val="auto"/>
-              </w:rPr>
-              <w:t>-MM-</w:t>
-            </w:r>
-            <w:proofErr w:type="spellStart"/>
-            <w:r>
-              <w:rPr>
-                <w:rFonts w:ascii="Exo 2" w:hAnsi="Exo 2" w:cstheme="minorBidi"/>
-                <w:color w:val="auto"/>
-              </w:rPr>
-              <w:t>yyyy</w:t>
-            </w:r>
-            <w:proofErr w:type="spellEnd"/>
-            <w:r>
-              <w:rPr>
-                <w:rFonts w:ascii="Exo 2" w:hAnsi="Exo 2" w:cstheme="minorBidi"/>
-                <w:color w:val="auto"/>
-              </w:rPr>
-              <w:t>"</w:t>
+              <w:t xml:space="preserve">Gênero do </w:t>
+            </w:r>
+            <w:r>
+              <w:rPr>
+                <w:rFonts w:ascii="Exo 2" w:hAnsi="Exo 2" w:cstheme="minorBidi"/>
+                <w:color w:val="auto"/>
+              </w:rPr>
+              <w:t>animal</w:t>
+            </w:r>
+            <w:r>
+              <w:rPr>
+                <w:rFonts w:ascii="Exo 2" w:hAnsi="Exo 2" w:cstheme="minorBidi"/>
+                <w:color w:val="auto"/>
+              </w:rPr>
+              <w:t>, sendo “F” pata feminino e “M” para masculino</w:t>
             </w:r>
           </w:p>
         </w:tc>
@@ -2174,7 +2385,7 @@
                 <w:rFonts w:ascii="Exo 2" w:hAnsi="Exo 2" w:cstheme="minorBidi"/>
                 <w:color w:val="auto"/>
               </w:rPr>
-              <w:t>7</w:t>
+              <w:t>6</w:t>
             </w:r>
           </w:p>
         </w:tc>
@@ -2196,14 +2407,7 @@
                 <w:rFonts w:ascii="Exo 2" w:hAnsi="Exo 2" w:cstheme="minorBidi"/>
                 <w:color w:val="auto"/>
               </w:rPr>
-              <w:t>Cor da p</w:t>
-            </w:r>
-            <w:r>
-              <w:rPr>
-                <w:rFonts w:ascii="Exo 2" w:hAnsi="Exo 2" w:cstheme="minorBidi"/>
-                <w:color w:val="auto"/>
-              </w:rPr>
-              <w:t xml:space="preserve">elagem </w:t>
+              <w:t>Data da chegada</w:t>
             </w:r>
           </w:p>
         </w:tc>
@@ -2226,7 +2430,14 @@
                 <w:rFonts w:ascii="Exo 2" w:hAnsi="Exo 2" w:cstheme="minorBidi"/>
                 <w:color w:val="auto"/>
               </w:rPr>
-              <w:t>010</w:t>
+              <w:t>0</w:t>
+            </w:r>
+            <w:r>
+              <w:rPr>
+                <w:rFonts w:ascii="Exo 2" w:hAnsi="Exo 2" w:cstheme="minorBidi"/>
+                <w:color w:val="auto"/>
+              </w:rPr>
+              <w:t>10</w:t>
             </w:r>
           </w:p>
         </w:tc>
@@ -2256,21 +2467,28 @@
                 <w:rFonts w:ascii="Exo 2" w:hAnsi="Exo 2" w:cstheme="minorBidi"/>
                 <w:color w:val="auto"/>
               </w:rPr>
-              <w:t>44</w:t>
-            </w:r>
-            <w:r>
-              <w:rPr>
-                <w:rFonts w:ascii="Exo 2" w:hAnsi="Exo 2" w:cstheme="minorBidi"/>
-                <w:color w:val="auto"/>
-              </w:rPr>
-              <w:t>-3</w:t>
-            </w:r>
-            <w:r>
-              <w:rPr>
-                <w:rFonts w:ascii="Exo 2" w:hAnsi="Exo 2" w:cstheme="minorBidi"/>
-                <w:color w:val="auto"/>
-              </w:rPr>
-              <w:t>53</w:t>
+              <w:t>42</w:t>
+            </w:r>
+            <w:r>
+              <w:rPr>
+                <w:rFonts w:ascii="Exo 2" w:hAnsi="Exo 2" w:cstheme="minorBidi"/>
+                <w:color w:val="auto"/>
+              </w:rPr>
+              <w:t>-</w:t>
+            </w:r>
+            <w:r>
+              <w:rPr>
+                <w:rFonts w:ascii="Exo 2" w:hAnsi="Exo 2" w:cstheme="minorBidi"/>
+                <w:color w:val="auto"/>
+              </w:rPr>
+              <w:t>3</w:t>
+            </w:r>
+            <w:r>
+              <w:rPr>
+                <w:rFonts w:ascii="Exo 2" w:hAnsi="Exo 2" w:cstheme="minorBidi"/>
+                <w:color w:val="auto"/>
+              </w:rPr>
+              <w:t>51</w:t>
             </w:r>
           </w:p>
         </w:tc>
@@ -2316,7 +2534,46 @@
                 <w:rFonts w:ascii="Exo 2" w:hAnsi="Exo 2" w:cstheme="minorBidi"/>
                 <w:color w:val="auto"/>
               </w:rPr>
-              <w:t>Cor da pelagem do animal</w:t>
+              <w:t xml:space="preserve">Data da chegada do animal na ONG, no formato </w:t>
+            </w:r>
+            <w:r>
+              <w:rPr>
+                <w:rFonts w:ascii="Exo 2" w:hAnsi="Exo 2" w:cstheme="minorBidi"/>
+                <w:color w:val="auto"/>
+              </w:rPr>
+              <w:t>"</w:t>
+            </w:r>
+            <w:proofErr w:type="spellStart"/>
+            <w:r>
+              <w:rPr>
+                <w:rFonts w:ascii="Exo 2" w:hAnsi="Exo 2" w:cstheme="minorBidi"/>
+                <w:color w:val="auto"/>
+              </w:rPr>
+              <w:t>dd</w:t>
+            </w:r>
+            <w:proofErr w:type="spellEnd"/>
+            <w:r>
+              <w:rPr>
+                <w:rFonts w:ascii="Exo 2" w:hAnsi="Exo 2" w:cstheme="minorBidi"/>
+                <w:color w:val="auto"/>
+              </w:rPr>
+              <w:t>-MM-</w:t>
+            </w:r>
+            <w:proofErr w:type="spellStart"/>
+            <w:r>
+              <w:rPr>
+                <w:rFonts w:ascii="Exo 2" w:hAnsi="Exo 2" w:cstheme="minorBidi"/>
+                <w:color w:val="auto"/>
+              </w:rPr>
+              <w:t>yyyy</w:t>
+            </w:r>
+            <w:proofErr w:type="spellEnd"/>
+            <w:r>
+              <w:rPr>
+                <w:rFonts w:ascii="Exo 2" w:hAnsi="Exo 2" w:cstheme="minorBidi"/>
+                <w:color w:val="auto"/>
+              </w:rPr>
+              <w:t>"</w:t>
             </w:r>
           </w:p>
         </w:tc>
@@ -2341,7 +2598,7 @@
                 <w:rFonts w:ascii="Exo 2" w:hAnsi="Exo 2" w:cstheme="minorBidi"/>
                 <w:color w:val="auto"/>
               </w:rPr>
-              <w:t>8</w:t>
+              <w:t>7</w:t>
             </w:r>
           </w:p>
         </w:tc>
@@ -2363,7 +2620,14 @@
                 <w:rFonts w:ascii="Exo 2" w:hAnsi="Exo 2" w:cstheme="minorBidi"/>
                 <w:color w:val="auto"/>
               </w:rPr>
-              <w:t>Tipo de pelagem</w:t>
+              <w:t>Cor da p</w:t>
+            </w:r>
+            <w:r>
+              <w:rPr>
+                <w:rFonts w:ascii="Exo 2" w:hAnsi="Exo 2" w:cstheme="minorBidi"/>
+                <w:color w:val="auto"/>
+              </w:rPr>
+              <w:t xml:space="preserve">elagem </w:t>
             </w:r>
           </w:p>
         </w:tc>
@@ -2386,7 +2650,7 @@
                 <w:rFonts w:ascii="Exo 2" w:hAnsi="Exo 2" w:cstheme="minorBidi"/>
                 <w:color w:val="auto"/>
               </w:rPr>
-              <w:t>007</w:t>
+              <w:t>010</w:t>
             </w:r>
           </w:p>
         </w:tc>
@@ -2416,21 +2680,21 @@
                 <w:rFonts w:ascii="Exo 2" w:hAnsi="Exo 2" w:cstheme="minorBidi"/>
                 <w:color w:val="auto"/>
               </w:rPr>
-              <w:t>54</w:t>
-            </w:r>
-            <w:r>
-              <w:rPr>
-                <w:rFonts w:ascii="Exo 2" w:hAnsi="Exo 2" w:cstheme="minorBidi"/>
-                <w:color w:val="auto"/>
-              </w:rPr>
-              <w:t>-36</w:t>
-            </w:r>
-            <w:r>
-              <w:rPr>
-                <w:rFonts w:ascii="Exo 2" w:hAnsi="Exo 2" w:cstheme="minorBidi"/>
-                <w:color w:val="auto"/>
-              </w:rPr>
-              <w:t>0</w:t>
+              <w:t>52</w:t>
+            </w:r>
+            <w:r>
+              <w:rPr>
+                <w:rFonts w:ascii="Exo 2" w:hAnsi="Exo 2" w:cstheme="minorBidi"/>
+                <w:color w:val="auto"/>
+              </w:rPr>
+              <w:t>-3</w:t>
+            </w:r>
+            <w:r>
+              <w:rPr>
+                <w:rFonts w:ascii="Exo 2" w:hAnsi="Exo 2" w:cstheme="minorBidi"/>
+                <w:color w:val="auto"/>
+              </w:rPr>
+              <w:t>61</w:t>
             </w:r>
           </w:p>
         </w:tc>
@@ -2476,7 +2740,7 @@
                 <w:rFonts w:ascii="Exo 2" w:hAnsi="Exo 2" w:cstheme="minorBidi"/>
                 <w:color w:val="auto"/>
               </w:rPr>
-              <w:t>Tipo de pelagem do animal</w:t>
+              <w:t>Cor da pelagem do animal</w:t>
             </w:r>
           </w:p>
         </w:tc>
@@ -2501,7 +2765,7 @@
                 <w:rFonts w:ascii="Exo 2" w:hAnsi="Exo 2" w:cstheme="minorBidi"/>
                 <w:color w:val="auto"/>
               </w:rPr>
-              <w:t>9</w:t>
+              <w:t>8</w:t>
             </w:r>
           </w:p>
         </w:tc>
@@ -2523,7 +2787,7 @@
                 <w:rFonts w:ascii="Exo 2" w:hAnsi="Exo 2" w:cstheme="minorBidi"/>
                 <w:color w:val="auto"/>
               </w:rPr>
-              <w:t>Castrado</w:t>
+              <w:t>Tipo de pelagem</w:t>
             </w:r>
           </w:p>
         </w:tc>
@@ -2546,14 +2810,7 @@
                 <w:rFonts w:ascii="Exo 2" w:hAnsi="Exo 2" w:cstheme="minorBidi"/>
                 <w:color w:val="auto"/>
               </w:rPr>
-              <w:t>00</w:t>
-            </w:r>
-            <w:r>
-              <w:rPr>
-                <w:rFonts w:ascii="Exo 2" w:hAnsi="Exo 2" w:cstheme="minorBidi"/>
-                <w:color w:val="auto"/>
-              </w:rPr>
-              <w:t>5</w:t>
+              <w:t>007</w:t>
             </w:r>
           </w:p>
         </w:tc>
@@ -2576,14 +2833,14 @@
                 <w:rFonts w:ascii="Exo 2" w:hAnsi="Exo 2" w:cstheme="minorBidi"/>
                 <w:color w:val="auto"/>
               </w:rPr>
-              <w:t>36</w:t>
-            </w:r>
-            <w:r>
-              <w:rPr>
-                <w:rFonts w:ascii="Exo 2" w:hAnsi="Exo 2" w:cstheme="minorBidi"/>
-                <w:color w:val="auto"/>
-              </w:rPr>
-              <w:t>1</w:t>
+              <w:t>3</w:t>
+            </w:r>
+            <w:r>
+              <w:rPr>
+                <w:rFonts w:ascii="Exo 2" w:hAnsi="Exo 2" w:cstheme="minorBidi"/>
+                <w:color w:val="auto"/>
+              </w:rPr>
+              <w:t>62</w:t>
             </w:r>
             <w:r>
               <w:rPr>
@@ -2597,7 +2854,7 @@
                 <w:rFonts w:ascii="Exo 2" w:hAnsi="Exo 2" w:cstheme="minorBidi"/>
                 <w:color w:val="auto"/>
               </w:rPr>
-              <w:t>65</w:t>
+              <w:t>68</w:t>
             </w:r>
           </w:p>
         </w:tc>
@@ -2620,7 +2877,7 @@
                 <w:rFonts w:ascii="Exo 2" w:hAnsi="Exo 2" w:cstheme="minorBidi"/>
                 <w:color w:val="auto"/>
               </w:rPr>
-              <w:t>Lógico</w:t>
+              <w:t>A</w:t>
             </w:r>
           </w:p>
         </w:tc>
@@ -2643,37 +2900,7 @@
                 <w:rFonts w:ascii="Exo 2" w:hAnsi="Exo 2" w:cstheme="minorBidi"/>
                 <w:color w:val="auto"/>
               </w:rPr>
-              <w:t>Castração do animal, sendo “</w:t>
-            </w:r>
-            <w:proofErr w:type="spellStart"/>
-            <w:r>
-              <w:rPr>
-                <w:rFonts w:ascii="Exo 2" w:hAnsi="Exo 2" w:cstheme="minorBidi"/>
-                <w:color w:val="auto"/>
-              </w:rPr>
-              <w:t>true</w:t>
-            </w:r>
-            <w:proofErr w:type="spellEnd"/>
-            <w:r>
-              <w:rPr>
-                <w:rFonts w:ascii="Exo 2" w:hAnsi="Exo 2" w:cstheme="minorBidi"/>
-                <w:color w:val="auto"/>
-              </w:rPr>
-              <w:t>” para sim (animal castrado), e “</w:t>
-            </w:r>
-            <w:r>
-              <w:rPr>
-                <w:rFonts w:ascii="Exo 2" w:hAnsi="Exo 2" w:cstheme="minorBidi"/>
-                <w:color w:val="auto"/>
-              </w:rPr>
-              <w:t>false</w:t>
-            </w:r>
-            <w:r>
-              <w:rPr>
-                <w:rFonts w:ascii="Exo 2" w:hAnsi="Exo 2" w:cstheme="minorBidi"/>
-                <w:color w:val="auto"/>
-              </w:rPr>
-              <w:t xml:space="preserve">” para não (animal não castrado) </w:t>
+              <w:t>Tipo de pelagem do animal</w:t>
             </w:r>
           </w:p>
         </w:tc>
@@ -2698,7 +2925,7 @@
                 <w:rFonts w:ascii="Exo 2" w:hAnsi="Exo 2" w:cstheme="minorBidi"/>
                 <w:color w:val="auto"/>
               </w:rPr>
-              <w:t>10</w:t>
+              <w:t>9</w:t>
             </w:r>
           </w:p>
         </w:tc>
@@ -2720,7 +2947,7 @@
                 <w:rFonts w:ascii="Exo 2" w:hAnsi="Exo 2" w:cstheme="minorBidi"/>
                 <w:color w:val="auto"/>
               </w:rPr>
-              <w:t>Vacinado</w:t>
+              <w:t>Castrado</w:t>
             </w:r>
           </w:p>
         </w:tc>
@@ -2773,28 +3000,28 @@
                 <w:rFonts w:ascii="Exo 2" w:hAnsi="Exo 2" w:cstheme="minorBidi"/>
                 <w:color w:val="auto"/>
               </w:rPr>
-              <w:t>3</w:t>
-            </w:r>
-            <w:r>
-              <w:rPr>
-                <w:rFonts w:ascii="Exo 2" w:hAnsi="Exo 2" w:cstheme="minorBidi"/>
-                <w:color w:val="auto"/>
-              </w:rPr>
-              <w:t>66</w:t>
-            </w:r>
-            <w:r>
-              <w:rPr>
-                <w:rFonts w:ascii="Exo 2" w:hAnsi="Exo 2" w:cstheme="minorBidi"/>
-                <w:color w:val="auto"/>
-              </w:rPr>
-              <w:t>-37</w:t>
-            </w:r>
-            <w:r>
-              <w:rPr>
-                <w:rFonts w:ascii="Exo 2" w:hAnsi="Exo 2" w:cstheme="minorBidi"/>
-                <w:color w:val="auto"/>
-              </w:rPr>
-              <w:t>0</w:t>
+              <w:t>36</w:t>
+            </w:r>
+            <w:r>
+              <w:rPr>
+                <w:rFonts w:ascii="Exo 2" w:hAnsi="Exo 2" w:cstheme="minorBidi"/>
+                <w:color w:val="auto"/>
+              </w:rPr>
+              <w:t>9</w:t>
+            </w:r>
+            <w:r>
+              <w:rPr>
+                <w:rFonts w:ascii="Exo 2" w:hAnsi="Exo 2" w:cstheme="minorBidi"/>
+                <w:color w:val="auto"/>
+              </w:rPr>
+              <w:t>-3</w:t>
+            </w:r>
+            <w:r>
+              <w:rPr>
+                <w:rFonts w:ascii="Exo 2" w:hAnsi="Exo 2" w:cstheme="minorBidi"/>
+                <w:color w:val="auto"/>
+              </w:rPr>
+              <w:t>73</w:t>
             </w:r>
           </w:p>
         </w:tc>
@@ -2840,21 +3067,7 @@
                 <w:rFonts w:ascii="Exo 2" w:hAnsi="Exo 2" w:cstheme="minorBidi"/>
                 <w:color w:val="auto"/>
               </w:rPr>
-              <w:t>Vacinação</w:t>
-            </w:r>
-            <w:r>
-              <w:rPr>
-                <w:rFonts w:ascii="Exo 2" w:hAnsi="Exo 2" w:cstheme="minorBidi"/>
-                <w:color w:val="auto"/>
-              </w:rPr>
-              <w:t xml:space="preserve"> do animal</w:t>
-            </w:r>
-            <w:r>
-              <w:rPr>
-                <w:rFonts w:ascii="Exo 2" w:hAnsi="Exo 2" w:cstheme="minorBidi"/>
-                <w:color w:val="auto"/>
-              </w:rPr>
-              <w:t>, sendo “</w:t>
+              <w:t>Castração do animal, sendo “</w:t>
             </w:r>
             <w:proofErr w:type="spellStart"/>
             <w:r>
@@ -2870,7 +3083,7 @@
                 <w:rFonts w:ascii="Exo 2" w:hAnsi="Exo 2" w:cstheme="minorBidi"/>
                 <w:color w:val="auto"/>
               </w:rPr>
-              <w:t>” para sim (animal com vacinação em dia), e “</w:t>
+              <w:t>” para sim (animal castrado), e “</w:t>
             </w:r>
             <w:r>
               <w:rPr>
@@ -2884,7 +3097,7 @@
                 <w:rFonts w:ascii="Exo 2" w:hAnsi="Exo 2" w:cstheme="minorBidi"/>
                 <w:color w:val="auto"/>
               </w:rPr>
-              <w:t>” para não (animal ainda não vacinado)</w:t>
+              <w:t xml:space="preserve">” para não (animal não castrado) </w:t>
             </w:r>
           </w:p>
         </w:tc>
@@ -2909,7 +3122,7 @@
                 <w:rFonts w:ascii="Exo 2" w:hAnsi="Exo 2" w:cstheme="minorBidi"/>
                 <w:color w:val="auto"/>
               </w:rPr>
-              <w:t>11</w:t>
+              <w:t>10</w:t>
             </w:r>
           </w:p>
         </w:tc>
@@ -2931,7 +3144,7 @@
                 <w:rFonts w:ascii="Exo 2" w:hAnsi="Exo 2" w:cstheme="minorBidi"/>
                 <w:color w:val="auto"/>
               </w:rPr>
-              <w:t>Porte</w:t>
+              <w:t>Vacinado</w:t>
             </w:r>
           </w:p>
         </w:tc>
@@ -2954,7 +3167,14 @@
                 <w:rFonts w:ascii="Exo 2" w:hAnsi="Exo 2" w:cstheme="minorBidi"/>
                 <w:color w:val="auto"/>
               </w:rPr>
-              <w:t>007</w:t>
+              <w:t>00</w:t>
+            </w:r>
+            <w:r>
+              <w:rPr>
+                <w:rFonts w:ascii="Exo 2" w:hAnsi="Exo 2" w:cstheme="minorBidi"/>
+                <w:color w:val="auto"/>
+              </w:rPr>
+              <w:t>5</w:t>
             </w:r>
           </w:p>
         </w:tc>
@@ -2977,28 +3197,28 @@
                 <w:rFonts w:ascii="Exo 2" w:hAnsi="Exo 2" w:cstheme="minorBidi"/>
                 <w:color w:val="auto"/>
               </w:rPr>
-              <w:t>37</w:t>
-            </w:r>
-            <w:r>
-              <w:rPr>
-                <w:rFonts w:ascii="Exo 2" w:hAnsi="Exo 2" w:cstheme="minorBidi"/>
-                <w:color w:val="auto"/>
-              </w:rPr>
-              <w:t>1</w:t>
-            </w:r>
-            <w:r>
-              <w:rPr>
-                <w:rFonts w:ascii="Exo 2" w:hAnsi="Exo 2" w:cstheme="minorBidi"/>
-                <w:color w:val="auto"/>
-              </w:rPr>
-              <w:t>-3</w:t>
-            </w:r>
-            <w:r>
-              <w:rPr>
-                <w:rFonts w:ascii="Exo 2" w:hAnsi="Exo 2" w:cstheme="minorBidi"/>
-                <w:color w:val="auto"/>
-              </w:rPr>
-              <w:t>77</w:t>
+              <w:t>3</w:t>
+            </w:r>
+            <w:r>
+              <w:rPr>
+                <w:rFonts w:ascii="Exo 2" w:hAnsi="Exo 2" w:cstheme="minorBidi"/>
+                <w:color w:val="auto"/>
+              </w:rPr>
+              <w:t>74</w:t>
+            </w:r>
+            <w:r>
+              <w:rPr>
+                <w:rFonts w:ascii="Exo 2" w:hAnsi="Exo 2" w:cstheme="minorBidi"/>
+                <w:color w:val="auto"/>
+              </w:rPr>
+              <w:t>-37</w:t>
+            </w:r>
+            <w:r>
+              <w:rPr>
+                <w:rFonts w:ascii="Exo 2" w:hAnsi="Exo 2" w:cstheme="minorBidi"/>
+                <w:color w:val="auto"/>
+              </w:rPr>
+              <w:t>8</w:t>
             </w:r>
           </w:p>
         </w:tc>
@@ -3021,7 +3241,7 @@
                 <w:rFonts w:ascii="Exo 2" w:hAnsi="Exo 2" w:cstheme="minorBidi"/>
                 <w:color w:val="auto"/>
               </w:rPr>
-              <w:t>A</w:t>
+              <w:t>Lógico</w:t>
             </w:r>
           </w:p>
         </w:tc>
@@ -3044,7 +3264,51 @@
                 <w:rFonts w:ascii="Exo 2" w:hAnsi="Exo 2" w:cstheme="minorBidi"/>
                 <w:color w:val="auto"/>
               </w:rPr>
-              <w:t>Tipo do porte do animal</w:t>
+              <w:t>Vacinação</w:t>
+            </w:r>
+            <w:r>
+              <w:rPr>
+                <w:rFonts w:ascii="Exo 2" w:hAnsi="Exo 2" w:cstheme="minorBidi"/>
+                <w:color w:val="auto"/>
+              </w:rPr>
+              <w:t xml:space="preserve"> do animal</w:t>
+            </w:r>
+            <w:r>
+              <w:rPr>
+                <w:rFonts w:ascii="Exo 2" w:hAnsi="Exo 2" w:cstheme="minorBidi"/>
+                <w:color w:val="auto"/>
+              </w:rPr>
+              <w:t>, sendo “</w:t>
+            </w:r>
+            <w:proofErr w:type="spellStart"/>
+            <w:r>
+              <w:rPr>
+                <w:rFonts w:ascii="Exo 2" w:hAnsi="Exo 2" w:cstheme="minorBidi"/>
+                <w:color w:val="auto"/>
+              </w:rPr>
+              <w:t>true</w:t>
+            </w:r>
+            <w:proofErr w:type="spellEnd"/>
+            <w:r>
+              <w:rPr>
+                <w:rFonts w:ascii="Exo 2" w:hAnsi="Exo 2" w:cstheme="minorBidi"/>
+                <w:color w:val="auto"/>
+              </w:rPr>
+              <w:t>” para sim (animal com vacinação em dia), e “</w:t>
+            </w:r>
+            <w:r>
+              <w:rPr>
+                <w:rFonts w:ascii="Exo 2" w:hAnsi="Exo 2" w:cstheme="minorBidi"/>
+                <w:color w:val="auto"/>
+              </w:rPr>
+              <w:t>false</w:t>
+            </w:r>
+            <w:r>
+              <w:rPr>
+                <w:rFonts w:ascii="Exo 2" w:hAnsi="Exo 2" w:cstheme="minorBidi"/>
+                <w:color w:val="auto"/>
+              </w:rPr>
+              <w:t>” para não (animal ainda não vacinado)</w:t>
             </w:r>
           </w:p>
         </w:tc>
@@ -3069,7 +3333,7 @@
                 <w:rFonts w:ascii="Exo 2" w:hAnsi="Exo 2" w:cstheme="minorBidi"/>
                 <w:color w:val="auto"/>
               </w:rPr>
-              <w:t>12</w:t>
+              <w:t>11</w:t>
             </w:r>
           </w:p>
         </w:tc>
@@ -3091,7 +3355,7 @@
                 <w:rFonts w:ascii="Exo 2" w:hAnsi="Exo 2" w:cstheme="minorBidi"/>
                 <w:color w:val="auto"/>
               </w:rPr>
-              <w:t>Comportamento</w:t>
+              <w:t>Porte</w:t>
             </w:r>
           </w:p>
         </w:tc>
@@ -3114,7 +3378,7 @@
                 <w:rFonts w:ascii="Exo 2" w:hAnsi="Exo 2" w:cstheme="minorBidi"/>
                 <w:color w:val="auto"/>
               </w:rPr>
-              <w:t>045</w:t>
+              <w:t>007</w:t>
             </w:r>
           </w:p>
         </w:tc>
@@ -3137,21 +3401,28 @@
                 <w:rFonts w:ascii="Exo 2" w:hAnsi="Exo 2" w:cstheme="minorBidi"/>
                 <w:color w:val="auto"/>
               </w:rPr>
-              <w:t>378</w:t>
-            </w:r>
-            <w:r>
-              <w:rPr>
-                <w:rFonts w:ascii="Exo 2" w:hAnsi="Exo 2" w:cstheme="minorBidi"/>
-                <w:color w:val="auto"/>
-              </w:rPr>
-              <w:t>-42</w:t>
-            </w:r>
-            <w:r>
-              <w:rPr>
-                <w:rFonts w:ascii="Exo 2" w:hAnsi="Exo 2" w:cstheme="minorBidi"/>
-                <w:color w:val="auto"/>
-              </w:rPr>
-              <w:t>2</w:t>
+              <w:t>3</w:t>
+            </w:r>
+            <w:r>
+              <w:rPr>
+                <w:rFonts w:ascii="Exo 2" w:hAnsi="Exo 2" w:cstheme="minorBidi"/>
+                <w:color w:val="auto"/>
+              </w:rPr>
+              <w:t>79</w:t>
+            </w:r>
+            <w:r>
+              <w:rPr>
+                <w:rFonts w:ascii="Exo 2" w:hAnsi="Exo 2" w:cstheme="minorBidi"/>
+                <w:color w:val="auto"/>
+              </w:rPr>
+              <w:t>-3</w:t>
+            </w:r>
+            <w:r>
+              <w:rPr>
+                <w:rFonts w:ascii="Exo 2" w:hAnsi="Exo 2" w:cstheme="minorBidi"/>
+                <w:color w:val="auto"/>
+              </w:rPr>
+              <w:t>85</w:t>
             </w:r>
           </w:p>
         </w:tc>
@@ -3197,7 +3468,7 @@
                 <w:rFonts w:ascii="Exo 2" w:hAnsi="Exo 2" w:cstheme="minorBidi"/>
                 <w:color w:val="auto"/>
               </w:rPr>
-              <w:t>Comportamento do animal. Exemplo: Agitado, calmo</w:t>
+              <w:t>Tipo do porte do animal</w:t>
             </w:r>
           </w:p>
         </w:tc>
@@ -3222,7 +3493,7 @@
                 <w:rFonts w:ascii="Exo 2" w:hAnsi="Exo 2" w:cstheme="minorBidi"/>
                 <w:color w:val="auto"/>
               </w:rPr>
-              <w:t>13</w:t>
+              <w:t>12</w:t>
             </w:r>
           </w:p>
         </w:tc>
@@ -3244,7 +3515,7 @@
                 <w:rFonts w:ascii="Exo 2" w:hAnsi="Exo 2" w:cstheme="minorBidi"/>
                 <w:color w:val="auto"/>
               </w:rPr>
-              <w:t>Necessidades especiais</w:t>
+              <w:t>Comportamento</w:t>
             </w:r>
           </w:p>
         </w:tc>
@@ -3267,7 +3538,7 @@
                 <w:rFonts w:ascii="Exo 2" w:hAnsi="Exo 2" w:cstheme="minorBidi"/>
                 <w:color w:val="auto"/>
               </w:rPr>
-              <w:t>280</w:t>
+              <w:t>045</w:t>
             </w:r>
           </w:p>
         </w:tc>
@@ -3290,35 +3561,28 @@
                 <w:rFonts w:ascii="Exo 2" w:hAnsi="Exo 2" w:cstheme="minorBidi"/>
                 <w:color w:val="auto"/>
               </w:rPr>
-              <w:t>4</w:t>
-            </w:r>
-            <w:r>
-              <w:rPr>
-                <w:rFonts w:ascii="Exo 2" w:hAnsi="Exo 2" w:cstheme="minorBidi"/>
-                <w:color w:val="auto"/>
-              </w:rPr>
-              <w:t>23</w:t>
-            </w:r>
-            <w:r>
-              <w:rPr>
-                <w:rFonts w:ascii="Exo 2" w:hAnsi="Exo 2" w:cstheme="minorBidi"/>
-                <w:color w:val="auto"/>
-              </w:rPr>
-              <w:t>-7</w:t>
-            </w:r>
-            <w:r>
-              <w:rPr>
-                <w:rFonts w:ascii="Exo 2" w:hAnsi="Exo 2" w:cstheme="minorBidi"/>
-                <w:color w:val="auto"/>
-              </w:rPr>
-              <w:t>0</w:t>
-            </w:r>
-            <w:r>
-              <w:rPr>
-                <w:rFonts w:ascii="Exo 2" w:hAnsi="Exo 2" w:cstheme="minorBidi"/>
-                <w:color w:val="auto"/>
-              </w:rPr>
-              <w:t>2</w:t>
+              <w:t>3</w:t>
+            </w:r>
+            <w:r>
+              <w:rPr>
+                <w:rFonts w:ascii="Exo 2" w:hAnsi="Exo 2" w:cstheme="minorBidi"/>
+                <w:color w:val="auto"/>
+              </w:rPr>
+              <w:t>86</w:t>
+            </w:r>
+            <w:r>
+              <w:rPr>
+                <w:rFonts w:ascii="Exo 2" w:hAnsi="Exo 2" w:cstheme="minorBidi"/>
+                <w:color w:val="auto"/>
+              </w:rPr>
+              <w:t>-4</w:t>
+            </w:r>
+            <w:r>
+              <w:rPr>
+                <w:rFonts w:ascii="Exo 2" w:hAnsi="Exo 2" w:cstheme="minorBidi"/>
+                <w:color w:val="auto"/>
+              </w:rPr>
+              <w:t>30</w:t>
             </w:r>
           </w:p>
         </w:tc>
@@ -3364,7 +3628,7 @@
                 <w:rFonts w:ascii="Exo 2" w:hAnsi="Exo 2" w:cstheme="minorBidi"/>
                 <w:color w:val="auto"/>
               </w:rPr>
-              <w:t>Necessidades especiais do animal. Exemplo: algum tipo de doença.</w:t>
+              <w:t>Comportamento do animal. Exemplo: Agitado, calmo</w:t>
             </w:r>
           </w:p>
         </w:tc>
@@ -3389,6 +3653,166 @@
                 <w:rFonts w:ascii="Exo 2" w:hAnsi="Exo 2" w:cstheme="minorBidi"/>
                 <w:color w:val="auto"/>
               </w:rPr>
+              <w:t>13</w:t>
+            </w:r>
+          </w:p>
+        </w:tc>
+        <w:tc>
+          <w:tcPr>
+            <w:tcW w:w="1876" w:type="dxa"/>
+          </w:tcPr>
+          <w:p>
+            <w:pPr>
+              <w:pStyle w:val="Default"/>
+              <w:spacing w:after="120"/>
+              <w:rPr>
+                <w:rFonts w:ascii="Exo 2" w:hAnsi="Exo 2" w:cstheme="minorBidi"/>
+                <w:color w:val="auto"/>
+              </w:rPr>
+            </w:pPr>
+            <w:r>
+              <w:rPr>
+                <w:rFonts w:ascii="Exo 2" w:hAnsi="Exo 2" w:cstheme="minorBidi"/>
+                <w:color w:val="auto"/>
+              </w:rPr>
+              <w:t>Necessidades especiais</w:t>
+            </w:r>
+          </w:p>
+        </w:tc>
+        <w:tc>
+          <w:tcPr>
+            <w:tcW w:w="1245" w:type="dxa"/>
+          </w:tcPr>
+          <w:p>
+            <w:pPr>
+              <w:pStyle w:val="Default"/>
+              <w:spacing w:after="120"/>
+              <w:jc w:val="center"/>
+              <w:rPr>
+                <w:rFonts w:ascii="Exo 2" w:hAnsi="Exo 2" w:cstheme="minorBidi"/>
+                <w:color w:val="auto"/>
+              </w:rPr>
+            </w:pPr>
+            <w:r>
+              <w:rPr>
+                <w:rFonts w:ascii="Exo 2" w:hAnsi="Exo 2" w:cstheme="minorBidi"/>
+                <w:color w:val="auto"/>
+              </w:rPr>
+              <w:t>280</w:t>
+            </w:r>
+          </w:p>
+        </w:tc>
+        <w:tc>
+          <w:tcPr>
+            <w:tcW w:w="1250" w:type="dxa"/>
+          </w:tcPr>
+          <w:p>
+            <w:pPr>
+              <w:pStyle w:val="Default"/>
+              <w:spacing w:after="120"/>
+              <w:jc w:val="center"/>
+              <w:rPr>
+                <w:rFonts w:ascii="Exo 2" w:hAnsi="Exo 2" w:cstheme="minorBidi"/>
+                <w:color w:val="auto"/>
+              </w:rPr>
+            </w:pPr>
+            <w:r>
+              <w:rPr>
+                <w:rFonts w:ascii="Exo 2" w:hAnsi="Exo 2" w:cstheme="minorBidi"/>
+                <w:color w:val="auto"/>
+              </w:rPr>
+              <w:t>4</w:t>
+            </w:r>
+            <w:r>
+              <w:rPr>
+                <w:rFonts w:ascii="Exo 2" w:hAnsi="Exo 2" w:cstheme="minorBidi"/>
+                <w:color w:val="auto"/>
+              </w:rPr>
+              <w:t>31</w:t>
+            </w:r>
+            <w:r>
+              <w:rPr>
+                <w:rFonts w:ascii="Exo 2" w:hAnsi="Exo 2" w:cstheme="minorBidi"/>
+                <w:color w:val="auto"/>
+              </w:rPr>
+              <w:t>-</w:t>
+            </w:r>
+            <w:r>
+              <w:rPr>
+                <w:rFonts w:ascii="Exo 2" w:hAnsi="Exo 2" w:cstheme="minorBidi"/>
+                <w:color w:val="auto"/>
+              </w:rPr>
+              <w:t>710</w:t>
+            </w:r>
+          </w:p>
+        </w:tc>
+        <w:tc>
+          <w:tcPr>
+            <w:tcW w:w="1148" w:type="dxa"/>
+          </w:tcPr>
+          <w:p>
+            <w:pPr>
+              <w:pStyle w:val="Default"/>
+              <w:spacing w:after="120"/>
+              <w:jc w:val="center"/>
+              <w:rPr>
+                <w:rFonts w:ascii="Exo 2" w:hAnsi="Exo 2" w:cstheme="minorBidi"/>
+                <w:color w:val="auto"/>
+              </w:rPr>
+            </w:pPr>
+            <w:r>
+              <w:rPr>
+                <w:rFonts w:ascii="Exo 2" w:hAnsi="Exo 2" w:cstheme="minorBidi"/>
+                <w:color w:val="auto"/>
+              </w:rPr>
+              <w:t>A</w:t>
+            </w:r>
+          </w:p>
+        </w:tc>
+        <w:tc>
+          <w:tcPr>
+            <w:tcW w:w="3008" w:type="dxa"/>
+          </w:tcPr>
+          <w:p>
+            <w:pPr>
+              <w:pStyle w:val="Default"/>
+              <w:spacing w:after="120"/>
+              <w:jc w:val="both"/>
+              <w:rPr>
+                <w:rFonts w:ascii="Exo 2" w:hAnsi="Exo 2" w:cstheme="minorBidi"/>
+                <w:color w:val="auto"/>
+              </w:rPr>
+            </w:pPr>
+            <w:r>
+              <w:rPr>
+                <w:rFonts w:ascii="Exo 2" w:hAnsi="Exo 2" w:cstheme="minorBidi"/>
+                <w:color w:val="auto"/>
+              </w:rPr>
+              <w:t>Necessidades especiais do animal. Exemplo: algum tipo de doença.</w:t>
+            </w:r>
+          </w:p>
+        </w:tc>
+      </w:tr>
+      <w:tr>
+        <w:tc>
+          <w:tcPr>
+            <w:tcW w:w="1094" w:type="dxa"/>
+          </w:tcPr>
+          <w:p>
+            <w:pPr>
+              <w:pStyle w:val="Default"/>
+              <w:spacing w:after="120"/>
+              <w:jc w:val="both"/>
+              <w:rPr>
+                <w:rFonts w:ascii="Exo 2" w:hAnsi="Exo 2" w:cstheme="minorBidi"/>
+                <w:color w:val="auto"/>
+              </w:rPr>
+            </w:pPr>
+            <w:r>
+              <w:rPr>
+                <w:rFonts w:ascii="Exo 2" w:hAnsi="Exo 2" w:cstheme="minorBidi"/>
+                <w:color w:val="auto"/>
+              </w:rPr>
               <w:t>15</w:t>
             </w:r>
           </w:p>
@@ -3457,7 +3881,14 @@
                 <w:rFonts w:ascii="Exo 2" w:hAnsi="Exo 2" w:cstheme="minorBidi"/>
                 <w:color w:val="auto"/>
               </w:rPr>
-              <w:t>703</w:t>
+              <w:t>7</w:t>
+            </w:r>
+            <w:r>
+              <w:rPr>
+                <w:rFonts w:ascii="Exo 2" w:hAnsi="Exo 2" w:cstheme="minorBidi"/>
+                <w:color w:val="auto"/>
+              </w:rPr>
+              <w:t>11</w:t>
             </w:r>
             <w:r>
               <w:rPr>
@@ -3471,7 +3902,14 @@
                 <w:rFonts w:ascii="Exo 2" w:hAnsi="Exo 2" w:cstheme="minorBidi"/>
                 <w:color w:val="auto"/>
               </w:rPr>
-              <w:t>712</w:t>
+              <w:t>7</w:t>
+            </w:r>
+            <w:r>
+              <w:rPr>
+                <w:rFonts w:ascii="Exo 2" w:hAnsi="Exo 2" w:cstheme="minorBidi"/>
+                <w:color w:val="auto"/>
+              </w:rPr>
+              <w:t>20</w:t>
             </w:r>
           </w:p>
         </w:tc>
@@ -3577,6 +4015,7 @@
           <w:rFonts w:ascii="Exo 2" w:hAnsi="Exo 2" w:cstheme="minorBidi"/>
           <w:color w:val="auto"/>
         </w:rPr>
+        <w:lastRenderedPageBreak/>
         <w:br/>
       </w:r>
     </w:p>
@@ -3610,7 +4049,6 @@
           <w:rFonts w:ascii="Exo 2" w:hAnsi="Exo 2" w:cstheme="minorBidi"/>
           <w:color w:val="auto"/>
         </w:rPr>
-        <w:lastRenderedPageBreak/>
         <w:t xml:space="preserve">03 - Corpo </w:t>
       </w:r>
       <w:r>
@@ -4139,6 +4577,29 @@
                 <w:color w:val="auto"/>
               </w:rPr>
               <w:t>URL da imagem do animal</w:t>
+            </w:r>
+            <w:r>
+              <w:rPr>
+                <w:rFonts w:ascii="Exo 2" w:hAnsi="Exo 2" w:cstheme="minorBidi"/>
+                <w:color w:val="auto"/>
+              </w:rPr>
+              <w:t xml:space="preserve">, permitido até 4 </w:t>
+            </w:r>
+            <w:proofErr w:type="spellStart"/>
+            <w:r>
+              <w:rPr>
+                <w:rFonts w:ascii="Exo 2" w:hAnsi="Exo 2" w:cstheme="minorBidi"/>
+                <w:color w:val="auto"/>
+              </w:rPr>
+              <w:t>URLs</w:t>
+            </w:r>
+            <w:proofErr w:type="spellEnd"/>
+            <w:r>
+              <w:rPr>
+                <w:rFonts w:ascii="Exo 2" w:hAnsi="Exo 2" w:cstheme="minorBidi"/>
+                <w:color w:val="auto"/>
+              </w:rPr>
+              <w:t>, sendo essas, separadas por vírgula</w:t>
             </w:r>
           </w:p>
         </w:tc>
@@ -5400,7 +5861,7 @@
         <v:path o:extrusionok="f" gradientshapeok="t" o:connecttype="rect"/>
         <o:lock v:ext="edit" aspectratio="t"/>
       </v:shapetype>
-      <v:shape id="_x0000_i1029" type="#_x0000_t75" style="width:6.75pt;height:18.75pt;visibility:visible;mso-wrap-style:square" o:bullet="t">
+      <v:shape id="_x0000_i1051" type="#_x0000_t75" style="width:6.9pt;height:19pt;visibility:visible;mso-wrap-style:square" o:bullet="t">
         <v:imagedata r:id="rId1" o:title=""/>
       </v:shape>
     </w:pict>

</xml_diff>

<commit_message>
Corrige importacao, exportacao e documento de layout
</commit_message>
<xml_diff>
--- a/Documentos/Documento de layout/Documento de Layout - Miaudote.docx
+++ b/Documentos/Documento de layout/Documento de Layout - Miaudote.docx
@@ -1047,7 +1047,21 @@
                 <w:rFonts w:ascii="Exo 2" w:hAnsi="Exo 2" w:cstheme="minorBidi"/>
                 <w:color w:val="auto"/>
               </w:rPr>
-              <w:t>-MM-</w:t>
+              <w:t>/</w:t>
+            </w:r>
+            <w:r>
+              <w:rPr>
+                <w:rFonts w:ascii="Exo 2" w:hAnsi="Exo 2" w:cstheme="minorBidi"/>
+                <w:color w:val="auto"/>
+              </w:rPr>
+              <w:t>MM</w:t>
+            </w:r>
+            <w:r>
+              <w:rPr>
+                <w:rFonts w:ascii="Exo 2" w:hAnsi="Exo 2" w:cstheme="minorBidi"/>
+                <w:color w:val="auto"/>
+              </w:rPr>
+              <w:t>/</w:t>
             </w:r>
             <w:proofErr w:type="spellStart"/>
             <w:r>
@@ -2557,7 +2571,21 @@
                 <w:rFonts w:ascii="Exo 2" w:hAnsi="Exo 2" w:cstheme="minorBidi"/>
                 <w:color w:val="auto"/>
               </w:rPr>
-              <w:t>-MM-</w:t>
+              <w:t>/</w:t>
+            </w:r>
+            <w:r>
+              <w:rPr>
+                <w:rFonts w:ascii="Exo 2" w:hAnsi="Exo 2" w:cstheme="minorBidi"/>
+                <w:color w:val="auto"/>
+              </w:rPr>
+              <w:t>MM</w:t>
+            </w:r>
+            <w:r>
+              <w:rPr>
+                <w:rFonts w:ascii="Exo 2" w:hAnsi="Exo 2" w:cstheme="minorBidi"/>
+                <w:color w:val="auto"/>
+              </w:rPr>
+              <w:t>/</w:t>
             </w:r>
             <w:proofErr w:type="spellStart"/>
             <w:r>
@@ -3470,6 +3498,13 @@
               </w:rPr>
               <w:t>Tipo do porte do animal</w:t>
             </w:r>
+            <w:r>
+              <w:rPr>
+                <w:rFonts w:ascii="Exo 2" w:hAnsi="Exo 2" w:cstheme="minorBidi"/>
+                <w:color w:val="auto"/>
+              </w:rPr>
+              <w:t>: deve ser grande pequeno ou médio</w:t>
+            </w:r>
           </w:p>
         </w:tc>
       </w:tr>
@@ -3630,6 +3665,13 @@
               </w:rPr>
               <w:t>Comportamento do animal. Exemplo: Agitado, calmo</w:t>
             </w:r>
+            <w:r>
+              <w:rPr>
+                <w:rFonts w:ascii="Exo 2" w:hAnsi="Exo 2" w:cstheme="minorBidi"/>
+                <w:color w:val="auto"/>
+              </w:rPr>
+              <w:t>, brincalhão, animado, ansioso</w:t>
+            </w:r>
           </w:p>
         </w:tc>
       </w:tr>
@@ -3813,6 +3855,7 @@
                 <w:rFonts w:ascii="Exo 2" w:hAnsi="Exo 2" w:cstheme="minorBidi"/>
                 <w:color w:val="auto"/>
               </w:rPr>
+              <w:lastRenderedPageBreak/>
               <w:t>15</w:t>
             </w:r>
           </w:p>
@@ -3978,7 +4021,21 @@
                 <w:rFonts w:ascii="Exo 2" w:hAnsi="Exo 2" w:cstheme="minorBidi"/>
                 <w:color w:val="auto"/>
               </w:rPr>
-              <w:t>-MM-</w:t>
+              <w:t>/</w:t>
+            </w:r>
+            <w:r>
+              <w:rPr>
+                <w:rFonts w:ascii="Exo 2" w:hAnsi="Exo 2" w:cstheme="minorBidi"/>
+                <w:color w:val="auto"/>
+              </w:rPr>
+              <w:t>MM</w:t>
+            </w:r>
+            <w:r>
+              <w:rPr>
+                <w:rFonts w:ascii="Exo 2" w:hAnsi="Exo 2" w:cstheme="minorBidi"/>
+                <w:color w:val="auto"/>
+              </w:rPr>
+              <w:t>/</w:t>
             </w:r>
             <w:proofErr w:type="spellStart"/>
             <w:r>
@@ -4015,7 +4072,6 @@
           <w:rFonts w:ascii="Exo 2" w:hAnsi="Exo 2" w:cstheme="minorBidi"/>
           <w:color w:val="auto"/>
         </w:rPr>
-        <w:lastRenderedPageBreak/>
         <w:br/>
       </w:r>
     </w:p>
@@ -5861,7 +5917,7 @@
         <v:path o:extrusionok="f" gradientshapeok="t" o:connecttype="rect"/>
         <o:lock v:ext="edit" aspectratio="t"/>
       </v:shapetype>
-      <v:shape id="_x0000_i1051" type="#_x0000_t75" style="width:6.9pt;height:19pt;visibility:visible;mso-wrap-style:square" o:bullet="t">
+      <v:shape id="_x0000_i1039" type="#_x0000_t75" style="width:6.9pt;height:18.9pt;visibility:visible;mso-wrap-style:square" o:bullet="t">
         <v:imagedata r:id="rId1" o:title=""/>
       </v:shape>
     </w:pict>

</xml_diff>

<commit_message>
Arruma documento de laouyt
</commit_message>
<xml_diff>
--- a/Documentos/Documento de layout/Documento de Layout - Miaudote.docx
+++ b/Documentos/Documento de layout/Documento de Layout - Miaudote.docx
@@ -4168,7 +4168,14 @@
           <w:rFonts w:ascii="Exo 2" w:hAnsi="Exo 2" w:cstheme="minorBidi"/>
           <w:color w:val="auto"/>
         </w:rPr>
-        <w:t>Tamanho dos dados úteis: 719</w:t>
+        <w:t xml:space="preserve">Tamanho dos dados úteis: </w:t>
+      </w:r>
+      <w:r>
+        <w:rPr>
+          <w:rFonts w:ascii="Exo 2" w:hAnsi="Exo 2" w:cstheme="minorBidi"/>
+          <w:color w:val="auto"/>
+        </w:rPr>
+        <w:t>1002</w:t>
       </w:r>
     </w:p>
     <w:tbl>
@@ -5917,7 +5924,7 @@
         <v:path o:extrusionok="f" gradientshapeok="t" o:connecttype="rect"/>
         <o:lock v:ext="edit" aspectratio="t"/>
       </v:shapetype>
-      <v:shape id="_x0000_i1039" type="#_x0000_t75" style="width:6.9pt;height:18.9pt;visibility:visible;mso-wrap-style:square" o:bullet="t">
+      <v:shape id="_x0000_i1027" type="#_x0000_t75" style="width:6.75pt;height:18.75pt;visibility:visible;mso-wrap-style:square" o:bullet="t">
         <v:imagedata r:id="rId1" o:title=""/>
       </v:shape>
     </w:pict>

</xml_diff>